<commit_message>
updated doc with websockets
</commit_message>
<xml_diff>
--- a/documentation_ro/licenta_final.docx
+++ b/documentation_ro/licenta_final.docx
@@ -6046,23 +6046,57 @@
       <w:bookmarkStart w:id="15" w:name="_Toc452928073"/>
       <w:r>
         <w:lastRenderedPageBreak/>
-        <w:t>WebRTC</w:t>
-      </w:r>
-      <w:r>
-        <w:t xml:space="preserve"> vs WebSockets</w:t>
+        <w:t>WebRTC vs WebSockets</w:t>
       </w:r>
       <w:bookmarkEnd w:id="15"/>
     </w:p>
     <w:p>
       <w:r>
-        <w:t xml:space="preserve">Pentru a implementa o aplicatie web, </w:t>
-      </w:r>
-      <w:r>
-        <w:t>exista mai multe tehnologii</w:t>
-      </w:r>
-      <w:r>
-        <w:t>, care sa ofere posibilitatea de a comunica intr-o retea, sau in afara retelei, in timp real. Aceste tehnologii se pot folosi atat separat, cat si combinat, si din cauza aceasta se pot folosi avantajele unor tehnologii fara a se gandi la dezavantajele oferite de celelalte tehnologii.</w:t>
-      </w:r>
+        <w:t>Pentru a implementa o aplicatie web, exista mai multe tehnologii, care sa ofere posibilitatea de a comunica intr-o retea, sau in afara retelei, in timp real. Aceste tehnologii se pot folosi atat separat, cat si combinat, si din cauza aceasta se pot folosi avantajele unor tehnologii fara a se gandi la dezavantajele oferite de celelalte tehnologii.</w:t>
+      </w:r>
+    </w:p>
+    <w:p>
+      <w:r>
+        <w:t>Una dintre aceste tehnologii este WebSockets. WebSockets este o tehnologie web care ofera comunicare bidirectionala prin protocolul TCP. Este folosita pentru comunicare client-server si server-client, la aplicatii web.</w:t>
+      </w:r>
+      <w:r>
+        <w:t xml:space="preserve"> Protocolul  WebSocket a fost standardizat prima data de IETF, dupa care a fost standardizat API-ul de WebSocket de catre W3C.</w:t>
+      </w:r>
+      <w:r>
+        <w:t xml:space="preserve"> </w:t>
+      </w:r>
+      <w:r>
+        <w:t>[x]</w:t>
+      </w:r>
+    </w:p>
+    <w:p>
+      <w:r>
+        <w:t xml:space="preserve">Conexiunea  este stabilita folosind porturile </w:t>
+      </w:r>
+      <w:r>
+        <w:t>80 si 443 in mod implicit.</w:t>
+      </w:r>
+      <w:r>
+        <w:t xml:space="preserve"> WebSockets fiin bazat pe protocolul TCP, relatia intre protocolul WebSo</w:t>
+      </w:r>
+      <w:r>
+        <w:t>cket si HTTP e de tip handshake, iar potrivit standarului RFC6455, protocolul WebSocket este alcatuit din 2 parti: partea de handshake si transferul de date.</w:t>
+      </w:r>
+      <w:r>
+        <w:t>[x</w:t>
+      </w:r>
+      <w:bookmarkStart w:id="16" w:name="_GoBack"/>
+      <w:bookmarkEnd w:id="16"/>
+      <w:r>
+        <w:t>]</w:t>
+      </w:r>
+    </w:p>
+    <w:p>
+      <w:r>
+        <w:t>Ca si functionalitate, prima data trebuie stabilita conexiunea intre client si server. Acest lucru se face prin trimiterea mesajelor de handshake intre client si server. Daca handshakeul dintre client si server s-a stabilit cu succes, atunci atat clientul, cat si serverul, poate sa trimita date sau mesaje, deoarece conexiunea este bidirectionala. Dupa ce s-au trimis datele si mesajele, conexiunea intre client si server si poate inchide.</w:t>
+      </w:r>
+    </w:p>
+    <w:p>
       <w:r>
         <w:t xml:space="preserve"> In urma acestor informatii, s-a facut o comparatie intre tehnologia de WebRTC si WebSockets, iar rezultatul se poate vedea in urmatorul tabel:</w:t>
       </w:r>
@@ -6367,6 +6401,7 @@
                 <w:sz w:val="24"/>
                 <w:szCs w:val="24"/>
               </w:rPr>
+              <w:lastRenderedPageBreak/>
               <w:t>conversatii</w:t>
             </w:r>
             <w:r>
@@ -6397,7 +6432,17 @@
                 <w:sz w:val="24"/>
                 <w:szCs w:val="24"/>
               </w:rPr>
-              <w:t>Foloseste handshakeuri HTTP compatibile si porturi default pentru combinarea mai usoara a infrastructurii web existente si a proxyurilor/firewall-urilor</w:t>
+              <w:lastRenderedPageBreak/>
+              <w:t xml:space="preserve">Foloseste handshakeuri HTTP compatibile si </w:t>
+            </w:r>
+            <w:r>
+              <w:rPr>
+                <w:rFonts w:ascii="Times New Roman" w:hAnsi="Times New Roman" w:cs="Times New Roman"/>
+                <w:sz w:val="24"/>
+                <w:szCs w:val="24"/>
+              </w:rPr>
+              <w:lastRenderedPageBreak/>
+              <w:t>porturi default pentru combinarea mai usoara a infrastructurii web existente si a proxyurilor/firewall-urilor</w:t>
             </w:r>
           </w:p>
         </w:tc>
@@ -6421,6 +6466,7 @@
                 <w:sz w:val="24"/>
                 <w:szCs w:val="24"/>
               </w:rPr>
+              <w:lastRenderedPageBreak/>
               <w:t>Layerul de transport este configurabil</w:t>
             </w:r>
           </w:p>
@@ -6621,16 +6667,7 @@
                 <w:sz w:val="24"/>
                 <w:szCs w:val="24"/>
               </w:rPr>
-              <w:t xml:space="preserve">Foloseste servere STUN si TURN pentru a </w:t>
-            </w:r>
-            <w:r>
-              <w:rPr>
-                <w:rFonts w:ascii="Times New Roman" w:hAnsi="Times New Roman" w:cs="Times New Roman"/>
-                <w:sz w:val="24"/>
-                <w:szCs w:val="24"/>
-              </w:rPr>
-              <w:lastRenderedPageBreak/>
-              <w:t>obtine conexiuni cu client care au IP-uri private (clasele A,B,C)</w:t>
+              <w:t>Foloseste servere STUN si TURN pentru a obtine conexiuni cu client care au IP-uri private (clasele A,B,C)</w:t>
             </w:r>
           </w:p>
         </w:tc>
@@ -6652,17 +6689,7 @@
                 <w:sz w:val="24"/>
                 <w:szCs w:val="24"/>
               </w:rPr>
-              <w:lastRenderedPageBreak/>
-              <w:t xml:space="preserve">Pentru comunicarea intre clienti nu este </w:t>
-            </w:r>
-            <w:r>
-              <w:rPr>
-                <w:rFonts w:ascii="Times New Roman" w:hAnsi="Times New Roman" w:cs="Times New Roman"/>
-                <w:sz w:val="24"/>
-                <w:szCs w:val="24"/>
-              </w:rPr>
-              <w:lastRenderedPageBreak/>
-              <w:t>necesar sa fie folosit servere de STUN si TURN, deoarece serverul de web decide unde vor ajunge datele de la un client la altul.</w:t>
+              <w:t>Pentru comunicarea intre clienti nu este necesar sa fie folosit servere de STUN si TURN, deoarece serverul de web decide unde vor ajunge datele de la un client la altul.</w:t>
             </w:r>
           </w:p>
         </w:tc>
@@ -6687,7 +6714,6 @@
                 <w:sz w:val="24"/>
                 <w:szCs w:val="24"/>
               </w:rPr>
-              <w:lastRenderedPageBreak/>
               <w:t>Pentru a se putea face broadcast (comunicare intre mai mult de 2 clienti in aceasi timp), solutia este aceasi la ambele tehnologii: este nevoie de un server centralizat. Dezavantajul este ca datele mari ce trebuie transmise pot ajunge mai tarziu la client.</w:t>
             </w:r>
           </w:p>
@@ -6737,11 +6763,11 @@
           <w:numId w:val="1"/>
         </w:numPr>
       </w:pPr>
-      <w:bookmarkStart w:id="16" w:name="_Toc452928074"/>
+      <w:bookmarkStart w:id="17" w:name="_Toc452928074"/>
       <w:r>
         <w:t>Sisteme similare</w:t>
       </w:r>
-      <w:bookmarkEnd w:id="16"/>
+      <w:bookmarkEnd w:id="17"/>
     </w:p>
     <w:p>
       <w:r>
@@ -6759,11 +6785,12 @@
           <w:numId w:val="1"/>
         </w:numPr>
       </w:pPr>
-      <w:bookmarkStart w:id="17" w:name="_Toc452928075"/>
-      <w:r>
+      <w:bookmarkStart w:id="18" w:name="_Toc452928075"/>
+      <w:r>
+        <w:lastRenderedPageBreak/>
         <w:t>Apizee</w:t>
       </w:r>
-      <w:bookmarkEnd w:id="17"/>
+      <w:bookmarkEnd w:id="18"/>
     </w:p>
     <w:p>
       <w:r>
@@ -6788,10 +6815,7 @@
         <w:t>Aplicatia a castigat mai multe premii la diverse conferinte cum ar fi “Stratégie Clients”, “Oscars of economy Côtes d’Armor” si altele</w:t>
       </w:r>
       <w:r>
-        <w:t xml:space="preserve">. Pentru mai multe informatii se poate accesa linkul </w:t>
-      </w:r>
-      <w:r>
-        <w:t xml:space="preserve"> </w:t>
+        <w:t xml:space="preserve">. Pentru mai multe informatii se poate accesa linkul  </w:t>
       </w:r>
       <w:hyperlink r:id="rId11" w:history="1">
         <w:r>
@@ -6817,12 +6841,11 @@
           <w:numId w:val="1"/>
         </w:numPr>
       </w:pPr>
-      <w:bookmarkStart w:id="18" w:name="_Toc452928076"/>
-      <w:r>
-        <w:lastRenderedPageBreak/>
+      <w:bookmarkStart w:id="19" w:name="_Toc452928076"/>
+      <w:r>
         <w:t>Client Bee</w:t>
       </w:r>
-      <w:bookmarkEnd w:id="18"/>
+      <w:bookmarkEnd w:id="19"/>
     </w:p>
     <w:p>
       <w:r>
@@ -6834,10 +6857,7 @@
         <w:t>Aceasta aplicatie este folosita pentru: plati online, facturare automata, inregistrare video, video in-browser, reminder automat</w:t>
       </w:r>
       <w:r>
-        <w:t xml:space="preserve">. </w:t>
-      </w:r>
-      <w:r>
-        <w:t xml:space="preserve">Pentru mai multe informatii se poate accesa linkul </w:t>
+        <w:t xml:space="preserve">. Pentru mai multe informatii se poate accesa linkul </w:t>
       </w:r>
       <w:hyperlink r:id="rId12" w:history="1">
         <w:r>
@@ -6853,11 +6873,11 @@
           <w:numId w:val="1"/>
         </w:numPr>
       </w:pPr>
-      <w:bookmarkStart w:id="19" w:name="_Toc452928077"/>
+      <w:bookmarkStart w:id="20" w:name="_Toc452928077"/>
       <w:r>
         <w:t>eFace2Face</w:t>
       </w:r>
-      <w:bookmarkEnd w:id="19"/>
+      <w:bookmarkEnd w:id="20"/>
     </w:p>
     <w:p>
       <w:r>
@@ -6869,10 +6889,7 @@
         <w:t>Imbunatateste productivitatea si efficient cu converatii video, partajarea informatiilor si semnaturilor electornice. Ofera posibilitatea sa te conectezi la mai multi clienti in aceasi timp si este usor de integrat in infrastructure deja existente online.</w:t>
       </w:r>
       <w:r>
-        <w:t xml:space="preserve"> </w:t>
-      </w:r>
-      <w:r>
-        <w:t xml:space="preserve">Pentru mai multe informatii se poate accesa linkul </w:t>
+        <w:t xml:space="preserve"> Pentru mai multe informatii se poate accesa linkul </w:t>
       </w:r>
       <w:hyperlink r:id="rId13" w:history="1">
         <w:r>
@@ -6888,11 +6905,11 @@
           <w:numId w:val="1"/>
         </w:numPr>
       </w:pPr>
-      <w:bookmarkStart w:id="20" w:name="_Toc452928078"/>
+      <w:bookmarkStart w:id="21" w:name="_Toc452928078"/>
       <w:r>
         <w:t>FACEmeeting</w:t>
       </w:r>
-      <w:bookmarkEnd w:id="20"/>
+      <w:bookmarkEnd w:id="21"/>
     </w:p>
     <w:p>
       <w:r>
@@ -6901,6 +6918,7 @@
     </w:p>
     <w:p>
       <w:r>
+        <w:lastRenderedPageBreak/>
         <w:t>Aplicatia momentan merge numai pe Google Chrome, dar este gratis, in comparatie cu majoritatea aplicatiilor</w:t>
       </w:r>
       <w:r>
@@ -6913,10 +6931,7 @@
         <w:t xml:space="preserve">Pentru mai multe informatii se </w:t>
       </w:r>
       <w:r>
-        <w:t>poate accesa linkul</w:t>
-      </w:r>
-      <w:r>
-        <w:t xml:space="preserve"> </w:t>
+        <w:t xml:space="preserve">poate accesa linkul </w:t>
       </w:r>
       <w:hyperlink r:id="rId14" w:history="1">
         <w:r>
@@ -6935,11 +6950,11 @@
           <w:numId w:val="1"/>
         </w:numPr>
       </w:pPr>
-      <w:bookmarkStart w:id="21" w:name="_Toc452928079"/>
+      <w:bookmarkStart w:id="22" w:name="_Toc452928079"/>
       <w:r>
         <w:t>Gearcloud Labs - Mixology</w:t>
       </w:r>
-      <w:bookmarkEnd w:id="21"/>
+      <w:bookmarkEnd w:id="22"/>
     </w:p>
     <w:p>
       <w:r>
@@ -6951,10 +6966,7 @@
         <w:t>Technologiile care le folosesc sunt webRTC pentru solutiile de procesare video si OpenCV pentru imaginile si informatiile grafice</w:t>
       </w:r>
       <w:r>
-        <w:t xml:space="preserve">. </w:t>
-      </w:r>
-      <w:r>
-        <w:t xml:space="preserve">Pentru mai multe informatii se poate accesa linkul </w:t>
+        <w:t xml:space="preserve">. Pentru mai multe informatii se poate accesa linkul </w:t>
       </w:r>
       <w:hyperlink r:id="rId15" w:history="1">
         <w:r>
@@ -6974,12 +6986,11 @@
           <w:numId w:val="1"/>
         </w:numPr>
       </w:pPr>
-      <w:bookmarkStart w:id="22" w:name="_Toc452928080"/>
-      <w:r>
-        <w:lastRenderedPageBreak/>
+      <w:bookmarkStart w:id="23" w:name="_Toc452928080"/>
+      <w:r>
         <w:t>Net Medical Xpress – RTC Conference Switch</w:t>
       </w:r>
-      <w:bookmarkEnd w:id="22"/>
+      <w:bookmarkEnd w:id="23"/>
     </w:p>
     <w:p>
       <w:r>
@@ -6992,13 +7003,7 @@
         <w:t>”, pentru a lasa utilizatorul sa-si creeze propria organizatie, grup, si subgroup pentru conferinte de video.</w:t>
       </w:r>
       <w:r>
-        <w:t xml:space="preserve"> </w:t>
-      </w:r>
-      <w:r>
-        <w:t>Pentru mai multe informatii se poate accesa linkul</w:t>
-      </w:r>
-      <w:r>
-        <w:t xml:space="preserve"> </w:t>
+        <w:t xml:space="preserve"> Pentru mai multe informatii se poate accesa linkul </w:t>
       </w:r>
       <w:hyperlink r:id="rId16" w:history="1">
         <w:r>
@@ -7014,11 +7019,11 @@
           <w:numId w:val="1"/>
         </w:numPr>
       </w:pPr>
-      <w:bookmarkStart w:id="23" w:name="_Toc452928081"/>
+      <w:bookmarkStart w:id="24" w:name="_Toc452928081"/>
       <w:r>
         <w:t>Proplogic Software Inc - Tawk</w:t>
       </w:r>
-      <w:bookmarkEnd w:id="23"/>
+      <w:bookmarkEnd w:id="24"/>
     </w:p>
     <w:p>
       <w:r>
@@ -7033,10 +7038,7 @@
         <w:t xml:space="preserve"> utliziatori</w:t>
       </w:r>
       <w:r>
-        <w:t>. Pentru mai multe informatii se poate accesa linkul</w:t>
-      </w:r>
-      <w:r>
-        <w:t xml:space="preserve">  </w:t>
+        <w:t xml:space="preserve">. Pentru mai multe informatii se poate accesa linkul  </w:t>
       </w:r>
       <w:hyperlink r:id="rId17" w:history="1">
         <w:r>
@@ -7094,9 +7096,9 @@
           <w:numId w:val="1"/>
         </w:numPr>
       </w:pPr>
-      <w:bookmarkStart w:id="24" w:name="h.1t3h5sf" w:colFirst="0" w:colLast="0"/>
-      <w:bookmarkStart w:id="25" w:name="_Toc452928082"/>
-      <w:bookmarkEnd w:id="24"/>
+      <w:bookmarkStart w:id="25" w:name="h.1t3h5sf" w:colFirst="0" w:colLast="0"/>
+      <w:bookmarkStart w:id="26" w:name="_Toc452928082"/>
+      <w:bookmarkEnd w:id="25"/>
       <w:r>
         <w:lastRenderedPageBreak/>
         <w:t>Analiză</w:t>
@@ -7107,7 +7109,7 @@
       <w:r>
         <w:t>Fundamentare Teoretică</w:t>
       </w:r>
-      <w:bookmarkEnd w:id="25"/>
+      <w:bookmarkEnd w:id="26"/>
     </w:p>
     <w:p>
       <w:r>
@@ -7146,11 +7148,11 @@
           <w:numId w:val="1"/>
         </w:numPr>
       </w:pPr>
-      <w:bookmarkStart w:id="26" w:name="_Toc452928083"/>
+      <w:bookmarkStart w:id="27" w:name="_Toc452928083"/>
       <w:r>
         <w:t>Tehnologii și unelte utilizate pentru dezvoltarea aplicației web</w:t>
       </w:r>
-      <w:bookmarkEnd w:id="26"/>
+      <w:bookmarkEnd w:id="27"/>
     </w:p>
     <w:p>
       <w:pPr>
@@ -7160,11 +7162,11 @@
           <w:numId w:val="1"/>
         </w:numPr>
       </w:pPr>
-      <w:bookmarkStart w:id="27" w:name="_Toc452928084"/>
+      <w:bookmarkStart w:id="28" w:name="_Toc452928084"/>
       <w:r>
         <w:t>PHP</w:t>
       </w:r>
-      <w:bookmarkEnd w:id="27"/>
+      <w:bookmarkEnd w:id="28"/>
     </w:p>
     <w:p/>
     <w:p>
@@ -7662,11 +7664,11 @@
           <w:numId w:val="1"/>
         </w:numPr>
       </w:pPr>
-      <w:bookmarkStart w:id="28" w:name="_Toc452928085"/>
+      <w:bookmarkStart w:id="29" w:name="_Toc452928085"/>
       <w:r>
         <w:t>JavaScript</w:t>
       </w:r>
-      <w:bookmarkEnd w:id="28"/>
+      <w:bookmarkEnd w:id="29"/>
     </w:p>
     <w:p>
       <w:pPr>
@@ -8152,11 +8154,11 @@
           <w:numId w:val="1"/>
         </w:numPr>
       </w:pPr>
-      <w:bookmarkStart w:id="29" w:name="_Toc452928086"/>
+      <w:bookmarkStart w:id="30" w:name="_Toc452928086"/>
       <w:r>
         <w:t>HTML</w:t>
       </w:r>
-      <w:bookmarkEnd w:id="29"/>
+      <w:bookmarkEnd w:id="30"/>
     </w:p>
     <w:p>
       <w:pPr>
@@ -8424,11 +8426,11 @@
           <w:numId w:val="1"/>
         </w:numPr>
       </w:pPr>
-      <w:bookmarkStart w:id="30" w:name="_Toc452928087"/>
+      <w:bookmarkStart w:id="31" w:name="_Toc452928087"/>
       <w:r>
         <w:t>CSS</w:t>
       </w:r>
-      <w:bookmarkEnd w:id="30"/>
+      <w:bookmarkEnd w:id="31"/>
     </w:p>
     <w:p>
       <w:pPr>
@@ -8438,14 +8440,14 @@
           <w:numId w:val="1"/>
         </w:numPr>
       </w:pPr>
-      <w:bookmarkStart w:id="31" w:name="_Toc452928088"/>
+      <w:bookmarkStart w:id="32" w:name="_Toc452928088"/>
       <w:r>
         <w:t>GitH</w:t>
       </w:r>
       <w:r>
         <w:t>ub</w:t>
       </w:r>
-      <w:bookmarkEnd w:id="31"/>
+      <w:bookmarkEnd w:id="32"/>
     </w:p>
     <w:p>
       <w:r>
@@ -8530,11 +8532,11 @@
           <w:numId w:val="1"/>
         </w:numPr>
       </w:pPr>
-      <w:bookmarkStart w:id="32" w:name="_Toc452928089"/>
+      <w:bookmarkStart w:id="33" w:name="_Toc452928089"/>
       <w:r>
         <w:t>PHP</w:t>
       </w:r>
-      <w:bookmarkEnd w:id="32"/>
+      <w:bookmarkEnd w:id="33"/>
     </w:p>
     <w:p>
       <w:pPr>
@@ -8544,11 +8546,11 @@
           <w:numId w:val="1"/>
         </w:numPr>
       </w:pPr>
-      <w:bookmarkStart w:id="33" w:name="_Toc452928090"/>
+      <w:bookmarkStart w:id="34" w:name="_Toc452928090"/>
       <w:r>
         <w:t>Apache Server</w:t>
       </w:r>
-      <w:bookmarkEnd w:id="33"/>
+      <w:bookmarkEnd w:id="34"/>
     </w:p>
     <w:p/>
     <w:p/>
@@ -8560,11 +8562,11 @@
           <w:numId w:val="1"/>
         </w:numPr>
       </w:pPr>
-      <w:bookmarkStart w:id="34" w:name="_Toc452928091"/>
+      <w:bookmarkStart w:id="35" w:name="_Toc452928091"/>
       <w:r>
         <w:t>Cerințele sistemului</w:t>
       </w:r>
-      <w:bookmarkEnd w:id="34"/>
+      <w:bookmarkEnd w:id="35"/>
     </w:p>
     <w:p>
       <w:r>
@@ -8589,11 +8591,11 @@
           <w:numId w:val="1"/>
         </w:numPr>
       </w:pPr>
-      <w:bookmarkStart w:id="35" w:name="_Toc452928092"/>
+      <w:bookmarkStart w:id="36" w:name="_Toc452928092"/>
       <w:r>
         <w:t>Cerinte functionale</w:t>
       </w:r>
-      <w:bookmarkEnd w:id="35"/>
+      <w:bookmarkEnd w:id="36"/>
     </w:p>
     <w:p>
       <w:r>
@@ -8875,12 +8877,12 @@
           <w:numId w:val="1"/>
         </w:numPr>
       </w:pPr>
-      <w:bookmarkStart w:id="36" w:name="_Toc452928093"/>
+      <w:bookmarkStart w:id="37" w:name="_Toc452928093"/>
       <w:r>
         <w:lastRenderedPageBreak/>
         <w:t>Cerinte functionale</w:t>
       </w:r>
-      <w:bookmarkEnd w:id="36"/>
+      <w:bookmarkEnd w:id="37"/>
     </w:p>
     <w:p>
       <w:pPr>
@@ -9308,11 +9310,11 @@
           <w:numId w:val="1"/>
         </w:numPr>
       </w:pPr>
-      <w:bookmarkStart w:id="37" w:name="_Toc452928094"/>
+      <w:bookmarkStart w:id="38" w:name="_Toc452928094"/>
       <w:r>
         <w:t>Cazuri de utilizare</w:t>
       </w:r>
-      <w:bookmarkEnd w:id="37"/>
+      <w:bookmarkEnd w:id="38"/>
     </w:p>
     <w:p>
       <w:pPr>
@@ -13047,9 +13049,9 @@
           <w:numId w:val="1"/>
         </w:numPr>
       </w:pPr>
-      <w:bookmarkStart w:id="38" w:name="h.4d34og8" w:colFirst="0" w:colLast="0"/>
-      <w:bookmarkStart w:id="39" w:name="_Toc452928095"/>
-      <w:bookmarkEnd w:id="38"/>
+      <w:bookmarkStart w:id="39" w:name="h.4d34og8" w:colFirst="0" w:colLast="0"/>
+      <w:bookmarkStart w:id="40" w:name="_Toc452928095"/>
+      <w:bookmarkEnd w:id="39"/>
       <w:r>
         <w:lastRenderedPageBreak/>
         <w:t>Proiectare de Detaliu</w:t>
@@ -13060,7 +13062,7 @@
       <w:r>
         <w:t>Implementare</w:t>
       </w:r>
-      <w:bookmarkEnd w:id="39"/>
+      <w:bookmarkEnd w:id="40"/>
     </w:p>
     <w:p>
       <w:r>
@@ -13140,13 +13142,13 @@
           <w:numId w:val="1"/>
         </w:numPr>
       </w:pPr>
-      <w:bookmarkStart w:id="40" w:name="h.2s8eyo1" w:colFirst="0" w:colLast="0"/>
-      <w:bookmarkStart w:id="41" w:name="_Toc452928096"/>
-      <w:bookmarkEnd w:id="40"/>
+      <w:bookmarkStart w:id="41" w:name="h.2s8eyo1" w:colFirst="0" w:colLast="0"/>
+      <w:bookmarkStart w:id="42" w:name="_Toc452928096"/>
+      <w:bookmarkEnd w:id="41"/>
       <w:r>
         <w:t>Testare şi Validare</w:t>
       </w:r>
-      <w:bookmarkEnd w:id="41"/>
+      <w:bookmarkEnd w:id="42"/>
     </w:p>
     <w:p>
       <w:r>
@@ -13177,9 +13179,9 @@
           <w:numId w:val="1"/>
         </w:numPr>
       </w:pPr>
-      <w:bookmarkStart w:id="42" w:name="h.17dp8vu" w:colFirst="0" w:colLast="0"/>
-      <w:bookmarkStart w:id="43" w:name="_Toc452928097"/>
-      <w:bookmarkEnd w:id="42"/>
+      <w:bookmarkStart w:id="43" w:name="h.17dp8vu" w:colFirst="0" w:colLast="0"/>
+      <w:bookmarkStart w:id="44" w:name="_Toc452928097"/>
+      <w:bookmarkEnd w:id="43"/>
       <w:r>
         <w:t>Manual de Instalare</w:t>
       </w:r>
@@ -13189,7 +13191,7 @@
       <w:r>
         <w:t>Utilizare</w:t>
       </w:r>
-      <w:bookmarkEnd w:id="43"/>
+      <w:bookmarkEnd w:id="44"/>
     </w:p>
     <w:p>
       <w:r>
@@ -13243,15 +13245,13 @@
           <w:numId w:val="1"/>
         </w:numPr>
       </w:pPr>
-      <w:bookmarkStart w:id="44" w:name="h.3rdcrjn" w:colFirst="0" w:colLast="0"/>
-      <w:bookmarkStart w:id="45" w:name="_Toc452928098"/>
-      <w:bookmarkStart w:id="46" w:name="_GoBack"/>
-      <w:bookmarkEnd w:id="44"/>
+      <w:bookmarkStart w:id="45" w:name="h.3rdcrjn" w:colFirst="0" w:colLast="0"/>
+      <w:bookmarkStart w:id="46" w:name="_Toc452928098"/>
+      <w:bookmarkEnd w:id="45"/>
+      <w:r>
+        <w:t>Concluzii</w:t>
+      </w:r>
       <w:bookmarkEnd w:id="46"/>
-      <w:r>
-        <w:t>Concluzii</w:t>
-      </w:r>
-      <w:bookmarkEnd w:id="45"/>
     </w:p>
     <w:p>
       <w:r>
@@ -13983,7 +13983,7 @@
       <w:rPr>
         <w:noProof/>
       </w:rPr>
-      <w:t>9</w:t>
+      <w:t>16</w:t>
     </w:r>
     <w:r>
       <w:fldChar w:fldCharType="end"/>
@@ -17642,7 +17642,7 @@
 </file>
 
 <file path=customXml/itemProps1.xml><?xml version="1.0" encoding="utf-8"?>
-<ds:datastoreItem xmlns:ds="http://schemas.openxmlformats.org/officeDocument/2006/customXml" ds:itemID="{917E1AA0-71F7-410E-ACC5-B15DCEAC5351}">
+<ds:datastoreItem xmlns:ds="http://schemas.openxmlformats.org/officeDocument/2006/customXml" ds:itemID="{D9887782-CA91-4191-90C7-6B466236355C}">
   <ds:schemaRefs>
     <ds:schemaRef ds:uri="http://schemas.openxmlformats.org/officeDocument/2006/bibliography"/>
   </ds:schemaRefs>

</xml_diff>

<commit_message>
update doc chapter 3
</commit_message>
<xml_diff>
--- a/documentation_ro/licenta_final.docx
+++ b/documentation_ro/licenta_final.docx
@@ -1417,7 +1417,7 @@
           <w:r>
             <w:fldChar w:fldCharType="separate"/>
           </w:r>
-          <w:hyperlink w:anchor="_Toc452928065" w:history="1">
+          <w:hyperlink w:anchor="_Toc453586781" w:history="1">
             <w:r>
               <w:rPr>
                 <w:rStyle w:val="Hyperlink"/>
@@ -1461,7 +1461,7 @@
                 <w:noProof/>
                 <w:webHidden/>
               </w:rPr>
-              <w:instrText xml:space="preserve"> PAGEREF _Toc452928065 \h </w:instrText>
+              <w:instrText xml:space="preserve"> PAGEREF _Toc453586781 \h </w:instrText>
             </w:r>
             <w:r>
               <w:rPr>
@@ -1507,7 +1507,7 @@
               <w:szCs w:val="22"/>
             </w:rPr>
           </w:pPr>
-          <w:hyperlink w:anchor="_Toc452928066" w:history="1">
+          <w:hyperlink w:anchor="_Toc453586782" w:history="1">
             <w:r>
               <w:rPr>
                 <w:rStyle w:val="Hyperlink"/>
@@ -1551,7 +1551,7 @@
                 <w:noProof/>
                 <w:webHidden/>
               </w:rPr>
-              <w:instrText xml:space="preserve"> PAGEREF _Toc452928066 \h </w:instrText>
+              <w:instrText xml:space="preserve"> PAGEREF _Toc453586782 \h </w:instrText>
             </w:r>
             <w:r>
               <w:rPr>
@@ -1597,7 +1597,7 @@
               <w:szCs w:val="22"/>
             </w:rPr>
           </w:pPr>
-          <w:hyperlink w:anchor="_Toc452928067" w:history="1">
+          <w:hyperlink w:anchor="_Toc453586783" w:history="1">
             <w:r>
               <w:rPr>
                 <w:rStyle w:val="Hyperlink"/>
@@ -1641,7 +1641,7 @@
                 <w:noProof/>
                 <w:webHidden/>
               </w:rPr>
-              <w:instrText xml:space="preserve"> PAGEREF _Toc452928067 \h </w:instrText>
+              <w:instrText xml:space="preserve"> PAGEREF _Toc453586783 \h </w:instrText>
             </w:r>
             <w:r>
               <w:rPr>
@@ -1683,7 +1683,7 @@
               <w:szCs w:val="22"/>
             </w:rPr>
           </w:pPr>
-          <w:hyperlink w:anchor="_Toc452928068" w:history="1">
+          <w:hyperlink w:anchor="_Toc453586784" w:history="1">
             <w:r>
               <w:rPr>
                 <w:rStyle w:val="Hyperlink"/>
@@ -1727,7 +1727,7 @@
                 <w:noProof/>
                 <w:webHidden/>
               </w:rPr>
-              <w:instrText xml:space="preserve"> PAGEREF _Toc452928068 \h </w:instrText>
+              <w:instrText xml:space="preserve"> PAGEREF _Toc453586784 \h </w:instrText>
             </w:r>
             <w:r>
               <w:rPr>
@@ -1769,7 +1769,7 @@
               <w:szCs w:val="22"/>
             </w:rPr>
           </w:pPr>
-          <w:hyperlink w:anchor="_Toc452928069" w:history="1">
+          <w:hyperlink w:anchor="_Toc453586785" w:history="1">
             <w:r>
               <w:rPr>
                 <w:rStyle w:val="Hyperlink"/>
@@ -1813,7 +1813,7 @@
                 <w:noProof/>
                 <w:webHidden/>
               </w:rPr>
-              <w:instrText xml:space="preserve"> PAGEREF _Toc452928069 \h </w:instrText>
+              <w:instrText xml:space="preserve"> PAGEREF _Toc453586785 \h </w:instrText>
             </w:r>
             <w:r>
               <w:rPr>
@@ -1859,7 +1859,7 @@
               <w:szCs w:val="22"/>
             </w:rPr>
           </w:pPr>
-          <w:hyperlink w:anchor="_Toc452928070" w:history="1">
+          <w:hyperlink w:anchor="_Toc453586786" w:history="1">
             <w:r>
               <w:rPr>
                 <w:rStyle w:val="Hyperlink"/>
@@ -1903,7 +1903,7 @@
                 <w:noProof/>
                 <w:webHidden/>
               </w:rPr>
-              <w:instrText xml:space="preserve"> PAGEREF _Toc452928070 \h </w:instrText>
+              <w:instrText xml:space="preserve"> PAGEREF _Toc453586786 \h </w:instrText>
             </w:r>
             <w:r>
               <w:rPr>
@@ -1949,7 +1949,7 @@
               <w:szCs w:val="22"/>
             </w:rPr>
           </w:pPr>
-          <w:hyperlink w:anchor="_Toc452928071" w:history="1">
+          <w:hyperlink w:anchor="_Toc453586787" w:history="1">
             <w:r>
               <w:rPr>
                 <w:rStyle w:val="Hyperlink"/>
@@ -1993,7 +1993,7 @@
                 <w:noProof/>
                 <w:webHidden/>
               </w:rPr>
-              <w:instrText xml:space="preserve"> PAGEREF _Toc452928071 \h </w:instrText>
+              <w:instrText xml:space="preserve"> PAGEREF _Toc453586787 \h </w:instrText>
             </w:r>
             <w:r>
               <w:rPr>
@@ -2039,7 +2039,7 @@
               <w:szCs w:val="22"/>
             </w:rPr>
           </w:pPr>
-          <w:hyperlink w:anchor="_Toc452928072" w:history="1">
+          <w:hyperlink w:anchor="_Toc453586788" w:history="1">
             <w:r>
               <w:rPr>
                 <w:rStyle w:val="Hyperlink"/>
@@ -2083,7 +2083,7 @@
                 <w:noProof/>
                 <w:webHidden/>
               </w:rPr>
-              <w:instrText xml:space="preserve"> PAGEREF _Toc452928072 \h </w:instrText>
+              <w:instrText xml:space="preserve"> PAGEREF _Toc453586788 \h </w:instrText>
             </w:r>
             <w:r>
               <w:rPr>
@@ -2104,6 +2104,186 @@
                 <w:webHidden/>
               </w:rPr>
               <w:t>14</w:t>
+            </w:r>
+            <w:r>
+              <w:rPr>
+                <w:noProof/>
+                <w:webHidden/>
+              </w:rPr>
+              <w:fldChar w:fldCharType="end"/>
+            </w:r>
+          </w:hyperlink>
+        </w:p>
+        <w:p>
+          <w:pPr>
+            <w:pStyle w:val="TOC3"/>
+            <w:tabs>
+              <w:tab w:val="left" w:pos="1960"/>
+              <w:tab w:val="right" w:leader="dot" w:pos="9350"/>
+            </w:tabs>
+            <w:rPr>
+              <w:rFonts w:asciiTheme="minorHAnsi" w:eastAsiaTheme="minorEastAsia" w:hAnsiTheme="minorHAnsi" w:cstheme="minorBidi"/>
+              <w:noProof/>
+              <w:color w:val="auto"/>
+              <w:sz w:val="22"/>
+              <w:szCs w:val="22"/>
+            </w:rPr>
+          </w:pPr>
+          <w:hyperlink w:anchor="_Toc453586789" w:history="1">
+            <w:r>
+              <w:rPr>
+                <w:rStyle w:val="Hyperlink"/>
+                <w:noProof/>
+              </w:rPr>
+              <w:t>3.3.1.</w:t>
+            </w:r>
+            <w:r>
+              <w:rPr>
+                <w:rFonts w:asciiTheme="minorHAnsi" w:eastAsiaTheme="minorEastAsia" w:hAnsiTheme="minorHAnsi" w:cstheme="minorBidi"/>
+                <w:noProof/>
+                <w:color w:val="auto"/>
+                <w:sz w:val="22"/>
+                <w:szCs w:val="22"/>
+              </w:rPr>
+              <w:tab/>
+            </w:r>
+            <w:r>
+              <w:rPr>
+                <w:rStyle w:val="Hyperlink"/>
+                <w:noProof/>
+              </w:rPr>
+              <w:t>Arhitectura WebRTC</w:t>
+            </w:r>
+            <w:r>
+              <w:rPr>
+                <w:noProof/>
+                <w:webHidden/>
+              </w:rPr>
+              <w:tab/>
+            </w:r>
+            <w:r>
+              <w:rPr>
+                <w:noProof/>
+                <w:webHidden/>
+              </w:rPr>
+              <w:fldChar w:fldCharType="begin"/>
+            </w:r>
+            <w:r>
+              <w:rPr>
+                <w:noProof/>
+                <w:webHidden/>
+              </w:rPr>
+              <w:instrText xml:space="preserve"> PAGEREF _Toc453586789 \h </w:instrText>
+            </w:r>
+            <w:r>
+              <w:rPr>
+                <w:noProof/>
+                <w:webHidden/>
+              </w:rPr>
+            </w:r>
+            <w:r>
+              <w:rPr>
+                <w:noProof/>
+                <w:webHidden/>
+              </w:rPr>
+              <w:fldChar w:fldCharType="separate"/>
+            </w:r>
+            <w:r>
+              <w:rPr>
+                <w:noProof/>
+                <w:webHidden/>
+              </w:rPr>
+              <w:t>14</w:t>
+            </w:r>
+            <w:r>
+              <w:rPr>
+                <w:noProof/>
+                <w:webHidden/>
+              </w:rPr>
+              <w:fldChar w:fldCharType="end"/>
+            </w:r>
+          </w:hyperlink>
+        </w:p>
+        <w:p>
+          <w:pPr>
+            <w:pStyle w:val="TOC3"/>
+            <w:tabs>
+              <w:tab w:val="left" w:pos="1960"/>
+              <w:tab w:val="right" w:leader="dot" w:pos="9350"/>
+            </w:tabs>
+            <w:rPr>
+              <w:rFonts w:asciiTheme="minorHAnsi" w:eastAsiaTheme="minorEastAsia" w:hAnsiTheme="minorHAnsi" w:cstheme="minorBidi"/>
+              <w:noProof/>
+              <w:color w:val="auto"/>
+              <w:sz w:val="22"/>
+              <w:szCs w:val="22"/>
+            </w:rPr>
+          </w:pPr>
+          <w:hyperlink w:anchor="_Toc453586790" w:history="1">
+            <w:r>
+              <w:rPr>
+                <w:rStyle w:val="Hyperlink"/>
+                <w:noProof/>
+              </w:rPr>
+              <w:t>3.3.2.</w:t>
+            </w:r>
+            <w:r>
+              <w:rPr>
+                <w:rFonts w:asciiTheme="minorHAnsi" w:eastAsiaTheme="minorEastAsia" w:hAnsiTheme="minorHAnsi" w:cstheme="minorBidi"/>
+                <w:noProof/>
+                <w:color w:val="auto"/>
+                <w:sz w:val="22"/>
+                <w:szCs w:val="22"/>
+              </w:rPr>
+              <w:tab/>
+            </w:r>
+            <w:r>
+              <w:rPr>
+                <w:rStyle w:val="Hyperlink"/>
+                <w:noProof/>
+              </w:rPr>
+              <w:t>Media Path</w:t>
+            </w:r>
+            <w:r>
+              <w:rPr>
+                <w:noProof/>
+                <w:webHidden/>
+              </w:rPr>
+              <w:tab/>
+            </w:r>
+            <w:r>
+              <w:rPr>
+                <w:noProof/>
+                <w:webHidden/>
+              </w:rPr>
+              <w:fldChar w:fldCharType="begin"/>
+            </w:r>
+            <w:r>
+              <w:rPr>
+                <w:noProof/>
+                <w:webHidden/>
+              </w:rPr>
+              <w:instrText xml:space="preserve"> PAGEREF _Toc453586790 \h </w:instrText>
+            </w:r>
+            <w:r>
+              <w:rPr>
+                <w:noProof/>
+                <w:webHidden/>
+              </w:rPr>
+            </w:r>
+            <w:r>
+              <w:rPr>
+                <w:noProof/>
+                <w:webHidden/>
+              </w:rPr>
+              <w:fldChar w:fldCharType="separate"/>
+            </w:r>
+            <w:r>
+              <w:rPr>
+                <w:noProof/>
+                <w:webHidden/>
+              </w:rPr>
+              <w:t>16</w:t>
             </w:r>
             <w:r>
               <w:rPr>
@@ -2129,7 +2309,7 @@
               <w:szCs w:val="22"/>
             </w:rPr>
           </w:pPr>
-          <w:hyperlink w:anchor="_Toc452928073" w:history="1">
+          <w:hyperlink w:anchor="_Toc453586791" w:history="1">
             <w:r>
               <w:rPr>
                 <w:rStyle w:val="Hyperlink"/>
@@ -2161,6 +2341,8 @@
               </w:rPr>
               <w:tab/>
             </w:r>
+            <w:bookmarkStart w:id="1" w:name="_GoBack"/>
+            <w:bookmarkEnd w:id="1"/>
             <w:r>
               <w:rPr>
                 <w:noProof/>
@@ -2173,7 +2355,7 @@
                 <w:noProof/>
                 <w:webHidden/>
               </w:rPr>
-              <w:instrText xml:space="preserve"> PAGEREF _Toc452928073 \h </w:instrText>
+              <w:instrText xml:space="preserve"> PAGEREF _Toc453586791 \h </w:instrText>
             </w:r>
             <w:r>
               <w:rPr>
@@ -2193,7 +2375,7 @@
                 <w:noProof/>
                 <w:webHidden/>
               </w:rPr>
-              <w:t>16</w:t>
+              <w:t>17</w:t>
             </w:r>
             <w:r>
               <w:rPr>
@@ -2219,7 +2401,7 @@
               <w:szCs w:val="22"/>
             </w:rPr>
           </w:pPr>
-          <w:hyperlink w:anchor="_Toc452928074" w:history="1">
+          <w:hyperlink w:anchor="_Toc453586792" w:history="1">
             <w:r>
               <w:rPr>
                 <w:rStyle w:val="Hyperlink"/>
@@ -2263,7 +2445,7 @@
                 <w:noProof/>
                 <w:webHidden/>
               </w:rPr>
-              <w:instrText xml:space="preserve"> PAGEREF _Toc452928074 \h </w:instrText>
+              <w:instrText xml:space="preserve"> PAGEREF _Toc453586792 \h </w:instrText>
             </w:r>
             <w:r>
               <w:rPr>
@@ -2283,7 +2465,7 @@
                 <w:noProof/>
                 <w:webHidden/>
               </w:rPr>
-              <w:t>17</w:t>
+              <w:t>18</w:t>
             </w:r>
             <w:r>
               <w:rPr>
@@ -2309,7 +2491,7 @@
               <w:szCs w:val="22"/>
             </w:rPr>
           </w:pPr>
-          <w:hyperlink w:anchor="_Toc452928075" w:history="1">
+          <w:hyperlink w:anchor="_Toc453586793" w:history="1">
             <w:r>
               <w:rPr>
                 <w:rStyle w:val="Hyperlink"/>
@@ -2353,7 +2535,7 @@
                 <w:noProof/>
                 <w:webHidden/>
               </w:rPr>
-              <w:instrText xml:space="preserve"> PAGEREF _Toc452928075 \h </w:instrText>
+              <w:instrText xml:space="preserve"> PAGEREF _Toc453586793 \h </w:instrText>
             </w:r>
             <w:r>
               <w:rPr>
@@ -2373,7 +2555,7 @@
                 <w:noProof/>
                 <w:webHidden/>
               </w:rPr>
-              <w:t>17</w:t>
+              <w:t>19</w:t>
             </w:r>
             <w:r>
               <w:rPr>
@@ -2399,7 +2581,7 @@
               <w:szCs w:val="22"/>
             </w:rPr>
           </w:pPr>
-          <w:hyperlink w:anchor="_Toc452928076" w:history="1">
+          <w:hyperlink w:anchor="_Toc453586794" w:history="1">
             <w:r>
               <w:rPr>
                 <w:rStyle w:val="Hyperlink"/>
@@ -2443,7 +2625,7 @@
                 <w:noProof/>
                 <w:webHidden/>
               </w:rPr>
-              <w:instrText xml:space="preserve"> PAGEREF _Toc452928076 \h </w:instrText>
+              <w:instrText xml:space="preserve"> PAGEREF _Toc453586794 \h </w:instrText>
             </w:r>
             <w:r>
               <w:rPr>
@@ -2463,7 +2645,7 @@
                 <w:noProof/>
                 <w:webHidden/>
               </w:rPr>
-              <w:t>18</w:t>
+              <w:t>19</w:t>
             </w:r>
             <w:r>
               <w:rPr>
@@ -2489,7 +2671,7 @@
               <w:szCs w:val="22"/>
             </w:rPr>
           </w:pPr>
-          <w:hyperlink w:anchor="_Toc452928077" w:history="1">
+          <w:hyperlink w:anchor="_Toc453586795" w:history="1">
             <w:r>
               <w:rPr>
                 <w:rStyle w:val="Hyperlink"/>
@@ -2533,7 +2715,7 @@
                 <w:noProof/>
                 <w:webHidden/>
               </w:rPr>
-              <w:instrText xml:space="preserve"> PAGEREF _Toc452928077 \h </w:instrText>
+              <w:instrText xml:space="preserve"> PAGEREF _Toc453586795 \h </w:instrText>
             </w:r>
             <w:r>
               <w:rPr>
@@ -2553,7 +2735,7 @@
                 <w:noProof/>
                 <w:webHidden/>
               </w:rPr>
-              <w:t>18</w:t>
+              <w:t>19</w:t>
             </w:r>
             <w:r>
               <w:rPr>
@@ -2579,7 +2761,7 @@
               <w:szCs w:val="22"/>
             </w:rPr>
           </w:pPr>
-          <w:hyperlink w:anchor="_Toc452928078" w:history="1">
+          <w:hyperlink w:anchor="_Toc453586796" w:history="1">
             <w:r>
               <w:rPr>
                 <w:rStyle w:val="Hyperlink"/>
@@ -2623,7 +2805,7 @@
                 <w:noProof/>
                 <w:webHidden/>
               </w:rPr>
-              <w:instrText xml:space="preserve"> PAGEREF _Toc452928078 \h </w:instrText>
+              <w:instrText xml:space="preserve"> PAGEREF _Toc453586796 \h </w:instrText>
             </w:r>
             <w:r>
               <w:rPr>
@@ -2643,7 +2825,7 @@
                 <w:noProof/>
                 <w:webHidden/>
               </w:rPr>
-              <w:t>18</w:t>
+              <w:t>19</w:t>
             </w:r>
             <w:r>
               <w:rPr>
@@ -2669,7 +2851,7 @@
               <w:szCs w:val="22"/>
             </w:rPr>
           </w:pPr>
-          <w:hyperlink w:anchor="_Toc452928079" w:history="1">
+          <w:hyperlink w:anchor="_Toc453586797" w:history="1">
             <w:r>
               <w:rPr>
                 <w:rStyle w:val="Hyperlink"/>
@@ -2713,7 +2895,7 @@
                 <w:noProof/>
                 <w:webHidden/>
               </w:rPr>
-              <w:instrText xml:space="preserve"> PAGEREF _Toc452928079 \h </w:instrText>
+              <w:instrText xml:space="preserve"> PAGEREF _Toc453586797 \h </w:instrText>
             </w:r>
             <w:r>
               <w:rPr>
@@ -2733,7 +2915,7 @@
                 <w:noProof/>
                 <w:webHidden/>
               </w:rPr>
-              <w:t>18</w:t>
+              <w:t>20</w:t>
             </w:r>
             <w:r>
               <w:rPr>
@@ -2759,7 +2941,7 @@
               <w:szCs w:val="22"/>
             </w:rPr>
           </w:pPr>
-          <w:hyperlink w:anchor="_Toc452928080" w:history="1">
+          <w:hyperlink w:anchor="_Toc453586798" w:history="1">
             <w:r>
               <w:rPr>
                 <w:rStyle w:val="Hyperlink"/>
@@ -2803,7 +2985,7 @@
                 <w:noProof/>
                 <w:webHidden/>
               </w:rPr>
-              <w:instrText xml:space="preserve"> PAGEREF _Toc452928080 \h </w:instrText>
+              <w:instrText xml:space="preserve"> PAGEREF _Toc453586798 \h </w:instrText>
             </w:r>
             <w:r>
               <w:rPr>
@@ -2823,7 +3005,7 @@
                 <w:noProof/>
                 <w:webHidden/>
               </w:rPr>
-              <w:t>19</w:t>
+              <w:t>20</w:t>
             </w:r>
             <w:r>
               <w:rPr>
@@ -2849,7 +3031,7 @@
               <w:szCs w:val="22"/>
             </w:rPr>
           </w:pPr>
-          <w:hyperlink w:anchor="_Toc452928081" w:history="1">
+          <w:hyperlink w:anchor="_Toc453586799" w:history="1">
             <w:r>
               <w:rPr>
                 <w:rStyle w:val="Hyperlink"/>
@@ -2893,7 +3075,7 @@
                 <w:noProof/>
                 <w:webHidden/>
               </w:rPr>
-              <w:instrText xml:space="preserve"> PAGEREF _Toc452928081 \h </w:instrText>
+              <w:instrText xml:space="preserve"> PAGEREF _Toc453586799 \h </w:instrText>
             </w:r>
             <w:r>
               <w:rPr>
@@ -2913,7 +3095,7 @@
                 <w:noProof/>
                 <w:webHidden/>
               </w:rPr>
-              <w:t>19</w:t>
+              <w:t>20</w:t>
             </w:r>
             <w:r>
               <w:rPr>
@@ -2935,7 +3117,7 @@
               <w:szCs w:val="22"/>
             </w:rPr>
           </w:pPr>
-          <w:hyperlink w:anchor="_Toc452928082" w:history="1">
+          <w:hyperlink w:anchor="_Toc453586800" w:history="1">
             <w:r>
               <w:rPr>
                 <w:rStyle w:val="Hyperlink"/>
@@ -2979,7 +3161,7 @@
                 <w:noProof/>
                 <w:webHidden/>
               </w:rPr>
-              <w:instrText xml:space="preserve"> PAGEREF _Toc452928082 \h </w:instrText>
+              <w:instrText xml:space="preserve"> PAGEREF _Toc453586800 \h </w:instrText>
             </w:r>
             <w:r>
               <w:rPr>
@@ -2999,7 +3181,7 @@
                 <w:noProof/>
                 <w:webHidden/>
               </w:rPr>
-              <w:t>20</w:t>
+              <w:t>22</w:t>
             </w:r>
             <w:r>
               <w:rPr>
@@ -3025,7 +3207,7 @@
               <w:szCs w:val="22"/>
             </w:rPr>
           </w:pPr>
-          <w:hyperlink w:anchor="_Toc452928083" w:history="1">
+          <w:hyperlink w:anchor="_Toc453586801" w:history="1">
             <w:r>
               <w:rPr>
                 <w:rStyle w:val="Hyperlink"/>
@@ -3069,7 +3251,7 @@
                 <w:noProof/>
                 <w:webHidden/>
               </w:rPr>
-              <w:instrText xml:space="preserve"> PAGEREF _Toc452928083 \h </w:instrText>
+              <w:instrText xml:space="preserve"> PAGEREF _Toc453586801 \h </w:instrText>
             </w:r>
             <w:r>
               <w:rPr>
@@ -3089,7 +3271,7 @@
                 <w:noProof/>
                 <w:webHidden/>
               </w:rPr>
-              <w:t>20</w:t>
+              <w:t>22</w:t>
             </w:r>
             <w:r>
               <w:rPr>
@@ -3115,7 +3297,7 @@
               <w:szCs w:val="22"/>
             </w:rPr>
           </w:pPr>
-          <w:hyperlink w:anchor="_Toc452928084" w:history="1">
+          <w:hyperlink w:anchor="_Toc453586802" w:history="1">
             <w:r>
               <w:rPr>
                 <w:rStyle w:val="Hyperlink"/>
@@ -3159,7 +3341,7 @@
                 <w:noProof/>
                 <w:webHidden/>
               </w:rPr>
-              <w:instrText xml:space="preserve"> PAGEREF _Toc452928084 \h </w:instrText>
+              <w:instrText xml:space="preserve"> PAGEREF _Toc453586802 \h </w:instrText>
             </w:r>
             <w:r>
               <w:rPr>
@@ -3179,7 +3361,7 @@
                 <w:noProof/>
                 <w:webHidden/>
               </w:rPr>
-              <w:t>20</w:t>
+              <w:t>22</w:t>
             </w:r>
             <w:r>
               <w:rPr>
@@ -3205,7 +3387,7 @@
               <w:szCs w:val="22"/>
             </w:rPr>
           </w:pPr>
-          <w:hyperlink w:anchor="_Toc452928085" w:history="1">
+          <w:hyperlink w:anchor="_Toc453586803" w:history="1">
             <w:r>
               <w:rPr>
                 <w:rStyle w:val="Hyperlink"/>
@@ -3249,7 +3431,7 @@
                 <w:noProof/>
                 <w:webHidden/>
               </w:rPr>
-              <w:instrText xml:space="preserve"> PAGEREF _Toc452928085 \h </w:instrText>
+              <w:instrText xml:space="preserve"> PAGEREF _Toc453586803 \h </w:instrText>
             </w:r>
             <w:r>
               <w:rPr>
@@ -3269,7 +3451,7 @@
                 <w:noProof/>
                 <w:webHidden/>
               </w:rPr>
-              <w:t>21</w:t>
+              <w:t>23</w:t>
             </w:r>
             <w:r>
               <w:rPr>
@@ -3295,7 +3477,7 @@
               <w:szCs w:val="22"/>
             </w:rPr>
           </w:pPr>
-          <w:hyperlink w:anchor="_Toc452928086" w:history="1">
+          <w:hyperlink w:anchor="_Toc453586804" w:history="1">
             <w:r>
               <w:rPr>
                 <w:rStyle w:val="Hyperlink"/>
@@ -3339,7 +3521,7 @@
                 <w:noProof/>
                 <w:webHidden/>
               </w:rPr>
-              <w:instrText xml:space="preserve"> PAGEREF _Toc452928086 \h </w:instrText>
+              <w:instrText xml:space="preserve"> PAGEREF _Toc453586804 \h </w:instrText>
             </w:r>
             <w:r>
               <w:rPr>
@@ -3359,7 +3541,7 @@
                 <w:noProof/>
                 <w:webHidden/>
               </w:rPr>
-              <w:t>21</w:t>
+              <w:t>23</w:t>
             </w:r>
             <w:r>
               <w:rPr>
@@ -3385,7 +3567,7 @@
               <w:szCs w:val="22"/>
             </w:rPr>
           </w:pPr>
-          <w:hyperlink w:anchor="_Toc452928087" w:history="1">
+          <w:hyperlink w:anchor="_Toc453586805" w:history="1">
             <w:r>
               <w:rPr>
                 <w:rStyle w:val="Hyperlink"/>
@@ -3429,7 +3611,7 @@
                 <w:noProof/>
                 <w:webHidden/>
               </w:rPr>
-              <w:instrText xml:space="preserve"> PAGEREF _Toc452928087 \h </w:instrText>
+              <w:instrText xml:space="preserve"> PAGEREF _Toc453586805 \h </w:instrText>
             </w:r>
             <w:r>
               <w:rPr>
@@ -3449,7 +3631,7 @@
                 <w:noProof/>
                 <w:webHidden/>
               </w:rPr>
-              <w:t>22</w:t>
+              <w:t>24</w:t>
             </w:r>
             <w:r>
               <w:rPr>
@@ -3475,7 +3657,7 @@
               <w:szCs w:val="22"/>
             </w:rPr>
           </w:pPr>
-          <w:hyperlink w:anchor="_Toc452928088" w:history="1">
+          <w:hyperlink w:anchor="_Toc453586806" w:history="1">
             <w:r>
               <w:rPr>
                 <w:rStyle w:val="Hyperlink"/>
@@ -3519,7 +3701,7 @@
                 <w:noProof/>
                 <w:webHidden/>
               </w:rPr>
-              <w:instrText xml:space="preserve"> PAGEREF _Toc452928088 \h </w:instrText>
+              <w:instrText xml:space="preserve"> PAGEREF _Toc453586806 \h </w:instrText>
             </w:r>
             <w:r>
               <w:rPr>
@@ -3539,7 +3721,7 @@
                 <w:noProof/>
                 <w:webHidden/>
               </w:rPr>
-              <w:t>22</w:t>
+              <w:t>24</w:t>
             </w:r>
             <w:r>
               <w:rPr>
@@ -3565,7 +3747,7 @@
               <w:szCs w:val="22"/>
             </w:rPr>
           </w:pPr>
-          <w:hyperlink w:anchor="_Toc452928089" w:history="1">
+          <w:hyperlink w:anchor="_Toc453586807" w:history="1">
             <w:r>
               <w:rPr>
                 <w:rStyle w:val="Hyperlink"/>
@@ -3609,7 +3791,7 @@
                 <w:noProof/>
                 <w:webHidden/>
               </w:rPr>
-              <w:instrText xml:space="preserve"> PAGEREF _Toc452928089 \h </w:instrText>
+              <w:instrText xml:space="preserve"> PAGEREF _Toc453586807 \h </w:instrText>
             </w:r>
             <w:r>
               <w:rPr>
@@ -3629,7 +3811,7 @@
                 <w:noProof/>
                 <w:webHidden/>
               </w:rPr>
-              <w:t>22</w:t>
+              <w:t>24</w:t>
             </w:r>
             <w:r>
               <w:rPr>
@@ -3655,7 +3837,7 @@
               <w:szCs w:val="22"/>
             </w:rPr>
           </w:pPr>
-          <w:hyperlink w:anchor="_Toc452928090" w:history="1">
+          <w:hyperlink w:anchor="_Toc453586808" w:history="1">
             <w:r>
               <w:rPr>
                 <w:rStyle w:val="Hyperlink"/>
@@ -3699,7 +3881,7 @@
                 <w:noProof/>
                 <w:webHidden/>
               </w:rPr>
-              <w:instrText xml:space="preserve"> PAGEREF _Toc452928090 \h </w:instrText>
+              <w:instrText xml:space="preserve"> PAGEREF _Toc453586808 \h </w:instrText>
             </w:r>
             <w:r>
               <w:rPr>
@@ -3719,7 +3901,7 @@
                 <w:noProof/>
                 <w:webHidden/>
               </w:rPr>
-              <w:t>22</w:t>
+              <w:t>24</w:t>
             </w:r>
             <w:r>
               <w:rPr>
@@ -3745,7 +3927,7 @@
               <w:szCs w:val="22"/>
             </w:rPr>
           </w:pPr>
-          <w:hyperlink w:anchor="_Toc452928091" w:history="1">
+          <w:hyperlink w:anchor="_Toc453586809" w:history="1">
             <w:r>
               <w:rPr>
                 <w:rStyle w:val="Hyperlink"/>
@@ -3789,7 +3971,7 @@
                 <w:noProof/>
                 <w:webHidden/>
               </w:rPr>
-              <w:instrText xml:space="preserve"> PAGEREF _Toc452928091 \h </w:instrText>
+              <w:instrText xml:space="preserve"> PAGEREF _Toc453586809 \h </w:instrText>
             </w:r>
             <w:r>
               <w:rPr>
@@ -3809,7 +3991,7 @@
                 <w:noProof/>
                 <w:webHidden/>
               </w:rPr>
-              <w:t>22</w:t>
+              <w:t>24</w:t>
             </w:r>
             <w:r>
               <w:rPr>
@@ -3835,7 +4017,7 @@
               <w:szCs w:val="22"/>
             </w:rPr>
           </w:pPr>
-          <w:hyperlink w:anchor="_Toc452928092" w:history="1">
+          <w:hyperlink w:anchor="_Toc453586810" w:history="1">
             <w:r>
               <w:rPr>
                 <w:rStyle w:val="Hyperlink"/>
@@ -3879,7 +4061,7 @@
                 <w:noProof/>
                 <w:webHidden/>
               </w:rPr>
-              <w:instrText xml:space="preserve"> PAGEREF _Toc452928092 \h </w:instrText>
+              <w:instrText xml:space="preserve"> PAGEREF _Toc453586810 \h </w:instrText>
             </w:r>
             <w:r>
               <w:rPr>
@@ -3899,7 +4081,7 @@
                 <w:noProof/>
                 <w:webHidden/>
               </w:rPr>
-              <w:t>23</w:t>
+              <w:t>25</w:t>
             </w:r>
             <w:r>
               <w:rPr>
@@ -3925,7 +4107,7 @@
               <w:szCs w:val="22"/>
             </w:rPr>
           </w:pPr>
-          <w:hyperlink w:anchor="_Toc452928093" w:history="1">
+          <w:hyperlink w:anchor="_Toc453586811" w:history="1">
             <w:r>
               <w:rPr>
                 <w:rStyle w:val="Hyperlink"/>
@@ -3969,7 +4151,7 @@
                 <w:noProof/>
                 <w:webHidden/>
               </w:rPr>
-              <w:instrText xml:space="preserve"> PAGEREF _Toc452928093 \h </w:instrText>
+              <w:instrText xml:space="preserve"> PAGEREF _Toc453586811 \h </w:instrText>
             </w:r>
             <w:r>
               <w:rPr>
@@ -3989,7 +4171,7 @@
                 <w:noProof/>
                 <w:webHidden/>
               </w:rPr>
-              <w:t>24</w:t>
+              <w:t>26</w:t>
             </w:r>
             <w:r>
               <w:rPr>
@@ -4015,7 +4197,7 @@
               <w:szCs w:val="22"/>
             </w:rPr>
           </w:pPr>
-          <w:hyperlink w:anchor="_Toc452928094" w:history="1">
+          <w:hyperlink w:anchor="_Toc453586812" w:history="1">
             <w:r>
               <w:rPr>
                 <w:rStyle w:val="Hyperlink"/>
@@ -4059,7 +4241,7 @@
                 <w:noProof/>
                 <w:webHidden/>
               </w:rPr>
-              <w:instrText xml:space="preserve"> PAGEREF _Toc452928094 \h </w:instrText>
+              <w:instrText xml:space="preserve"> PAGEREF _Toc453586812 \h </w:instrText>
             </w:r>
             <w:r>
               <w:rPr>
@@ -4079,7 +4261,7 @@
                 <w:noProof/>
                 <w:webHidden/>
               </w:rPr>
-              <w:t>25</w:t>
+              <w:t>27</w:t>
             </w:r>
             <w:r>
               <w:rPr>
@@ -4101,7 +4283,7 @@
               <w:szCs w:val="22"/>
             </w:rPr>
           </w:pPr>
-          <w:hyperlink w:anchor="_Toc452928095" w:history="1">
+          <w:hyperlink w:anchor="_Toc453586813" w:history="1">
             <w:r>
               <w:rPr>
                 <w:rStyle w:val="Hyperlink"/>
@@ -4145,7 +4327,7 @@
                 <w:noProof/>
                 <w:webHidden/>
               </w:rPr>
-              <w:instrText xml:space="preserve"> PAGEREF _Toc452928095 \h </w:instrText>
+              <w:instrText xml:space="preserve"> PAGEREF _Toc453586813 \h </w:instrText>
             </w:r>
             <w:r>
               <w:rPr>
@@ -4165,7 +4347,7 @@
                 <w:noProof/>
                 <w:webHidden/>
               </w:rPr>
-              <w:t>29</w:t>
+              <w:t>31</w:t>
             </w:r>
             <w:r>
               <w:rPr>
@@ -4187,7 +4369,7 @@
               <w:szCs w:val="22"/>
             </w:rPr>
           </w:pPr>
-          <w:hyperlink w:anchor="_Toc452928096" w:history="1">
+          <w:hyperlink w:anchor="_Toc453586814" w:history="1">
             <w:r>
               <w:rPr>
                 <w:rStyle w:val="Hyperlink"/>
@@ -4231,7 +4413,7 @@
                 <w:noProof/>
                 <w:webHidden/>
               </w:rPr>
-              <w:instrText xml:space="preserve"> PAGEREF _Toc452928096 \h </w:instrText>
+              <w:instrText xml:space="preserve"> PAGEREF _Toc453586814 \h </w:instrText>
             </w:r>
             <w:r>
               <w:rPr>
@@ -4251,7 +4433,7 @@
                 <w:noProof/>
                 <w:webHidden/>
               </w:rPr>
-              <w:t>30</w:t>
+              <w:t>32</w:t>
             </w:r>
             <w:r>
               <w:rPr>
@@ -4273,7 +4455,7 @@
               <w:szCs w:val="22"/>
             </w:rPr>
           </w:pPr>
-          <w:hyperlink w:anchor="_Toc452928097" w:history="1">
+          <w:hyperlink w:anchor="_Toc453586815" w:history="1">
             <w:r>
               <w:rPr>
                 <w:rStyle w:val="Hyperlink"/>
@@ -4317,7 +4499,7 @@
                 <w:noProof/>
                 <w:webHidden/>
               </w:rPr>
-              <w:instrText xml:space="preserve"> PAGEREF _Toc452928097 \h </w:instrText>
+              <w:instrText xml:space="preserve"> PAGEREF _Toc453586815 \h </w:instrText>
             </w:r>
             <w:r>
               <w:rPr>
@@ -4337,7 +4519,7 @@
                 <w:noProof/>
                 <w:webHidden/>
               </w:rPr>
-              <w:t>31</w:t>
+              <w:t>33</w:t>
             </w:r>
             <w:r>
               <w:rPr>
@@ -4359,7 +4541,7 @@
               <w:szCs w:val="22"/>
             </w:rPr>
           </w:pPr>
-          <w:hyperlink w:anchor="_Toc452928098" w:history="1">
+          <w:hyperlink w:anchor="_Toc453586816" w:history="1">
             <w:r>
               <w:rPr>
                 <w:rStyle w:val="Hyperlink"/>
@@ -4403,7 +4585,7 @@
                 <w:noProof/>
                 <w:webHidden/>
               </w:rPr>
-              <w:instrText xml:space="preserve"> PAGEREF _Toc452928098 \h </w:instrText>
+              <w:instrText xml:space="preserve"> PAGEREF _Toc453586816 \h </w:instrText>
             </w:r>
             <w:r>
               <w:rPr>
@@ -4423,7 +4605,7 @@
                 <w:noProof/>
                 <w:webHidden/>
               </w:rPr>
-              <w:t>32</w:t>
+              <w:t>34</w:t>
             </w:r>
             <w:r>
               <w:rPr>
@@ -4445,7 +4627,7 @@
               <w:szCs w:val="22"/>
             </w:rPr>
           </w:pPr>
-          <w:hyperlink w:anchor="_Toc452928099" w:history="1">
+          <w:hyperlink w:anchor="_Toc453586817" w:history="1">
             <w:r>
               <w:rPr>
                 <w:rStyle w:val="Hyperlink"/>
@@ -4472,7 +4654,7 @@
                 <w:noProof/>
                 <w:webHidden/>
               </w:rPr>
-              <w:instrText xml:space="preserve"> PAGEREF _Toc452928099 \h </w:instrText>
+              <w:instrText xml:space="preserve"> PAGEREF _Toc453586817 \h </w:instrText>
             </w:r>
             <w:r>
               <w:rPr>
@@ -4492,7 +4674,7 @@
                 <w:noProof/>
                 <w:webHidden/>
               </w:rPr>
-              <w:t>33</w:t>
+              <w:t>35</w:t>
             </w:r>
             <w:r>
               <w:rPr>
@@ -4514,7 +4696,7 @@
               <w:szCs w:val="22"/>
             </w:rPr>
           </w:pPr>
-          <w:hyperlink w:anchor="_Toc452928100" w:history="1">
+          <w:hyperlink w:anchor="_Toc453586818" w:history="1">
             <w:r>
               <w:rPr>
                 <w:rStyle w:val="Hyperlink"/>
@@ -4541,7 +4723,7 @@
                 <w:noProof/>
                 <w:webHidden/>
               </w:rPr>
-              <w:instrText xml:space="preserve"> PAGEREF _Toc452928100 \h </w:instrText>
+              <w:instrText xml:space="preserve"> PAGEREF _Toc453586818 \h </w:instrText>
             </w:r>
             <w:r>
               <w:rPr>
@@ -4561,7 +4743,7 @@
                 <w:noProof/>
                 <w:webHidden/>
               </w:rPr>
-              <w:t>34</w:t>
+              <w:t>37</w:t>
             </w:r>
             <w:r>
               <w:rPr>
@@ -4685,6 +4867,7 @@
           <w:color w:val="0000FF"/>
           <w:u w:val="single"/>
         </w:rPr>
+        <w:lastRenderedPageBreak/>
         <w:t>1.1.1.</w:t>
       </w:r>
       <w:r>
@@ -4743,7 +4926,6 @@
           <w:szCs w:val="28"/>
           <w:u w:val="single"/>
         </w:rPr>
-        <w:lastRenderedPageBreak/>
         <w:t>Capitolul 3. Studiu bibliografic</w:t>
       </w:r>
       <w:r>
@@ -5025,13 +5207,13 @@
           <w:numId w:val="1"/>
         </w:numPr>
       </w:pPr>
-      <w:bookmarkStart w:id="1" w:name="h.30j0zll" w:colFirst="0" w:colLast="0"/>
-      <w:bookmarkStart w:id="2" w:name="_Toc452928065"/>
-      <w:bookmarkEnd w:id="1"/>
+      <w:bookmarkStart w:id="2" w:name="h.30j0zll" w:colFirst="0" w:colLast="0"/>
+      <w:bookmarkStart w:id="3" w:name="_Toc453586781"/>
+      <w:bookmarkEnd w:id="2"/>
       <w:r>
         <w:t>Introducere – Contextul proiectului (Heading 1 style)</w:t>
       </w:r>
-      <w:bookmarkEnd w:id="2"/>
+      <w:bookmarkEnd w:id="3"/>
     </w:p>
     <w:p>
       <w:r>
@@ -5075,8 +5257,8 @@
         </w:numPr>
         <w:ind w:hanging="360"/>
       </w:pPr>
-      <w:bookmarkStart w:id="3" w:name="h.1fob9te" w:colFirst="0" w:colLast="0"/>
-      <w:bookmarkEnd w:id="3"/>
+      <w:bookmarkStart w:id="4" w:name="h.1fob9te" w:colFirst="0" w:colLast="0"/>
+      <w:bookmarkEnd w:id="4"/>
       <w:r>
         <w:t>reprezintă cca. 5% din lucrare</w:t>
       </w:r>
@@ -5089,11 +5271,11 @@
           <w:numId w:val="1"/>
         </w:numPr>
       </w:pPr>
-      <w:bookmarkStart w:id="4" w:name="_Toc452928066"/>
+      <w:bookmarkStart w:id="5" w:name="_Toc453586782"/>
       <w:r>
         <w:t>Contextul proiectului (Heading 2 style)</w:t>
       </w:r>
-      <w:bookmarkEnd w:id="4"/>
+      <w:bookmarkEnd w:id="5"/>
     </w:p>
     <w:p>
       <w:pPr>
@@ -5125,8 +5307,8 @@
       <w:pPr>
         <w:ind w:firstLine="706"/>
       </w:pPr>
-      <w:bookmarkStart w:id="5" w:name="h.3znysh7" w:colFirst="0" w:colLast="0"/>
-      <w:bookmarkEnd w:id="5"/>
+      <w:bookmarkStart w:id="6" w:name="h.3znysh7" w:colFirst="0" w:colLast="0"/>
+      <w:bookmarkEnd w:id="6"/>
       <w:r>
         <w:t xml:space="preserve">Pentru prima linie din fiecare paragraf se foloseşte indentare (implicit in </w:t>
       </w:r>
@@ -5148,16 +5330,16 @@
           <w:numId w:val="1"/>
         </w:numPr>
       </w:pPr>
-      <w:bookmarkStart w:id="6" w:name="h.2et92p0" w:colFirst="0" w:colLast="0"/>
-      <w:bookmarkEnd w:id="6"/>
+      <w:bookmarkStart w:id="7" w:name="h.2et92p0" w:colFirst="0" w:colLast="0"/>
+      <w:bookmarkEnd w:id="7"/>
       <w:r>
         <w:t xml:space="preserve"> </w:t>
       </w:r>
-      <w:bookmarkStart w:id="7" w:name="_Toc452928067"/>
+      <w:bookmarkStart w:id="8" w:name="_Toc453586783"/>
       <w:r>
         <w:t>(Heading 3 style)</w:t>
       </w:r>
-      <w:bookmarkEnd w:id="7"/>
+      <w:bookmarkEnd w:id="8"/>
     </w:p>
     <w:p>
       <w:pPr>
@@ -5184,6 +5366,7 @@
         <w:jc w:val="center"/>
       </w:pPr>
       <w:r>
+        <w:lastRenderedPageBreak/>
         <w:t>Tabel 1.1 (Insert caption-&gt;Tabel)</w:t>
       </w:r>
     </w:p>
@@ -5221,11 +5404,7 @@
               <w:jc w:val="center"/>
             </w:pPr>
             <w:r>
-              <w:t xml:space="preserve">Times new </w:t>
-            </w:r>
-            <w:r>
-              <w:lastRenderedPageBreak/>
-              <w:t>roman ( 12)</w:t>
+              <w:t>Times new roman ( 12)</w:t>
             </w:r>
           </w:p>
         </w:tc>
@@ -5240,7 +5419,6 @@
               <w:jc w:val="center"/>
             </w:pPr>
             <w:r>
-              <w:lastRenderedPageBreak/>
               <w:t>xxxx</w:t>
             </w:r>
           </w:p>
@@ -5412,13 +5590,13 @@
           <w:numId w:val="1"/>
         </w:numPr>
       </w:pPr>
-      <w:bookmarkStart w:id="8" w:name="h.tyjcwt" w:colFirst="0" w:colLast="0"/>
-      <w:bookmarkStart w:id="9" w:name="_Toc452928068"/>
-      <w:bookmarkEnd w:id="8"/>
+      <w:bookmarkStart w:id="9" w:name="h.tyjcwt" w:colFirst="0" w:colLast="0"/>
+      <w:bookmarkStart w:id="10" w:name="_Toc453586784"/>
+      <w:bookmarkEnd w:id="9"/>
       <w:r>
         <w:t>Obiectivele Proiectului</w:t>
       </w:r>
-      <w:bookmarkEnd w:id="9"/>
+      <w:bookmarkEnd w:id="10"/>
     </w:p>
     <w:p>
       <w:r>
@@ -5467,13 +5645,13 @@
           <w:numId w:val="1"/>
         </w:numPr>
       </w:pPr>
-      <w:bookmarkStart w:id="10" w:name="h.3dy6vkm" w:colFirst="0" w:colLast="0"/>
-      <w:bookmarkStart w:id="11" w:name="_Toc452928069"/>
-      <w:bookmarkEnd w:id="10"/>
+      <w:bookmarkStart w:id="11" w:name="h.3dy6vkm" w:colFirst="0" w:colLast="0"/>
+      <w:bookmarkStart w:id="12" w:name="_Toc453586785"/>
+      <w:bookmarkEnd w:id="11"/>
       <w:r>
         <w:t>Studiu Bibliografic</w:t>
       </w:r>
-      <w:bookmarkEnd w:id="11"/>
+      <w:bookmarkEnd w:id="12"/>
     </w:p>
     <w:p>
       <w:r>
@@ -5518,11 +5696,11 @@
           <w:numId w:val="1"/>
         </w:numPr>
       </w:pPr>
-      <w:bookmarkStart w:id="12" w:name="_Toc452928070"/>
+      <w:bookmarkStart w:id="13" w:name="_Toc453586786"/>
       <w:r>
         <w:t>Dezvoltarea aplicatiilor web</w:t>
       </w:r>
-      <w:bookmarkEnd w:id="12"/>
+      <w:bookmarkEnd w:id="13"/>
     </w:p>
     <w:p>
       <w:r>
@@ -5595,11 +5773,11 @@
           <w:numId w:val="1"/>
         </w:numPr>
       </w:pPr>
-      <w:bookmarkStart w:id="13" w:name="_Toc452928071"/>
+      <w:bookmarkStart w:id="14" w:name="_Toc453586787"/>
       <w:r>
         <w:t>Comunicare in timp real</w:t>
       </w:r>
-      <w:bookmarkEnd w:id="13"/>
+      <w:bookmarkEnd w:id="14"/>
     </w:p>
     <w:p>
       <w:r>
@@ -5616,7 +5794,7 @@
         </w:rPr>
         <w:lastRenderedPageBreak/>
         <w:drawing>
-          <wp:anchor distT="0" distB="0" distL="114300" distR="114300" simplePos="0" relativeHeight="251669504" behindDoc="0" locked="0" layoutInCell="1" allowOverlap="1" wp14:anchorId="50747F35" wp14:editId="204102C7">
+          <wp:anchor distT="0" distB="0" distL="114300" distR="114300" simplePos="0" relativeHeight="251659264" behindDoc="0" locked="0" layoutInCell="1" allowOverlap="1" wp14:anchorId="50747F35" wp14:editId="204102C7">
             <wp:simplePos x="0" y="0"/>
             <wp:positionH relativeFrom="column">
               <wp:posOffset>1457325</wp:posOffset>
@@ -5757,12 +5935,12 @@
           <w:numId w:val="1"/>
         </w:numPr>
       </w:pPr>
-      <w:bookmarkStart w:id="14" w:name="_Toc452928072"/>
+      <w:bookmarkStart w:id="15" w:name="_Toc453586788"/>
       <w:r>
         <w:lastRenderedPageBreak/>
         <w:t>WebRTC</w:t>
       </w:r>
-      <w:bookmarkEnd w:id="14"/>
+      <w:bookmarkEnd w:id="15"/>
     </w:p>
     <w:p>
       <w:r>
@@ -5848,6 +6026,21 @@
         <w:t xml:space="preserve"> Avantajele acestei tehnologii se raspandesc nu numai in afara companiilor, ci si in interiorul lor. Reduce costul telefoanelor interne prin inlocuirea lor cu aplicatie WebRTC, si poate oferi comunicare bogata si neintrerupta intre clienti si angajati.</w:t>
       </w:r>
     </w:p>
+    <w:p>
+      <w:pPr>
+        <w:pStyle w:val="Heading3"/>
+        <w:numPr>
+          <w:ilvl w:val="2"/>
+          <w:numId w:val="1"/>
+        </w:numPr>
+      </w:pPr>
+      <w:bookmarkStart w:id="16" w:name="_Toc453586789"/>
+      <w:r>
+        <w:t>Arhitectura WebRTC</w:t>
+      </w:r>
+      <w:bookmarkEnd w:id="16"/>
+    </w:p>
+    <w:p/>
     <w:p>
       <w:r>
         <w:t xml:space="preserve"> </w:t>
@@ -5880,7 +6073,7 @@
         </w:rPr>
         <w:lastRenderedPageBreak/>
         <w:drawing>
-          <wp:anchor distT="0" distB="0" distL="114300" distR="114300" simplePos="0" relativeHeight="251679744" behindDoc="1" locked="0" layoutInCell="1" allowOverlap="1" wp14:anchorId="65B465CA" wp14:editId="54B1DDF8">
+          <wp:anchor distT="0" distB="0" distL="114300" distR="114300" simplePos="0" relativeHeight="251663360" behindDoc="1" locked="0" layoutInCell="1" allowOverlap="1" wp14:anchorId="65B465CA" wp14:editId="54B1DDF8">
             <wp:simplePos x="0" y="0"/>
             <wp:positionH relativeFrom="column">
               <wp:posOffset>-107950</wp:posOffset>
@@ -6025,6 +6218,46 @@
     </w:p>
     <w:p>
       <w:pPr>
+        <w:pStyle w:val="Heading3"/>
+        <w:numPr>
+          <w:ilvl w:val="2"/>
+          <w:numId w:val="1"/>
+        </w:numPr>
+      </w:pPr>
+      <w:bookmarkStart w:id="17" w:name="_Toc453586790"/>
+      <w:r>
+        <w:lastRenderedPageBreak/>
+        <w:t>Media Path</w:t>
+      </w:r>
+      <w:bookmarkEnd w:id="17"/>
+    </w:p>
+    <w:p>
+      <w:r>
+        <w:t>Pentru calea de media se foloseste Real Time Protocol (RTP). Conform schitelor de specificatii [5], se considera urmatoarele topologii, ce se pot implementa cu WebRTC.</w:t>
+      </w:r>
+    </w:p>
+    <w:p>
+      <w:pPr>
+        <w:rPr>
+          <w:b/>
+        </w:rPr>
+      </w:pPr>
+      <w:r>
+        <w:rPr>
+          <w:b/>
+        </w:rPr>
+        <w:t xml:space="preserve">Peer-to-peer </w:t>
+      </w:r>
+    </w:p>
+    <w:p>
+      <w:pPr>
+        <w:rPr>
+          <w:b/>
+        </w:rPr>
+      </w:pPr>
+    </w:p>
+    <w:p>
+      <w:pPr>
         <w:pStyle w:val="NormalWeb"/>
         <w:shd w:val="clear" w:color="auto" w:fill="FFFFFF"/>
         <w:spacing w:before="0" w:beforeAutospacing="0" w:after="150" w:afterAutospacing="0"/>
@@ -6034,7 +6267,238 @@
           <w:color w:val="333333"/>
         </w:rPr>
       </w:pPr>
-    </w:p>
+      <w:r>
+        <w:rPr>
+          <w:b/>
+          <w:noProof/>
+        </w:rPr>
+        <w:drawing>
+          <wp:inline distT="0" distB="0" distL="0" distR="0" wp14:anchorId="101549B9" wp14:editId="1BB9E8FE">
+            <wp:extent cx="1704975" cy="609600"/>
+            <wp:effectExtent l="0" t="0" r="9525" b="0"/>
+            <wp:docPr id="6" name="Picture 6"/>
+            <wp:cNvGraphicFramePr>
+              <a:graphicFrameLocks xmlns:a="http://schemas.openxmlformats.org/drawingml/2006/main" noChangeAspect="1"/>
+            </wp:cNvGraphicFramePr>
+            <a:graphic xmlns:a="http://schemas.openxmlformats.org/drawingml/2006/main">
+              <a:graphicData uri="http://schemas.openxmlformats.org/drawingml/2006/picture">
+                <pic:pic xmlns:pic="http://schemas.openxmlformats.org/drawingml/2006/picture">
+                  <pic:nvPicPr>
+                    <pic:cNvPr id="0" name="Picture 1"/>
+                    <pic:cNvPicPr>
+                      <a:picLocks noChangeAspect="1" noChangeArrowheads="1"/>
+                    </pic:cNvPicPr>
+                  </pic:nvPicPr>
+                  <pic:blipFill>
+                    <a:blip r:embed="rId11">
+                      <a:extLst>
+                        <a:ext uri="{28A0092B-C50C-407E-A947-70E740481C1C}">
+                          <a14:useLocalDpi xmlns:a14="http://schemas.microsoft.com/office/drawing/2010/main" val="0"/>
+                        </a:ext>
+                      </a:extLst>
+                    </a:blip>
+                    <a:srcRect/>
+                    <a:stretch>
+                      <a:fillRect/>
+                    </a:stretch>
+                  </pic:blipFill>
+                  <pic:spPr bwMode="auto">
+                    <a:xfrm>
+                      <a:off x="0" y="0"/>
+                      <a:ext cx="1704975" cy="609600"/>
+                    </a:xfrm>
+                    <a:prstGeom prst="rect">
+                      <a:avLst/>
+                    </a:prstGeom>
+                    <a:noFill/>
+                    <a:ln>
+                      <a:noFill/>
+                    </a:ln>
+                  </pic:spPr>
+                </pic:pic>
+              </a:graphicData>
+            </a:graphic>
+          </wp:inline>
+        </w:drawing>
+      </w:r>
+    </w:p>
+    <w:p>
+      <w:pPr>
+        <w:pStyle w:val="NormalWeb"/>
+        <w:shd w:val="clear" w:color="auto" w:fill="FFFFFF"/>
+        <w:spacing w:before="0" w:beforeAutospacing="0" w:after="150" w:afterAutospacing="0"/>
+        <w:ind w:firstLine="360"/>
+        <w:jc w:val="both"/>
+        <w:rPr>
+          <w:color w:val="333333"/>
+        </w:rPr>
+      </w:pPr>
+      <w:r>
+        <w:rPr>
+          <w:color w:val="333333"/>
+        </w:rPr>
+        <w:t>Figura x</w:t>
+      </w:r>
+    </w:p>
+    <w:p>
+      <w:r>
+        <w:t xml:space="preserve">Este </w:t>
+      </w:r>
+      <w:r>
+        <w:t>cazul standard de utilizare</w:t>
+      </w:r>
+      <w:r>
+        <w:t xml:space="preserve"> pentru RTC, o conexiune unica point-to-point cu clientii respectivi implementand WebRTC.</w:t>
+      </w:r>
+    </w:p>
+    <w:p>
+      <w:r>
+        <w:rPr>
+          <w:b/>
+        </w:rPr>
+        <w:t>Multi-Unicast</w:t>
+      </w:r>
+    </w:p>
+    <w:p>
+      <w:r>
+        <w:rPr>
+          <w:noProof/>
+        </w:rPr>
+        <w:drawing>
+          <wp:inline distT="0" distB="0" distL="0" distR="0">
+            <wp:extent cx="1704975" cy="1590675"/>
+            <wp:effectExtent l="0" t="0" r="9525" b="9525"/>
+            <wp:docPr id="7" name="Picture 7"/>
+            <wp:cNvGraphicFramePr>
+              <a:graphicFrameLocks xmlns:a="http://schemas.openxmlformats.org/drawingml/2006/main" noChangeAspect="1"/>
+            </wp:cNvGraphicFramePr>
+            <a:graphic xmlns:a="http://schemas.openxmlformats.org/drawingml/2006/main">
+              <a:graphicData uri="http://schemas.openxmlformats.org/drawingml/2006/picture">
+                <pic:pic xmlns:pic="http://schemas.openxmlformats.org/drawingml/2006/picture">
+                  <pic:nvPicPr>
+                    <pic:cNvPr id="0" name="Picture 2"/>
+                    <pic:cNvPicPr>
+                      <a:picLocks noChangeAspect="1" noChangeArrowheads="1"/>
+                    </pic:cNvPicPr>
+                  </pic:nvPicPr>
+                  <pic:blipFill>
+                    <a:blip r:embed="rId12">
+                      <a:extLst>
+                        <a:ext uri="{28A0092B-C50C-407E-A947-70E740481C1C}">
+                          <a14:useLocalDpi xmlns:a14="http://schemas.microsoft.com/office/drawing/2010/main" val="0"/>
+                        </a:ext>
+                      </a:extLst>
+                    </a:blip>
+                    <a:srcRect/>
+                    <a:stretch>
+                      <a:fillRect/>
+                    </a:stretch>
+                  </pic:blipFill>
+                  <pic:spPr bwMode="auto">
+                    <a:xfrm>
+                      <a:off x="0" y="0"/>
+                      <a:ext cx="1704975" cy="1590675"/>
+                    </a:xfrm>
+                    <a:prstGeom prst="rect">
+                      <a:avLst/>
+                    </a:prstGeom>
+                    <a:noFill/>
+                    <a:ln>
+                      <a:noFill/>
+                    </a:ln>
+                  </pic:spPr>
+                </pic:pic>
+              </a:graphicData>
+            </a:graphic>
+          </wp:inline>
+        </w:drawing>
+      </w:r>
+    </w:p>
+    <w:p>
+      <w:r>
+        <w:t>Figura x</w:t>
+      </w:r>
+    </w:p>
+    <w:p>
+      <w:r>
+        <w:t>In aceasta topologie sunt stabilite mai multe conexiuni de WebRTC. Dezavantajul acestei topologii este ca creste cererea de bandwidth si de retea la cresterea utilizatorilor, care intra in aceasta topologie.</w:t>
+      </w:r>
+    </w:p>
+    <w:p>
+      <w:r>
+        <w:rPr>
+          <w:b/>
+        </w:rPr>
+        <w:t>Mixer RTP cu doar un Unicast</w:t>
+      </w:r>
+    </w:p>
+    <w:p>
+      <w:r>
+        <w:rPr>
+          <w:noProof/>
+        </w:rPr>
+        <w:drawing>
+          <wp:inline distT="0" distB="0" distL="0" distR="0">
+            <wp:extent cx="3952875" cy="1381125"/>
+            <wp:effectExtent l="0" t="0" r="9525" b="9525"/>
+            <wp:docPr id="8" name="Picture 8"/>
+            <wp:cNvGraphicFramePr>
+              <a:graphicFrameLocks xmlns:a="http://schemas.openxmlformats.org/drawingml/2006/main" noChangeAspect="1"/>
+            </wp:cNvGraphicFramePr>
+            <a:graphic xmlns:a="http://schemas.openxmlformats.org/drawingml/2006/main">
+              <a:graphicData uri="http://schemas.openxmlformats.org/drawingml/2006/picture">
+                <pic:pic xmlns:pic="http://schemas.openxmlformats.org/drawingml/2006/picture">
+                  <pic:nvPicPr>
+                    <pic:cNvPr id="0" name="Picture 3"/>
+                    <pic:cNvPicPr>
+                      <a:picLocks noChangeAspect="1" noChangeArrowheads="1"/>
+                    </pic:cNvPicPr>
+                  </pic:nvPicPr>
+                  <pic:blipFill>
+                    <a:blip r:embed="rId13">
+                      <a:extLst>
+                        <a:ext uri="{28A0092B-C50C-407E-A947-70E740481C1C}">
+                          <a14:useLocalDpi xmlns:a14="http://schemas.microsoft.com/office/drawing/2010/main" val="0"/>
+                        </a:ext>
+                      </a:extLst>
+                    </a:blip>
+                    <a:srcRect/>
+                    <a:stretch>
+                      <a:fillRect/>
+                    </a:stretch>
+                  </pic:blipFill>
+                  <pic:spPr bwMode="auto">
+                    <a:xfrm>
+                      <a:off x="0" y="0"/>
+                      <a:ext cx="3952875" cy="1381125"/>
+                    </a:xfrm>
+                    <a:prstGeom prst="rect">
+                      <a:avLst/>
+                    </a:prstGeom>
+                    <a:noFill/>
+                    <a:ln>
+                      <a:noFill/>
+                    </a:ln>
+                  </pic:spPr>
+                </pic:pic>
+              </a:graphicData>
+            </a:graphic>
+          </wp:inline>
+        </w:drawing>
+      </w:r>
+    </w:p>
+    <w:p>
+      <w:r>
+        <w:t>Figura x</w:t>
+      </w:r>
+    </w:p>
+    <w:p>
+      <w:r>
+        <w:lastRenderedPageBreak/>
+        <w:t>Mixerul RTP este un punct centralizat care are rolul unui client RTC, dar care are si controlul asupra auido/video-ului folosit in conferinte. Acest client are responsabilitatea de a optimiza toate streamurile si latimea de banda, creand un singur stream ce va fi transmis in continuare.</w:t>
+      </w:r>
+    </w:p>
+    <w:p/>
     <w:p>
       <w:pPr>
         <w:pStyle w:val="Heading2"/>
@@ -6043,12 +6507,11 @@
           <w:numId w:val="1"/>
         </w:numPr>
       </w:pPr>
-      <w:bookmarkStart w:id="15" w:name="_Toc452928073"/>
-      <w:r>
-        <w:lastRenderedPageBreak/>
+      <w:bookmarkStart w:id="18" w:name="_Toc453586791"/>
+      <w:r>
         <w:t>WebRTC vs WebSockets</w:t>
       </w:r>
-      <w:bookmarkEnd w:id="15"/>
+      <w:bookmarkEnd w:id="18"/>
     </w:p>
     <w:p>
       <w:r>
@@ -6083,12 +6546,7 @@
         <w:t>cket si HTTP e de tip handshake, iar potrivit standarului RFC6455, protocolul WebSocket este alcatuit din 2 parti: partea de handshake si transferul de date.</w:t>
       </w:r>
       <w:r>
-        <w:t>[x</w:t>
-      </w:r>
-      <w:bookmarkStart w:id="16" w:name="_GoBack"/>
-      <w:bookmarkEnd w:id="16"/>
-      <w:r>
-        <w:t>]</w:t>
+        <w:t>[x]</w:t>
       </w:r>
     </w:p>
     <w:p>
@@ -6276,7 +6734,16 @@
                 <w:sz w:val="24"/>
                 <w:szCs w:val="24"/>
               </w:rPr>
-              <w:t>Pentru implementarea unui serviciu de signalling se poate folosi WebSockets, sau diferite librarii care au la baza lor implementare de socketuri (ex. Socket.io)</w:t>
+              <w:t xml:space="preserve">Pentru implementarea unui serviciu de signalling se poate folosi WebSockets, sau </w:t>
+            </w:r>
+            <w:r>
+              <w:rPr>
+                <w:rFonts w:ascii="Times New Roman" w:hAnsi="Times New Roman" w:cs="Times New Roman"/>
+                <w:sz w:val="24"/>
+                <w:szCs w:val="24"/>
+              </w:rPr>
+              <w:lastRenderedPageBreak/>
+              <w:t>diferite librarii care au la baza lor implementare de socketuri (ex. Socket.io)</w:t>
             </w:r>
           </w:p>
         </w:tc>
@@ -6298,6 +6765,7 @@
                 <w:sz w:val="24"/>
                 <w:szCs w:val="24"/>
               </w:rPr>
+              <w:lastRenderedPageBreak/>
               <w:t>Comunicarea este bidirecta intre client-server-client</w:t>
             </w:r>
             <w:r>
@@ -6401,7 +6869,6 @@
                 <w:sz w:val="24"/>
                 <w:szCs w:val="24"/>
               </w:rPr>
-              <w:lastRenderedPageBreak/>
               <w:t>conversatii</w:t>
             </w:r>
             <w:r>
@@ -6432,17 +6899,7 @@
                 <w:sz w:val="24"/>
                 <w:szCs w:val="24"/>
               </w:rPr>
-              <w:lastRenderedPageBreak/>
-              <w:t xml:space="preserve">Foloseste handshakeuri HTTP compatibile si </w:t>
-            </w:r>
-            <w:r>
-              <w:rPr>
-                <w:rFonts w:ascii="Times New Roman" w:hAnsi="Times New Roman" w:cs="Times New Roman"/>
-                <w:sz w:val="24"/>
-                <w:szCs w:val="24"/>
-              </w:rPr>
-              <w:lastRenderedPageBreak/>
-              <w:t>porturi default pentru combinarea mai usoara a infrastructurii web existente si a proxyurilor/firewall-urilor</w:t>
+              <w:t>Foloseste handshakeuri HTTP compatibile si porturi default pentru combinarea mai usoara a infrastructurii web existente si a proxyurilor/firewall-urilor</w:t>
             </w:r>
           </w:p>
         </w:tc>
@@ -6466,7 +6923,6 @@
                 <w:sz w:val="24"/>
                 <w:szCs w:val="24"/>
               </w:rPr>
-              <w:lastRenderedPageBreak/>
               <w:t>Layerul de transport este configurabil</w:t>
             </w:r>
           </w:p>
@@ -6763,18 +7219,22 @@
           <w:numId w:val="1"/>
         </w:numPr>
       </w:pPr>
-      <w:bookmarkStart w:id="17" w:name="_Toc452928074"/>
+      <w:bookmarkStart w:id="19" w:name="_Toc453586792"/>
       <w:r>
         <w:t>Sisteme similare</w:t>
       </w:r>
-      <w:bookmarkEnd w:id="17"/>
+      <w:bookmarkEnd w:id="19"/>
     </w:p>
     <w:p>
       <w:r>
         <w:t>Produsele alternative existente pe piata, sunt sisteme care se concentreaza pe calitatea oferita pentru realizarea comunicarii in timp real, dar exista si alte aplicatii care folosesc tehnologia WebRTC pentru alte scopuri, nu numai comunicare.</w:t>
       </w:r>
       <w:r>
-        <w:t xml:space="preserve"> Aplicatiile se concentreaza atat pe calitate, cat si pentru experienta de utilizator. Aceste aplicatii trebuie sa fie atat usor folosibile, cat si sa ofere calitate. In urmatoarele subcapitole vor fi prezentate unele aplicatii care folosesc pentru comunicare intre utilizatori tehnologia WebRTC.</w:t>
+        <w:t xml:space="preserve"> Aplicatiile se concentreaza atat pe calitate, cat si pentru experienta de utilizator. Aceste aplicatii trebuie sa fie atat usor folosibile, </w:t>
+      </w:r>
+      <w:r>
+        <w:lastRenderedPageBreak/>
+        <w:t>cat si sa ofere calitate. In urmatoarele subcapitole vor fi prezentate unele aplicatii care folosesc pentru comunicare intre utilizatori tehnologia WebRTC.</w:t>
       </w:r>
     </w:p>
     <w:p>
@@ -6785,12 +7245,11 @@
           <w:numId w:val="1"/>
         </w:numPr>
       </w:pPr>
-      <w:bookmarkStart w:id="18" w:name="_Toc452928075"/>
-      <w:r>
-        <w:lastRenderedPageBreak/>
+      <w:bookmarkStart w:id="20" w:name="_Toc453586793"/>
+      <w:r>
         <w:t>Apizee</w:t>
       </w:r>
-      <w:bookmarkEnd w:id="18"/>
+      <w:bookmarkEnd w:id="20"/>
     </w:p>
     <w:p>
       <w:r>
@@ -6817,7 +7276,7 @@
       <w:r>
         <w:t xml:space="preserve">. Pentru mai multe informatii se poate accesa linkul  </w:t>
       </w:r>
-      <w:hyperlink r:id="rId11" w:history="1">
+      <w:hyperlink r:id="rId14" w:history="1">
         <w:r>
           <w:rPr>
             <w:rStyle w:val="Hyperlink"/>
@@ -6841,11 +7300,11 @@
           <w:numId w:val="1"/>
         </w:numPr>
       </w:pPr>
-      <w:bookmarkStart w:id="19" w:name="_Toc452928076"/>
+      <w:bookmarkStart w:id="21" w:name="_Toc453586794"/>
       <w:r>
         <w:t>Client Bee</w:t>
       </w:r>
-      <w:bookmarkEnd w:id="19"/>
+      <w:bookmarkEnd w:id="21"/>
     </w:p>
     <w:p>
       <w:r>
@@ -6859,7 +7318,7 @@
       <w:r>
         <w:t xml:space="preserve">. Pentru mai multe informatii se poate accesa linkul </w:t>
       </w:r>
-      <w:hyperlink r:id="rId12" w:history="1">
+      <w:hyperlink r:id="rId15" w:history="1">
         <w:r>
           <w:t>https://clientbee.com/</w:t>
         </w:r>
@@ -6873,11 +7332,11 @@
           <w:numId w:val="1"/>
         </w:numPr>
       </w:pPr>
-      <w:bookmarkStart w:id="20" w:name="_Toc452928077"/>
+      <w:bookmarkStart w:id="22" w:name="_Toc453586795"/>
       <w:r>
         <w:t>eFace2Face</w:t>
       </w:r>
-      <w:bookmarkEnd w:id="20"/>
+      <w:bookmarkEnd w:id="22"/>
     </w:p>
     <w:p>
       <w:r>
@@ -6891,7 +7350,7 @@
       <w:r>
         <w:t xml:space="preserve"> Pentru mai multe informatii se poate accesa linkul </w:t>
       </w:r>
-      <w:hyperlink r:id="rId13" w:history="1">
+      <w:hyperlink r:id="rId16" w:history="1">
         <w:r>
           <w:t>https://eface2face.com/</w:t>
         </w:r>
@@ -6905,20 +7364,23 @@
           <w:numId w:val="1"/>
         </w:numPr>
       </w:pPr>
-      <w:bookmarkStart w:id="21" w:name="_Toc452928078"/>
+      <w:bookmarkStart w:id="23" w:name="_Toc453586796"/>
       <w:r>
         <w:t>FACEmeeting</w:t>
       </w:r>
-      <w:bookmarkEnd w:id="21"/>
-    </w:p>
-    <w:p>
-      <w:r>
-        <w:t>O aplicatie simple de “1 click” pentru intalniri online cu conversatii HD audio/video, schimb de mesaje de text, si partajarea fisierelor. Pentru ca foloseste webRTC, nu trebuie downloadat si instalat niciun plugin, iar informatiile de media si de semnalare intre clienti sunt criptate si encodate.</w:t>
-      </w:r>
-    </w:p>
-    <w:p>
+      <w:bookmarkEnd w:id="23"/>
+    </w:p>
+    <w:p>
+      <w:r>
+        <w:t xml:space="preserve">O aplicatie simple de “1 click” pentru intalniri online cu conversatii HD audio/video, schimb de mesaje de text, si partajarea fisierelor. Pentru ca foloseste webRTC, nu trebuie </w:t>
+      </w:r>
       <w:r>
         <w:lastRenderedPageBreak/>
+        <w:t>downloadat si instalat niciun plugin, iar informatiile de media si de semnalare intre clienti sunt criptate si encodate.</w:t>
+      </w:r>
+    </w:p>
+    <w:p>
+      <w:r>
         <w:t>Aplicatia momentan merge numai pe Google Chrome, dar este gratis, in comparatie cu majoritatea aplicatiilor</w:t>
       </w:r>
       <w:r>
@@ -6933,7 +7395,7 @@
       <w:r>
         <w:t xml:space="preserve">poate accesa linkul </w:t>
       </w:r>
-      <w:hyperlink r:id="rId14" w:history="1">
+      <w:hyperlink r:id="rId17" w:history="1">
         <w:r>
           <w:rPr>
             <w:rStyle w:val="Hyperlink"/>
@@ -6950,11 +7412,11 @@
           <w:numId w:val="1"/>
         </w:numPr>
       </w:pPr>
-      <w:bookmarkStart w:id="22" w:name="_Toc452928079"/>
+      <w:bookmarkStart w:id="24" w:name="_Toc453586797"/>
       <w:r>
         <w:t>Gearcloud Labs - Mixology</w:t>
       </w:r>
-      <w:bookmarkEnd w:id="22"/>
+      <w:bookmarkEnd w:id="24"/>
     </w:p>
     <w:p>
       <w:r>
@@ -6968,7 +7430,7 @@
       <w:r>
         <w:t xml:space="preserve">. Pentru mai multe informatii se poate accesa linkul </w:t>
       </w:r>
-      <w:hyperlink r:id="rId15" w:history="1">
+      <w:hyperlink r:id="rId18" w:history="1">
         <w:r>
           <w:t>www.gearcloudlabs.com</w:t>
         </w:r>
@@ -6986,11 +7448,11 @@
           <w:numId w:val="1"/>
         </w:numPr>
       </w:pPr>
-      <w:bookmarkStart w:id="23" w:name="_Toc452928080"/>
+      <w:bookmarkStart w:id="25" w:name="_Toc453586798"/>
       <w:r>
         <w:t>Net Medical Xpress – RTC Conference Switch</w:t>
       </w:r>
-      <w:bookmarkEnd w:id="23"/>
+      <w:bookmarkEnd w:id="25"/>
     </w:p>
     <w:p>
       <w:r>
@@ -7005,7 +7467,7 @@
       <w:r>
         <w:t xml:space="preserve"> Pentru mai multe informatii se poate accesa linkul </w:t>
       </w:r>
-      <w:hyperlink r:id="rId16" w:history="1">
+      <w:hyperlink r:id="rId19" w:history="1">
         <w:r>
           <w:t>http://www.nmxs.com/</w:t>
         </w:r>
@@ -7019,11 +7481,11 @@
           <w:numId w:val="1"/>
         </w:numPr>
       </w:pPr>
-      <w:bookmarkStart w:id="24" w:name="_Toc452928081"/>
+      <w:bookmarkStart w:id="26" w:name="_Toc453586799"/>
       <w:r>
         <w:t>Proplogic Software Inc - Tawk</w:t>
       </w:r>
-      <w:bookmarkEnd w:id="24"/>
+      <w:bookmarkEnd w:id="26"/>
     </w:p>
     <w:p>
       <w:r>
@@ -7040,7 +7502,7 @@
       <w:r>
         <w:t xml:space="preserve">. Pentru mai multe informatii se poate accesa linkul  </w:t>
       </w:r>
-      <w:hyperlink r:id="rId17" w:history="1">
+      <w:hyperlink r:id="rId20" w:history="1">
         <w:r>
           <w:t>https://tawk.com/</w:t>
         </w:r>
@@ -7061,7 +7523,11 @@
         <w:t>W</w:t>
       </w:r>
       <w:r>
-        <w:t xml:space="preserve">ebRTC-ul raspandit in lume, exista mult mai multe aplicatii care folosesc aceasta technologie, </w:t>
+        <w:t xml:space="preserve">ebRTC-ul raspandit in lume, exista mult mai multe aplicatii </w:t>
+      </w:r>
+      <w:r>
+        <w:lastRenderedPageBreak/>
+        <w:t xml:space="preserve">care folosesc aceasta technologie, </w:t>
       </w:r>
       <w:r>
         <w:t>iar</w:t>
@@ -7096,9 +7562,9 @@
           <w:numId w:val="1"/>
         </w:numPr>
       </w:pPr>
-      <w:bookmarkStart w:id="25" w:name="h.1t3h5sf" w:colFirst="0" w:colLast="0"/>
-      <w:bookmarkStart w:id="26" w:name="_Toc452928082"/>
-      <w:bookmarkEnd w:id="25"/>
+      <w:bookmarkStart w:id="27" w:name="h.1t3h5sf" w:colFirst="0" w:colLast="0"/>
+      <w:bookmarkStart w:id="28" w:name="_Toc453586800"/>
+      <w:bookmarkEnd w:id="27"/>
       <w:r>
         <w:lastRenderedPageBreak/>
         <w:t>Analiză</w:t>
@@ -7109,7 +7575,7 @@
       <w:r>
         <w:t>Fundamentare Teoretică</w:t>
       </w:r>
-      <w:bookmarkEnd w:id="26"/>
+      <w:bookmarkEnd w:id="28"/>
     </w:p>
     <w:p>
       <w:r>
@@ -7148,11 +7614,11 @@
           <w:numId w:val="1"/>
         </w:numPr>
       </w:pPr>
-      <w:bookmarkStart w:id="27" w:name="_Toc452928083"/>
+      <w:bookmarkStart w:id="29" w:name="_Toc453586801"/>
       <w:r>
         <w:t>Tehnologii și unelte utilizate pentru dezvoltarea aplicației web</w:t>
       </w:r>
-      <w:bookmarkEnd w:id="27"/>
+      <w:bookmarkEnd w:id="29"/>
     </w:p>
     <w:p>
       <w:pPr>
@@ -7162,11 +7628,11 @@
           <w:numId w:val="1"/>
         </w:numPr>
       </w:pPr>
-      <w:bookmarkStart w:id="28" w:name="_Toc452928084"/>
+      <w:bookmarkStart w:id="30" w:name="_Toc453586802"/>
       <w:r>
         <w:t>PHP</w:t>
       </w:r>
-      <w:bookmarkEnd w:id="28"/>
+      <w:bookmarkEnd w:id="30"/>
     </w:p>
     <w:p/>
     <w:p>
@@ -7664,11 +8130,11 @@
           <w:numId w:val="1"/>
         </w:numPr>
       </w:pPr>
-      <w:bookmarkStart w:id="29" w:name="_Toc452928085"/>
+      <w:bookmarkStart w:id="31" w:name="_Toc453586803"/>
       <w:r>
         <w:t>JavaScript</w:t>
       </w:r>
-      <w:bookmarkEnd w:id="29"/>
+      <w:bookmarkEnd w:id="31"/>
     </w:p>
     <w:p>
       <w:pPr>
@@ -8154,11 +8620,11 @@
           <w:numId w:val="1"/>
         </w:numPr>
       </w:pPr>
-      <w:bookmarkStart w:id="30" w:name="_Toc452928086"/>
+      <w:bookmarkStart w:id="32" w:name="_Toc453586804"/>
       <w:r>
         <w:t>HTML</w:t>
       </w:r>
-      <w:bookmarkEnd w:id="30"/>
+      <w:bookmarkEnd w:id="32"/>
     </w:p>
     <w:p>
       <w:pPr>
@@ -8426,11 +8892,11 @@
           <w:numId w:val="1"/>
         </w:numPr>
       </w:pPr>
-      <w:bookmarkStart w:id="31" w:name="_Toc452928087"/>
+      <w:bookmarkStart w:id="33" w:name="_Toc453586805"/>
       <w:r>
         <w:t>CSS</w:t>
       </w:r>
-      <w:bookmarkEnd w:id="31"/>
+      <w:bookmarkEnd w:id="33"/>
     </w:p>
     <w:p>
       <w:pPr>
@@ -8440,14 +8906,14 @@
           <w:numId w:val="1"/>
         </w:numPr>
       </w:pPr>
-      <w:bookmarkStart w:id="32" w:name="_Toc452928088"/>
+      <w:bookmarkStart w:id="34" w:name="_Toc453586806"/>
       <w:r>
         <w:t>GitH</w:t>
       </w:r>
       <w:r>
         <w:t>ub</w:t>
       </w:r>
-      <w:bookmarkEnd w:id="32"/>
+      <w:bookmarkEnd w:id="34"/>
     </w:p>
     <w:p>
       <w:r>
@@ -8532,11 +8998,11 @@
           <w:numId w:val="1"/>
         </w:numPr>
       </w:pPr>
-      <w:bookmarkStart w:id="33" w:name="_Toc452928089"/>
+      <w:bookmarkStart w:id="35" w:name="_Toc453586807"/>
       <w:r>
         <w:t>PHP</w:t>
       </w:r>
-      <w:bookmarkEnd w:id="33"/>
+      <w:bookmarkEnd w:id="35"/>
     </w:p>
     <w:p>
       <w:pPr>
@@ -8546,11 +9012,11 @@
           <w:numId w:val="1"/>
         </w:numPr>
       </w:pPr>
-      <w:bookmarkStart w:id="34" w:name="_Toc452928090"/>
+      <w:bookmarkStart w:id="36" w:name="_Toc453586808"/>
       <w:r>
         <w:t>Apache Server</w:t>
       </w:r>
-      <w:bookmarkEnd w:id="34"/>
+      <w:bookmarkEnd w:id="36"/>
     </w:p>
     <w:p/>
     <w:p/>
@@ -8562,11 +9028,11 @@
           <w:numId w:val="1"/>
         </w:numPr>
       </w:pPr>
-      <w:bookmarkStart w:id="35" w:name="_Toc452928091"/>
+      <w:bookmarkStart w:id="37" w:name="_Toc453586809"/>
       <w:r>
         <w:t>Cerințele sistemului</w:t>
       </w:r>
-      <w:bookmarkEnd w:id="35"/>
+      <w:bookmarkEnd w:id="37"/>
     </w:p>
     <w:p>
       <w:r>
@@ -8591,11 +9057,11 @@
           <w:numId w:val="1"/>
         </w:numPr>
       </w:pPr>
-      <w:bookmarkStart w:id="36" w:name="_Toc452928092"/>
+      <w:bookmarkStart w:id="38" w:name="_Toc453586810"/>
       <w:r>
         <w:t>Cerinte functionale</w:t>
       </w:r>
-      <w:bookmarkEnd w:id="36"/>
+      <w:bookmarkEnd w:id="38"/>
     </w:p>
     <w:p>
       <w:r>
@@ -8877,12 +9343,12 @@
           <w:numId w:val="1"/>
         </w:numPr>
       </w:pPr>
-      <w:bookmarkStart w:id="37" w:name="_Toc452928093"/>
+      <w:bookmarkStart w:id="39" w:name="_Toc453586811"/>
       <w:r>
         <w:lastRenderedPageBreak/>
         <w:t>Cerinte functionale</w:t>
       </w:r>
-      <w:bookmarkEnd w:id="37"/>
+      <w:bookmarkEnd w:id="39"/>
     </w:p>
     <w:p>
       <w:pPr>
@@ -9310,11 +9776,11 @@
           <w:numId w:val="1"/>
         </w:numPr>
       </w:pPr>
-      <w:bookmarkStart w:id="38" w:name="_Toc452928094"/>
+      <w:bookmarkStart w:id="40" w:name="_Toc453586812"/>
       <w:r>
         <w:t>Cazuri de utilizare</w:t>
       </w:r>
-      <w:bookmarkEnd w:id="38"/>
+      <w:bookmarkEnd w:id="40"/>
     </w:p>
     <w:p>
       <w:pPr>
@@ -9365,7 +9831,7 @@
                     </pic:cNvPicPr>
                   </pic:nvPicPr>
                   <pic:blipFill>
-                    <a:blip r:embed="rId18">
+                    <a:blip r:embed="rId21">
                       <a:extLst>
                         <a:ext uri="{28A0092B-C50C-407E-A947-70E740481C1C}">
                           <a14:useLocalDpi xmlns:a14="http://schemas.microsoft.com/office/drawing/2010/main" val="0"/>
@@ -13049,9 +13515,9 @@
           <w:numId w:val="1"/>
         </w:numPr>
       </w:pPr>
-      <w:bookmarkStart w:id="39" w:name="h.4d34og8" w:colFirst="0" w:colLast="0"/>
-      <w:bookmarkStart w:id="40" w:name="_Toc452928095"/>
-      <w:bookmarkEnd w:id="39"/>
+      <w:bookmarkStart w:id="41" w:name="h.4d34og8" w:colFirst="0" w:colLast="0"/>
+      <w:bookmarkStart w:id="42" w:name="_Toc453586813"/>
+      <w:bookmarkEnd w:id="41"/>
       <w:r>
         <w:lastRenderedPageBreak/>
         <w:t>Proiectare de Detaliu</w:t>
@@ -13062,7 +13528,7 @@
       <w:r>
         <w:t>Implementare</w:t>
       </w:r>
-      <w:bookmarkEnd w:id="40"/>
+      <w:bookmarkEnd w:id="42"/>
     </w:p>
     <w:p>
       <w:r>
@@ -13142,13 +13608,13 @@
           <w:numId w:val="1"/>
         </w:numPr>
       </w:pPr>
-      <w:bookmarkStart w:id="41" w:name="h.2s8eyo1" w:colFirst="0" w:colLast="0"/>
-      <w:bookmarkStart w:id="42" w:name="_Toc452928096"/>
-      <w:bookmarkEnd w:id="41"/>
+      <w:bookmarkStart w:id="43" w:name="h.2s8eyo1" w:colFirst="0" w:colLast="0"/>
+      <w:bookmarkStart w:id="44" w:name="_Toc453586814"/>
+      <w:bookmarkEnd w:id="43"/>
       <w:r>
         <w:t>Testare şi Validare</w:t>
       </w:r>
-      <w:bookmarkEnd w:id="42"/>
+      <w:bookmarkEnd w:id="44"/>
     </w:p>
     <w:p>
       <w:r>
@@ -13179,9 +13645,9 @@
           <w:numId w:val="1"/>
         </w:numPr>
       </w:pPr>
-      <w:bookmarkStart w:id="43" w:name="h.17dp8vu" w:colFirst="0" w:colLast="0"/>
-      <w:bookmarkStart w:id="44" w:name="_Toc452928097"/>
-      <w:bookmarkEnd w:id="43"/>
+      <w:bookmarkStart w:id="45" w:name="h.17dp8vu" w:colFirst="0" w:colLast="0"/>
+      <w:bookmarkStart w:id="46" w:name="_Toc453586815"/>
+      <w:bookmarkEnd w:id="45"/>
       <w:r>
         <w:t>Manual de Instalare</w:t>
       </w:r>
@@ -13191,7 +13657,7 @@
       <w:r>
         <w:t>Utilizare</w:t>
       </w:r>
-      <w:bookmarkEnd w:id="44"/>
+      <w:bookmarkEnd w:id="46"/>
     </w:p>
     <w:p>
       <w:r>
@@ -13245,13 +13711,13 @@
           <w:numId w:val="1"/>
         </w:numPr>
       </w:pPr>
-      <w:bookmarkStart w:id="45" w:name="h.3rdcrjn" w:colFirst="0" w:colLast="0"/>
-      <w:bookmarkStart w:id="46" w:name="_Toc452928098"/>
-      <w:bookmarkEnd w:id="45"/>
+      <w:bookmarkStart w:id="47" w:name="h.3rdcrjn" w:colFirst="0" w:colLast="0"/>
+      <w:bookmarkStart w:id="48" w:name="_Toc453586816"/>
+      <w:bookmarkEnd w:id="47"/>
       <w:r>
         <w:t>Concluzii</w:t>
       </w:r>
-      <w:bookmarkEnd w:id="46"/>
+      <w:bookmarkEnd w:id="48"/>
     </w:p>
     <w:p>
       <w:r>
@@ -13329,13 +13795,13 @@
         <w:pStyle w:val="Heading1"/>
         <w:ind w:left="432" w:firstLine="0"/>
       </w:pPr>
-      <w:bookmarkStart w:id="47" w:name="h.26in1rg" w:colFirst="0" w:colLast="0"/>
-      <w:bookmarkStart w:id="48" w:name="_Toc452928099"/>
-      <w:bookmarkEnd w:id="47"/>
+      <w:bookmarkStart w:id="49" w:name="h.26in1rg" w:colFirst="0" w:colLast="0"/>
+      <w:bookmarkStart w:id="50" w:name="_Toc453586817"/>
+      <w:bookmarkEnd w:id="49"/>
       <w:r>
         <w:t>Bibliografie</w:t>
       </w:r>
-      <w:bookmarkEnd w:id="48"/>
+      <w:bookmarkEnd w:id="50"/>
     </w:p>
     <w:p/>
     <w:p>
@@ -13420,7 +13886,7 @@
         <w:tab/>
         <w:t xml:space="preserve">Ajax Tutorial, </w:t>
       </w:r>
-      <w:hyperlink r:id="rId19">
+      <w:hyperlink r:id="rId22">
         <w:r>
           <w:rPr>
             <w:color w:val="0000FF"/>
@@ -13435,8 +13901,138 @@
     </w:p>
     <w:p>
       <w:pPr>
+        <w:autoSpaceDE w:val="0"/>
+        <w:autoSpaceDN w:val="0"/>
+        <w:adjustRightInd w:val="0"/>
+        <w:ind w:firstLine="0"/>
+        <w:jc w:val="left"/>
+        <w:rPr>
+          <w:rFonts w:ascii="CMR10" w:hAnsi="CMR10" w:cs="CMR10"/>
+          <w:sz w:val="22"/>
+          <w:szCs w:val="22"/>
+        </w:rPr>
+      </w:pPr>
+      <w:r>
+        <w:rPr>
+          <w:rFonts w:ascii="CMCSC10" w:hAnsi="CMCSC10" w:cs="CMCSC10"/>
+          <w:sz w:val="22"/>
+          <w:szCs w:val="22"/>
+        </w:rPr>
+        <w:t>[5] Perkins</w:t>
+      </w:r>
+      <w:r>
+        <w:rPr>
+          <w:rFonts w:ascii="CMR10" w:hAnsi="CMR10" w:cs="CMR10"/>
+          <w:sz w:val="22"/>
+          <w:szCs w:val="22"/>
+        </w:rPr>
+        <w:t xml:space="preserve">, C. ; </w:t>
+      </w:r>
+      <w:r>
+        <w:rPr>
+          <w:rFonts w:ascii="CMCSC10" w:hAnsi="CMCSC10" w:cs="CMCSC10"/>
+          <w:sz w:val="22"/>
+          <w:szCs w:val="22"/>
+        </w:rPr>
+        <w:t>Westerlund</w:t>
+      </w:r>
+      <w:r>
+        <w:rPr>
+          <w:rFonts w:ascii="CMR10" w:hAnsi="CMR10" w:cs="CMR10"/>
+          <w:sz w:val="22"/>
+          <w:szCs w:val="22"/>
+        </w:rPr>
+        <w:t xml:space="preserve">, M. ; </w:t>
+      </w:r>
+      <w:r>
+        <w:rPr>
+          <w:rFonts w:ascii="CMCSC10" w:hAnsi="CMCSC10" w:cs="CMCSC10"/>
+          <w:sz w:val="22"/>
+          <w:szCs w:val="22"/>
+        </w:rPr>
+        <w:t>Ott</w:t>
+      </w:r>
+      <w:r>
+        <w:rPr>
+          <w:rFonts w:ascii="CMR10" w:hAnsi="CMR10" w:cs="CMR10"/>
+          <w:sz w:val="22"/>
+          <w:szCs w:val="22"/>
+        </w:rPr>
+        <w:t>, J.: Web Real-Time Communication</w:t>
+      </w:r>
+    </w:p>
+    <w:p>
+      <w:pPr>
+        <w:autoSpaceDE w:val="0"/>
+        <w:autoSpaceDN w:val="0"/>
+        <w:adjustRightInd w:val="0"/>
+        <w:ind w:firstLine="0"/>
+        <w:jc w:val="left"/>
+        <w:rPr>
+          <w:rFonts w:ascii="CMR10" w:hAnsi="CMR10" w:cs="CMR10"/>
+          <w:sz w:val="22"/>
+          <w:szCs w:val="22"/>
+        </w:rPr>
+      </w:pPr>
+      <w:r>
+        <w:rPr>
+          <w:rFonts w:ascii="CMR10" w:hAnsi="CMR10" w:cs="CMR10"/>
+          <w:sz w:val="22"/>
+          <w:szCs w:val="22"/>
+        </w:rPr>
+        <w:t>(WebRTC): Media Transport and Use of RTP / IETF Secretariat. Version:Marz</w:t>
+      </w:r>
+    </w:p>
+    <w:p>
+      <w:pPr>
+        <w:autoSpaceDE w:val="0"/>
+        <w:autoSpaceDN w:val="0"/>
+        <w:adjustRightInd w:val="0"/>
+        <w:ind w:firstLine="0"/>
+        <w:jc w:val="left"/>
+        <w:rPr>
+          <w:rFonts w:ascii="CMR10" w:hAnsi="CMR10" w:cs="CMR10"/>
+          <w:sz w:val="22"/>
+          <w:szCs w:val="22"/>
+        </w:rPr>
+      </w:pPr>
+      <w:r>
+        <w:rPr>
+          <w:rFonts w:ascii="CMR10" w:hAnsi="CMR10" w:cs="CMR10"/>
+          <w:sz w:val="22"/>
+          <w:szCs w:val="22"/>
+        </w:rPr>
+        <w:t xml:space="preserve">2012. </w:t>
+      </w:r>
+      <w:r>
+        <w:rPr>
+          <w:rFonts w:ascii="CMTT10" w:hAnsi="CMTT10" w:cs="CMTT10"/>
+          <w:sz w:val="22"/>
+          <w:szCs w:val="22"/>
+        </w:rPr>
+        <w:t>http://tools.ietf.org/html/draft-ietf-rtcweb-rtp-usage-02</w:t>
+      </w:r>
+      <w:r>
+        <w:rPr>
+          <w:rFonts w:ascii="CMR10" w:hAnsi="CMR10" w:cs="CMR10"/>
+          <w:sz w:val="22"/>
+          <w:szCs w:val="22"/>
+        </w:rPr>
+        <w:t>. 2012</w:t>
+      </w:r>
+    </w:p>
+    <w:p>
+      <w:pPr>
         <w:ind w:left="709" w:hanging="709"/>
       </w:pPr>
+      <w:r>
+        <w:rPr>
+          <w:rFonts w:ascii="CMR10" w:hAnsi="CMR10" w:cs="CMR10"/>
+          <w:sz w:val="22"/>
+          <w:szCs w:val="22"/>
+        </w:rPr>
+        <w:t>(draft-ietf-rtcweb-rtp-usage-02). { Internet-Draft</w:t>
+      </w:r>
     </w:p>
     <w:p>
       <w:pPr>
@@ -13447,10 +14043,15 @@
       <w:pPr>
         <w:ind w:left="709" w:hanging="709"/>
       </w:pPr>
+    </w:p>
+    <w:p>
+      <w:pPr>
+        <w:ind w:left="709" w:hanging="709"/>
+      </w:pPr>
       <w:r>
         <w:t>2</w:t>
       </w:r>
-      <w:hyperlink r:id="rId20" w:history="1">
+      <w:hyperlink r:id="rId23" w:history="1">
         <w:r>
           <w:rPr>
             <w:rStyle w:val="Hyperlink"/>
@@ -13539,7 +14140,7 @@
         </w:rPr>
         <w:t>3 </w:t>
       </w:r>
-      <w:hyperlink r:id="rId21" w:history="1">
+      <w:hyperlink r:id="rId24" w:history="1">
         <w:r>
           <w:rPr>
             <w:rStyle w:val="Hyperlink"/>
@@ -13580,7 +14181,7 @@
         </w:rPr>
         <w:t>4</w:t>
       </w:r>
-      <w:hyperlink r:id="rId22" w:anchor="cite_ref-4" w:history="1">
+      <w:hyperlink r:id="rId25" w:anchor="cite_ref-4" w:history="1">
         <w:r>
           <w:rPr>
             <w:rStyle w:val="cite-accessibility-label"/>
@@ -13616,7 +14217,7 @@
         </w:rPr>
         <w:t> </w:t>
       </w:r>
-      <w:hyperlink r:id="rId23" w:history="1">
+      <w:hyperlink r:id="rId26" w:history="1">
         <w:r>
           <w:rPr>
             <w:rStyle w:val="Hyperlink"/>
@@ -13676,7 +14277,7 @@
         </w:rPr>
         <w:t> 5</w:t>
       </w:r>
-      <w:hyperlink r:id="rId24" w:anchor="history-1" w:history="1">
+      <w:hyperlink r:id="rId27" w:anchor="history-1" w:history="1">
         <w:r>
           <w:rPr>
             <w:rStyle w:val="Hyperlink"/>
@@ -13760,7 +14361,7 @@
         </w:rPr>
         <w:t>6</w:t>
       </w:r>
-      <w:hyperlink r:id="rId25" w:anchor="cite_ref-7" w:history="1">
+      <w:hyperlink r:id="rId28" w:anchor="cite_ref-7" w:history="1">
         <w:r>
           <w:rPr>
             <w:rStyle w:val="cite-accessibility-label"/>
@@ -13796,7 +14397,7 @@
         </w:rPr>
         <w:t> </w:t>
       </w:r>
-      <w:hyperlink r:id="rId26" w:history="1">
+      <w:hyperlink r:id="rId29" w:history="1">
         <w:r>
           <w:rPr>
             <w:rStyle w:val="Hyperlink"/>
@@ -13881,13 +14482,13 @@
       <w:pPr>
         <w:pStyle w:val="Heading1"/>
       </w:pPr>
-      <w:bookmarkStart w:id="49" w:name="h.lnxbz9" w:colFirst="0" w:colLast="0"/>
-      <w:bookmarkStart w:id="50" w:name="_Toc452928100"/>
-      <w:bookmarkEnd w:id="49"/>
+      <w:bookmarkStart w:id="51" w:name="h.lnxbz9" w:colFirst="0" w:colLast="0"/>
+      <w:bookmarkStart w:id="52" w:name="_Toc453586818"/>
+      <w:bookmarkEnd w:id="51"/>
       <w:r>
         <w:t>Anexa 1 (dacă este necesar)</w:t>
       </w:r>
-      <w:bookmarkEnd w:id="50"/>
+      <w:bookmarkEnd w:id="52"/>
       <w:r>
         <w:t xml:space="preserve"> </w:t>
       </w:r>
@@ -13931,8 +14532,8 @@
     <w:p/>
     <w:p/>
     <w:sectPr>
-      <w:headerReference w:type="default" r:id="rId27"/>
-      <w:footerReference w:type="default" r:id="rId28"/>
+      <w:headerReference w:type="default" r:id="rId30"/>
+      <w:footerReference w:type="default" r:id="rId31"/>
       <w:pgSz w:w="12240" w:h="15840"/>
       <w:pgMar w:top="1440" w:right="1800" w:bottom="1440" w:left="1800" w:header="708" w:footer="708" w:gutter="0"/>
       <w:pgNumType w:start="1"/>
@@ -13983,7 +14584,7 @@
       <w:rPr>
         <w:noProof/>
       </w:rPr>
-      <w:t>16</w:t>
+      <w:t>8</w:t>
     </w:r>
     <w:r>
       <w:fldChar w:fldCharType="end"/>
@@ -17642,7 +18243,7 @@
 </file>
 
 <file path=customXml/itemProps1.xml><?xml version="1.0" encoding="utf-8"?>
-<ds:datastoreItem xmlns:ds="http://schemas.openxmlformats.org/officeDocument/2006/customXml" ds:itemID="{D9887782-CA91-4191-90C7-6B466236355C}">
+<ds:datastoreItem xmlns:ds="http://schemas.openxmlformats.org/officeDocument/2006/customXml" ds:itemID="{0AE975BA-DAF3-41C7-950E-FB2FCA9EA094}">
   <ds:schemaRefs>
     <ds:schemaRef ds:uri="http://schemas.openxmlformats.org/officeDocument/2006/bibliography"/>
   </ds:schemaRefs>

</xml_diff>

<commit_message>
update doc with remaining tech
</commit_message>
<xml_diff>
--- a/documentation_ro/licenta_final.docx
+++ b/documentation_ro/licenta_final.docx
@@ -1417,7 +1417,7 @@
           <w:r>
             <w:fldChar w:fldCharType="separate"/>
           </w:r>
-          <w:hyperlink w:anchor="_Toc453586781" w:history="1">
+          <w:hyperlink w:anchor="_Toc453628618" w:history="1">
             <w:r>
               <w:rPr>
                 <w:rStyle w:val="Hyperlink"/>
@@ -1461,7 +1461,7 @@
                 <w:noProof/>
                 <w:webHidden/>
               </w:rPr>
-              <w:instrText xml:space="preserve"> PAGEREF _Toc453586781 \h </w:instrText>
+              <w:instrText xml:space="preserve"> PAGEREF _Toc453628618 \h </w:instrText>
             </w:r>
             <w:r>
               <w:rPr>
@@ -1507,7 +1507,7 @@
               <w:szCs w:val="22"/>
             </w:rPr>
           </w:pPr>
-          <w:hyperlink w:anchor="_Toc453586782" w:history="1">
+          <w:hyperlink w:anchor="_Toc453628619" w:history="1">
             <w:r>
               <w:rPr>
                 <w:rStyle w:val="Hyperlink"/>
@@ -1551,7 +1551,7 @@
                 <w:noProof/>
                 <w:webHidden/>
               </w:rPr>
-              <w:instrText xml:space="preserve"> PAGEREF _Toc453586782 \h </w:instrText>
+              <w:instrText xml:space="preserve"> PAGEREF _Toc453628619 \h </w:instrText>
             </w:r>
             <w:r>
               <w:rPr>
@@ -1597,7 +1597,7 @@
               <w:szCs w:val="22"/>
             </w:rPr>
           </w:pPr>
-          <w:hyperlink w:anchor="_Toc453586783" w:history="1">
+          <w:hyperlink w:anchor="_Toc453628620" w:history="1">
             <w:r>
               <w:rPr>
                 <w:rStyle w:val="Hyperlink"/>
@@ -1641,7 +1641,7 @@
                 <w:noProof/>
                 <w:webHidden/>
               </w:rPr>
-              <w:instrText xml:space="preserve"> PAGEREF _Toc453586783 \h </w:instrText>
+              <w:instrText xml:space="preserve"> PAGEREF _Toc453628620 \h </w:instrText>
             </w:r>
             <w:r>
               <w:rPr>
@@ -1683,7 +1683,7 @@
               <w:szCs w:val="22"/>
             </w:rPr>
           </w:pPr>
-          <w:hyperlink w:anchor="_Toc453586784" w:history="1">
+          <w:hyperlink w:anchor="_Toc453628621" w:history="1">
             <w:r>
               <w:rPr>
                 <w:rStyle w:val="Hyperlink"/>
@@ -1727,7 +1727,7 @@
                 <w:noProof/>
                 <w:webHidden/>
               </w:rPr>
-              <w:instrText xml:space="preserve"> PAGEREF _Toc453586784 \h </w:instrText>
+              <w:instrText xml:space="preserve"> PAGEREF _Toc453628621 \h </w:instrText>
             </w:r>
             <w:r>
               <w:rPr>
@@ -1769,7 +1769,7 @@
               <w:szCs w:val="22"/>
             </w:rPr>
           </w:pPr>
-          <w:hyperlink w:anchor="_Toc453586785" w:history="1">
+          <w:hyperlink w:anchor="_Toc453628622" w:history="1">
             <w:r>
               <w:rPr>
                 <w:rStyle w:val="Hyperlink"/>
@@ -1813,7 +1813,7 @@
                 <w:noProof/>
                 <w:webHidden/>
               </w:rPr>
-              <w:instrText xml:space="preserve"> PAGEREF _Toc453586785 \h </w:instrText>
+              <w:instrText xml:space="preserve"> PAGEREF _Toc453628622 \h </w:instrText>
             </w:r>
             <w:r>
               <w:rPr>
@@ -1859,7 +1859,7 @@
               <w:szCs w:val="22"/>
             </w:rPr>
           </w:pPr>
-          <w:hyperlink w:anchor="_Toc453586786" w:history="1">
+          <w:hyperlink w:anchor="_Toc453628623" w:history="1">
             <w:r>
               <w:rPr>
                 <w:rStyle w:val="Hyperlink"/>
@@ -1903,7 +1903,7 @@
                 <w:noProof/>
                 <w:webHidden/>
               </w:rPr>
-              <w:instrText xml:space="preserve"> PAGEREF _Toc453586786 \h </w:instrText>
+              <w:instrText xml:space="preserve"> PAGEREF _Toc453628623 \h </w:instrText>
             </w:r>
             <w:r>
               <w:rPr>
@@ -1949,7 +1949,7 @@
               <w:szCs w:val="22"/>
             </w:rPr>
           </w:pPr>
-          <w:hyperlink w:anchor="_Toc453586787" w:history="1">
+          <w:hyperlink w:anchor="_Toc453628624" w:history="1">
             <w:r>
               <w:rPr>
                 <w:rStyle w:val="Hyperlink"/>
@@ -1993,7 +1993,7 @@
                 <w:noProof/>
                 <w:webHidden/>
               </w:rPr>
-              <w:instrText xml:space="preserve"> PAGEREF _Toc453586787 \h </w:instrText>
+              <w:instrText xml:space="preserve"> PAGEREF _Toc453628624 \h </w:instrText>
             </w:r>
             <w:r>
               <w:rPr>
@@ -2039,7 +2039,7 @@
               <w:szCs w:val="22"/>
             </w:rPr>
           </w:pPr>
-          <w:hyperlink w:anchor="_Toc453586788" w:history="1">
+          <w:hyperlink w:anchor="_Toc453628625" w:history="1">
             <w:r>
               <w:rPr>
                 <w:rStyle w:val="Hyperlink"/>
@@ -2083,7 +2083,7 @@
                 <w:noProof/>
                 <w:webHidden/>
               </w:rPr>
-              <w:instrText xml:space="preserve"> PAGEREF _Toc453586788 \h </w:instrText>
+              <w:instrText xml:space="preserve"> PAGEREF _Toc453628625 \h </w:instrText>
             </w:r>
             <w:r>
               <w:rPr>
@@ -2129,7 +2129,7 @@
               <w:szCs w:val="22"/>
             </w:rPr>
           </w:pPr>
-          <w:hyperlink w:anchor="_Toc453586789" w:history="1">
+          <w:hyperlink w:anchor="_Toc453628626" w:history="1">
             <w:r>
               <w:rPr>
                 <w:rStyle w:val="Hyperlink"/>
@@ -2173,7 +2173,7 @@
                 <w:noProof/>
                 <w:webHidden/>
               </w:rPr>
-              <w:instrText xml:space="preserve"> PAGEREF _Toc453586789 \h </w:instrText>
+              <w:instrText xml:space="preserve"> PAGEREF _Toc453628626 \h </w:instrText>
             </w:r>
             <w:r>
               <w:rPr>
@@ -2219,7 +2219,7 @@
               <w:szCs w:val="22"/>
             </w:rPr>
           </w:pPr>
-          <w:hyperlink w:anchor="_Toc453586790" w:history="1">
+          <w:hyperlink w:anchor="_Toc453628627" w:history="1">
             <w:r>
               <w:rPr>
                 <w:rStyle w:val="Hyperlink"/>
@@ -2263,7 +2263,7 @@
                 <w:noProof/>
                 <w:webHidden/>
               </w:rPr>
-              <w:instrText xml:space="preserve"> PAGEREF _Toc453586790 \h </w:instrText>
+              <w:instrText xml:space="preserve"> PAGEREF _Toc453628627 \h </w:instrText>
             </w:r>
             <w:r>
               <w:rPr>
@@ -2309,7 +2309,7 @@
               <w:szCs w:val="22"/>
             </w:rPr>
           </w:pPr>
-          <w:hyperlink w:anchor="_Toc453586791" w:history="1">
+          <w:hyperlink w:anchor="_Toc453628628" w:history="1">
             <w:r>
               <w:rPr>
                 <w:rStyle w:val="Hyperlink"/>
@@ -2341,8 +2341,6 @@
               </w:rPr>
               <w:tab/>
             </w:r>
-            <w:bookmarkStart w:id="1" w:name="_GoBack"/>
-            <w:bookmarkEnd w:id="1"/>
             <w:r>
               <w:rPr>
                 <w:noProof/>
@@ -2355,7 +2353,7 @@
                 <w:noProof/>
                 <w:webHidden/>
               </w:rPr>
-              <w:instrText xml:space="preserve"> PAGEREF _Toc453586791 \h </w:instrText>
+              <w:instrText xml:space="preserve"> PAGEREF _Toc453628628 \h </w:instrText>
             </w:r>
             <w:r>
               <w:rPr>
@@ -2401,7 +2399,7 @@
               <w:szCs w:val="22"/>
             </w:rPr>
           </w:pPr>
-          <w:hyperlink w:anchor="_Toc453586792" w:history="1">
+          <w:hyperlink w:anchor="_Toc453628629" w:history="1">
             <w:r>
               <w:rPr>
                 <w:rStyle w:val="Hyperlink"/>
@@ -2445,7 +2443,7 @@
                 <w:noProof/>
                 <w:webHidden/>
               </w:rPr>
-              <w:instrText xml:space="preserve"> PAGEREF _Toc453586792 \h </w:instrText>
+              <w:instrText xml:space="preserve"> PAGEREF _Toc453628629 \h </w:instrText>
             </w:r>
             <w:r>
               <w:rPr>
@@ -2491,7 +2489,7 @@
               <w:szCs w:val="22"/>
             </w:rPr>
           </w:pPr>
-          <w:hyperlink w:anchor="_Toc453586793" w:history="1">
+          <w:hyperlink w:anchor="_Toc453628630" w:history="1">
             <w:r>
               <w:rPr>
                 <w:rStyle w:val="Hyperlink"/>
@@ -2535,7 +2533,7 @@
                 <w:noProof/>
                 <w:webHidden/>
               </w:rPr>
-              <w:instrText xml:space="preserve"> PAGEREF _Toc453586793 \h </w:instrText>
+              <w:instrText xml:space="preserve"> PAGEREF _Toc453628630 \h </w:instrText>
             </w:r>
             <w:r>
               <w:rPr>
@@ -2581,7 +2579,7 @@
               <w:szCs w:val="22"/>
             </w:rPr>
           </w:pPr>
-          <w:hyperlink w:anchor="_Toc453586794" w:history="1">
+          <w:hyperlink w:anchor="_Toc453628631" w:history="1">
             <w:r>
               <w:rPr>
                 <w:rStyle w:val="Hyperlink"/>
@@ -2625,7 +2623,7 @@
                 <w:noProof/>
                 <w:webHidden/>
               </w:rPr>
-              <w:instrText xml:space="preserve"> PAGEREF _Toc453586794 \h </w:instrText>
+              <w:instrText xml:space="preserve"> PAGEREF _Toc453628631 \h </w:instrText>
             </w:r>
             <w:r>
               <w:rPr>
@@ -2671,7 +2669,7 @@
               <w:szCs w:val="22"/>
             </w:rPr>
           </w:pPr>
-          <w:hyperlink w:anchor="_Toc453586795" w:history="1">
+          <w:hyperlink w:anchor="_Toc453628632" w:history="1">
             <w:r>
               <w:rPr>
                 <w:rStyle w:val="Hyperlink"/>
@@ -2715,7 +2713,7 @@
                 <w:noProof/>
                 <w:webHidden/>
               </w:rPr>
-              <w:instrText xml:space="preserve"> PAGEREF _Toc453586795 \h </w:instrText>
+              <w:instrText xml:space="preserve"> PAGEREF _Toc453628632 \h </w:instrText>
             </w:r>
             <w:r>
               <w:rPr>
@@ -2761,7 +2759,7 @@
               <w:szCs w:val="22"/>
             </w:rPr>
           </w:pPr>
-          <w:hyperlink w:anchor="_Toc453586796" w:history="1">
+          <w:hyperlink w:anchor="_Toc453628633" w:history="1">
             <w:r>
               <w:rPr>
                 <w:rStyle w:val="Hyperlink"/>
@@ -2805,7 +2803,7 @@
                 <w:noProof/>
                 <w:webHidden/>
               </w:rPr>
-              <w:instrText xml:space="preserve"> PAGEREF _Toc453586796 \h </w:instrText>
+              <w:instrText xml:space="preserve"> PAGEREF _Toc453628633 \h </w:instrText>
             </w:r>
             <w:r>
               <w:rPr>
@@ -2851,7 +2849,7 @@
               <w:szCs w:val="22"/>
             </w:rPr>
           </w:pPr>
-          <w:hyperlink w:anchor="_Toc453586797" w:history="1">
+          <w:hyperlink w:anchor="_Toc453628634" w:history="1">
             <w:r>
               <w:rPr>
                 <w:rStyle w:val="Hyperlink"/>
@@ -2895,7 +2893,7 @@
                 <w:noProof/>
                 <w:webHidden/>
               </w:rPr>
-              <w:instrText xml:space="preserve"> PAGEREF _Toc453586797 \h </w:instrText>
+              <w:instrText xml:space="preserve"> PAGEREF _Toc453628634 \h </w:instrText>
             </w:r>
             <w:r>
               <w:rPr>
@@ -2941,7 +2939,7 @@
               <w:szCs w:val="22"/>
             </w:rPr>
           </w:pPr>
-          <w:hyperlink w:anchor="_Toc453586798" w:history="1">
+          <w:hyperlink w:anchor="_Toc453628635" w:history="1">
             <w:r>
               <w:rPr>
                 <w:rStyle w:val="Hyperlink"/>
@@ -2985,7 +2983,7 @@
                 <w:noProof/>
                 <w:webHidden/>
               </w:rPr>
-              <w:instrText xml:space="preserve"> PAGEREF _Toc453586798 \h </w:instrText>
+              <w:instrText xml:space="preserve"> PAGEREF _Toc453628635 \h </w:instrText>
             </w:r>
             <w:r>
               <w:rPr>
@@ -3031,7 +3029,7 @@
               <w:szCs w:val="22"/>
             </w:rPr>
           </w:pPr>
-          <w:hyperlink w:anchor="_Toc453586799" w:history="1">
+          <w:hyperlink w:anchor="_Toc453628636" w:history="1">
             <w:r>
               <w:rPr>
                 <w:rStyle w:val="Hyperlink"/>
@@ -3075,7 +3073,7 @@
                 <w:noProof/>
                 <w:webHidden/>
               </w:rPr>
-              <w:instrText xml:space="preserve"> PAGEREF _Toc453586799 \h </w:instrText>
+              <w:instrText xml:space="preserve"> PAGEREF _Toc453628636 \h </w:instrText>
             </w:r>
             <w:r>
               <w:rPr>
@@ -3117,7 +3115,7 @@
               <w:szCs w:val="22"/>
             </w:rPr>
           </w:pPr>
-          <w:hyperlink w:anchor="_Toc453586800" w:history="1">
+          <w:hyperlink w:anchor="_Toc453628637" w:history="1">
             <w:r>
               <w:rPr>
                 <w:rStyle w:val="Hyperlink"/>
@@ -3161,7 +3159,7 @@
                 <w:noProof/>
                 <w:webHidden/>
               </w:rPr>
-              <w:instrText xml:space="preserve"> PAGEREF _Toc453586800 \h </w:instrText>
+              <w:instrText xml:space="preserve"> PAGEREF _Toc453628637 \h </w:instrText>
             </w:r>
             <w:r>
               <w:rPr>
@@ -3207,7 +3205,7 @@
               <w:szCs w:val="22"/>
             </w:rPr>
           </w:pPr>
-          <w:hyperlink w:anchor="_Toc453586801" w:history="1">
+          <w:hyperlink w:anchor="_Toc453628638" w:history="1">
             <w:r>
               <w:rPr>
                 <w:rStyle w:val="Hyperlink"/>
@@ -3251,7 +3249,7 @@
                 <w:noProof/>
                 <w:webHidden/>
               </w:rPr>
-              <w:instrText xml:space="preserve"> PAGEREF _Toc453586801 \h </w:instrText>
+              <w:instrText xml:space="preserve"> PAGEREF _Toc453628638 \h </w:instrText>
             </w:r>
             <w:r>
               <w:rPr>
@@ -3297,7 +3295,7 @@
               <w:szCs w:val="22"/>
             </w:rPr>
           </w:pPr>
-          <w:hyperlink w:anchor="_Toc453586802" w:history="1">
+          <w:hyperlink w:anchor="_Toc453628639" w:history="1">
             <w:r>
               <w:rPr>
                 <w:rStyle w:val="Hyperlink"/>
@@ -3341,7 +3339,7 @@
                 <w:noProof/>
                 <w:webHidden/>
               </w:rPr>
-              <w:instrText xml:space="preserve"> PAGEREF _Toc453586802 \h </w:instrText>
+              <w:instrText xml:space="preserve"> PAGEREF _Toc453628639 \h </w:instrText>
             </w:r>
             <w:r>
               <w:rPr>
@@ -3387,7 +3385,7 @@
               <w:szCs w:val="22"/>
             </w:rPr>
           </w:pPr>
-          <w:hyperlink w:anchor="_Toc453586803" w:history="1">
+          <w:hyperlink w:anchor="_Toc453628640" w:history="1">
             <w:r>
               <w:rPr>
                 <w:rStyle w:val="Hyperlink"/>
@@ -3431,7 +3429,7 @@
                 <w:noProof/>
                 <w:webHidden/>
               </w:rPr>
-              <w:instrText xml:space="preserve"> PAGEREF _Toc453586803 \h </w:instrText>
+              <w:instrText xml:space="preserve"> PAGEREF _Toc453628640 \h </w:instrText>
             </w:r>
             <w:r>
               <w:rPr>
@@ -3477,7 +3475,7 @@
               <w:szCs w:val="22"/>
             </w:rPr>
           </w:pPr>
-          <w:hyperlink w:anchor="_Toc453586804" w:history="1">
+          <w:hyperlink w:anchor="_Toc453628641" w:history="1">
             <w:r>
               <w:rPr>
                 <w:rStyle w:val="Hyperlink"/>
@@ -3521,7 +3519,7 @@
                 <w:noProof/>
                 <w:webHidden/>
               </w:rPr>
-              <w:instrText xml:space="preserve"> PAGEREF _Toc453586804 \h </w:instrText>
+              <w:instrText xml:space="preserve"> PAGEREF _Toc453628641 \h </w:instrText>
             </w:r>
             <w:r>
               <w:rPr>
@@ -3567,7 +3565,7 @@
               <w:szCs w:val="22"/>
             </w:rPr>
           </w:pPr>
-          <w:hyperlink w:anchor="_Toc453586805" w:history="1">
+          <w:hyperlink w:anchor="_Toc453628642" w:history="1">
             <w:r>
               <w:rPr>
                 <w:rStyle w:val="Hyperlink"/>
@@ -3611,7 +3609,7 @@
                 <w:noProof/>
                 <w:webHidden/>
               </w:rPr>
-              <w:instrText xml:space="preserve"> PAGEREF _Toc453586805 \h </w:instrText>
+              <w:instrText xml:space="preserve"> PAGEREF _Toc453628642 \h </w:instrText>
             </w:r>
             <w:r>
               <w:rPr>
@@ -3657,7 +3655,7 @@
               <w:szCs w:val="22"/>
             </w:rPr>
           </w:pPr>
-          <w:hyperlink w:anchor="_Toc453586806" w:history="1">
+          <w:hyperlink w:anchor="_Toc453628643" w:history="1">
             <w:r>
               <w:rPr>
                 <w:rStyle w:val="Hyperlink"/>
@@ -3701,7 +3699,7 @@
                 <w:noProof/>
                 <w:webHidden/>
               </w:rPr>
-              <w:instrText xml:space="preserve"> PAGEREF _Toc453586806 \h </w:instrText>
+              <w:instrText xml:space="preserve"> PAGEREF _Toc453628643 \h </w:instrText>
             </w:r>
             <w:r>
               <w:rPr>
@@ -3747,7 +3745,7 @@
               <w:szCs w:val="22"/>
             </w:rPr>
           </w:pPr>
-          <w:hyperlink w:anchor="_Toc453586807" w:history="1">
+          <w:hyperlink w:anchor="_Toc453628644" w:history="1">
             <w:r>
               <w:rPr>
                 <w:rStyle w:val="Hyperlink"/>
@@ -3770,7 +3768,7 @@
                 <w:rStyle w:val="Hyperlink"/>
                 <w:noProof/>
               </w:rPr>
-              <w:t>PHP</w:t>
+              <w:t>Apache Server</w:t>
             </w:r>
             <w:r>
               <w:rPr>
@@ -3791,7 +3789,7 @@
                 <w:noProof/>
                 <w:webHidden/>
               </w:rPr>
-              <w:instrText xml:space="preserve"> PAGEREF _Toc453586807 \h </w:instrText>
+              <w:instrText xml:space="preserve"> PAGEREF _Toc453628644 \h </w:instrText>
             </w:r>
             <w:r>
               <w:rPr>
@@ -3811,7 +3809,7 @@
                 <w:noProof/>
                 <w:webHidden/>
               </w:rPr>
-              <w:t>24</w:t>
+              <w:t>25</w:t>
             </w:r>
             <w:r>
               <w:rPr>
@@ -3837,7 +3835,7 @@
               <w:szCs w:val="22"/>
             </w:rPr>
           </w:pPr>
-          <w:hyperlink w:anchor="_Toc453586808" w:history="1">
+          <w:hyperlink w:anchor="_Toc453628645" w:history="1">
             <w:r>
               <w:rPr>
                 <w:rStyle w:val="Hyperlink"/>
@@ -3860,7 +3858,7 @@
                 <w:rStyle w:val="Hyperlink"/>
                 <w:noProof/>
               </w:rPr>
-              <w:t>Apache Server</w:t>
+              <w:t>XAMPP</w:t>
             </w:r>
             <w:r>
               <w:rPr>
@@ -3881,7 +3879,7 @@
                 <w:noProof/>
                 <w:webHidden/>
               </w:rPr>
-              <w:instrText xml:space="preserve"> PAGEREF _Toc453586808 \h </w:instrText>
+              <w:instrText xml:space="preserve"> PAGEREF _Toc453628645 \h </w:instrText>
             </w:r>
             <w:r>
               <w:rPr>
@@ -3901,7 +3899,7 @@
                 <w:noProof/>
                 <w:webHidden/>
               </w:rPr>
-              <w:t>24</w:t>
+              <w:t>25</w:t>
             </w:r>
             <w:r>
               <w:rPr>
@@ -3927,7 +3925,7 @@
               <w:szCs w:val="22"/>
             </w:rPr>
           </w:pPr>
-          <w:hyperlink w:anchor="_Toc453586809" w:history="1">
+          <w:hyperlink w:anchor="_Toc453628646" w:history="1">
             <w:r>
               <w:rPr>
                 <w:rStyle w:val="Hyperlink"/>
@@ -3971,7 +3969,7 @@
                 <w:noProof/>
                 <w:webHidden/>
               </w:rPr>
-              <w:instrText xml:space="preserve"> PAGEREF _Toc453586809 \h </w:instrText>
+              <w:instrText xml:space="preserve"> PAGEREF _Toc453628646 \h </w:instrText>
             </w:r>
             <w:r>
               <w:rPr>
@@ -3991,7 +3989,7 @@
                 <w:noProof/>
                 <w:webHidden/>
               </w:rPr>
-              <w:t>24</w:t>
+              <w:t>26</w:t>
             </w:r>
             <w:r>
               <w:rPr>
@@ -4017,7 +4015,7 @@
               <w:szCs w:val="22"/>
             </w:rPr>
           </w:pPr>
-          <w:hyperlink w:anchor="_Toc453586810" w:history="1">
+          <w:hyperlink w:anchor="_Toc453628647" w:history="1">
             <w:r>
               <w:rPr>
                 <w:rStyle w:val="Hyperlink"/>
@@ -4061,7 +4059,7 @@
                 <w:noProof/>
                 <w:webHidden/>
               </w:rPr>
-              <w:instrText xml:space="preserve"> PAGEREF _Toc453586810 \h </w:instrText>
+              <w:instrText xml:space="preserve"> PAGEREF _Toc453628647 \h </w:instrText>
             </w:r>
             <w:r>
               <w:rPr>
@@ -4081,7 +4079,7 @@
                 <w:noProof/>
                 <w:webHidden/>
               </w:rPr>
-              <w:t>25</w:t>
+              <w:t>26</w:t>
             </w:r>
             <w:r>
               <w:rPr>
@@ -4107,7 +4105,7 @@
               <w:szCs w:val="22"/>
             </w:rPr>
           </w:pPr>
-          <w:hyperlink w:anchor="_Toc453586811" w:history="1">
+          <w:hyperlink w:anchor="_Toc453628648" w:history="1">
             <w:r>
               <w:rPr>
                 <w:rStyle w:val="Hyperlink"/>
@@ -4151,7 +4149,7 @@
                 <w:noProof/>
                 <w:webHidden/>
               </w:rPr>
-              <w:instrText xml:space="preserve"> PAGEREF _Toc453586811 \h </w:instrText>
+              <w:instrText xml:space="preserve"> PAGEREF _Toc453628648 \h </w:instrText>
             </w:r>
             <w:r>
               <w:rPr>
@@ -4171,7 +4169,7 @@
                 <w:noProof/>
                 <w:webHidden/>
               </w:rPr>
-              <w:t>26</w:t>
+              <w:t>27</w:t>
             </w:r>
             <w:r>
               <w:rPr>
@@ -4197,7 +4195,7 @@
               <w:szCs w:val="22"/>
             </w:rPr>
           </w:pPr>
-          <w:hyperlink w:anchor="_Toc453586812" w:history="1">
+          <w:hyperlink w:anchor="_Toc453628649" w:history="1">
             <w:r>
               <w:rPr>
                 <w:rStyle w:val="Hyperlink"/>
@@ -4241,7 +4239,7 @@
                 <w:noProof/>
                 <w:webHidden/>
               </w:rPr>
-              <w:instrText xml:space="preserve"> PAGEREF _Toc453586812 \h </w:instrText>
+              <w:instrText xml:space="preserve"> PAGEREF _Toc453628649 \h </w:instrText>
             </w:r>
             <w:r>
               <w:rPr>
@@ -4261,7 +4259,7 @@
                 <w:noProof/>
                 <w:webHidden/>
               </w:rPr>
-              <w:t>27</w:t>
+              <w:t>28</w:t>
             </w:r>
             <w:r>
               <w:rPr>
@@ -4283,7 +4281,7 @@
               <w:szCs w:val="22"/>
             </w:rPr>
           </w:pPr>
-          <w:hyperlink w:anchor="_Toc453586813" w:history="1">
+          <w:hyperlink w:anchor="_Toc453628650" w:history="1">
             <w:r>
               <w:rPr>
                 <w:rStyle w:val="Hyperlink"/>
@@ -4306,7 +4304,21 @@
                 <w:rStyle w:val="Hyperlink"/>
                 <w:noProof/>
               </w:rPr>
-              <w:t>Proiectare de Detaliu și Implementare</w:t>
+              <w:t>Proiectare</w:t>
+            </w:r>
+            <w:r>
+              <w:rPr>
+                <w:rStyle w:val="Hyperlink"/>
+                <w:noProof/>
+              </w:rPr>
+              <w:t xml:space="preserve"> </w:t>
+            </w:r>
+            <w:r>
+              <w:rPr>
+                <w:rStyle w:val="Hyperlink"/>
+                <w:noProof/>
+              </w:rPr>
+              <w:t>de Detaliu și Implementare</w:t>
             </w:r>
             <w:r>
               <w:rPr>
@@ -4327,7 +4339,7 @@
                 <w:noProof/>
                 <w:webHidden/>
               </w:rPr>
-              <w:instrText xml:space="preserve"> PAGEREF _Toc453586813 \h </w:instrText>
+              <w:instrText xml:space="preserve"> PAGEREF _Toc453628650 \h </w:instrText>
             </w:r>
             <w:r>
               <w:rPr>
@@ -4347,7 +4359,7 @@
                 <w:noProof/>
                 <w:webHidden/>
               </w:rPr>
-              <w:t>31</w:t>
+              <w:t>32</w:t>
             </w:r>
             <w:r>
               <w:rPr>
@@ -4369,7 +4381,7 @@
               <w:szCs w:val="22"/>
             </w:rPr>
           </w:pPr>
-          <w:hyperlink w:anchor="_Toc453586814" w:history="1">
+          <w:hyperlink w:anchor="_Toc453628651" w:history="1">
             <w:r>
               <w:rPr>
                 <w:rStyle w:val="Hyperlink"/>
@@ -4413,7 +4425,7 @@
                 <w:noProof/>
                 <w:webHidden/>
               </w:rPr>
-              <w:instrText xml:space="preserve"> PAGEREF _Toc453586814 \h </w:instrText>
+              <w:instrText xml:space="preserve"> PAGEREF _Toc453628651 \h </w:instrText>
             </w:r>
             <w:r>
               <w:rPr>
@@ -4433,7 +4445,7 @@
                 <w:noProof/>
                 <w:webHidden/>
               </w:rPr>
-              <w:t>32</w:t>
+              <w:t>34</w:t>
             </w:r>
             <w:r>
               <w:rPr>
@@ -4455,7 +4467,7 @@
               <w:szCs w:val="22"/>
             </w:rPr>
           </w:pPr>
-          <w:hyperlink w:anchor="_Toc453586815" w:history="1">
+          <w:hyperlink w:anchor="_Toc453628652" w:history="1">
             <w:r>
               <w:rPr>
                 <w:rStyle w:val="Hyperlink"/>
@@ -4499,7 +4511,7 @@
                 <w:noProof/>
                 <w:webHidden/>
               </w:rPr>
-              <w:instrText xml:space="preserve"> PAGEREF _Toc453586815 \h </w:instrText>
+              <w:instrText xml:space="preserve"> PAGEREF _Toc453628652 \h </w:instrText>
             </w:r>
             <w:r>
               <w:rPr>
@@ -4519,7 +4531,7 @@
                 <w:noProof/>
                 <w:webHidden/>
               </w:rPr>
-              <w:t>33</w:t>
+              <w:t>35</w:t>
             </w:r>
             <w:r>
               <w:rPr>
@@ -4541,7 +4553,7 @@
               <w:szCs w:val="22"/>
             </w:rPr>
           </w:pPr>
-          <w:hyperlink w:anchor="_Toc453586816" w:history="1">
+          <w:hyperlink w:anchor="_Toc453628653" w:history="1">
             <w:r>
               <w:rPr>
                 <w:rStyle w:val="Hyperlink"/>
@@ -4585,7 +4597,7 @@
                 <w:noProof/>
                 <w:webHidden/>
               </w:rPr>
-              <w:instrText xml:space="preserve"> PAGEREF _Toc453586816 \h </w:instrText>
+              <w:instrText xml:space="preserve"> PAGEREF _Toc453628653 \h </w:instrText>
             </w:r>
             <w:r>
               <w:rPr>
@@ -4605,7 +4617,7 @@
                 <w:noProof/>
                 <w:webHidden/>
               </w:rPr>
-              <w:t>34</w:t>
+              <w:t>36</w:t>
             </w:r>
             <w:r>
               <w:rPr>
@@ -4627,7 +4639,7 @@
               <w:szCs w:val="22"/>
             </w:rPr>
           </w:pPr>
-          <w:hyperlink w:anchor="_Toc453586817" w:history="1">
+          <w:hyperlink w:anchor="_Toc453628654" w:history="1">
             <w:r>
               <w:rPr>
                 <w:rStyle w:val="Hyperlink"/>
@@ -4654,7 +4666,7 @@
                 <w:noProof/>
                 <w:webHidden/>
               </w:rPr>
-              <w:instrText xml:space="preserve"> PAGEREF _Toc453586817 \h </w:instrText>
+              <w:instrText xml:space="preserve"> PAGEREF _Toc453628654 \h </w:instrText>
             </w:r>
             <w:r>
               <w:rPr>
@@ -4674,7 +4686,7 @@
                 <w:noProof/>
                 <w:webHidden/>
               </w:rPr>
-              <w:t>35</w:t>
+              <w:t>37</w:t>
             </w:r>
             <w:r>
               <w:rPr>
@@ -4696,7 +4708,7 @@
               <w:szCs w:val="22"/>
             </w:rPr>
           </w:pPr>
-          <w:hyperlink w:anchor="_Toc453586818" w:history="1">
+          <w:hyperlink w:anchor="_Toc453628655" w:history="1">
             <w:r>
               <w:rPr>
                 <w:rStyle w:val="Hyperlink"/>
@@ -4723,7 +4735,7 @@
                 <w:noProof/>
                 <w:webHidden/>
               </w:rPr>
-              <w:instrText xml:space="preserve"> PAGEREF _Toc453586818 \h </w:instrText>
+              <w:instrText xml:space="preserve"> PAGEREF _Toc453628655 \h </w:instrText>
             </w:r>
             <w:r>
               <w:rPr>
@@ -4743,7 +4755,7 @@
                 <w:noProof/>
                 <w:webHidden/>
               </w:rPr>
-              <w:t>37</w:t>
+              <w:t>39</w:t>
             </w:r>
             <w:r>
               <w:rPr>
@@ -5207,13 +5219,13 @@
           <w:numId w:val="1"/>
         </w:numPr>
       </w:pPr>
-      <w:bookmarkStart w:id="2" w:name="h.30j0zll" w:colFirst="0" w:colLast="0"/>
-      <w:bookmarkStart w:id="3" w:name="_Toc453586781"/>
+      <w:bookmarkStart w:id="1" w:name="h.30j0zll" w:colFirst="0" w:colLast="0"/>
+      <w:bookmarkStart w:id="2" w:name="_Toc453628618"/>
+      <w:bookmarkEnd w:id="1"/>
+      <w:r>
+        <w:t>Introducere – Contextul proiectului (Heading 1 style)</w:t>
+      </w:r>
       <w:bookmarkEnd w:id="2"/>
-      <w:r>
-        <w:t>Introducere – Contextul proiectului (Heading 1 style)</w:t>
-      </w:r>
-      <w:bookmarkEnd w:id="3"/>
     </w:p>
     <w:p>
       <w:r>
@@ -5257,8 +5269,8 @@
         </w:numPr>
         <w:ind w:hanging="360"/>
       </w:pPr>
-      <w:bookmarkStart w:id="4" w:name="h.1fob9te" w:colFirst="0" w:colLast="0"/>
-      <w:bookmarkEnd w:id="4"/>
+      <w:bookmarkStart w:id="3" w:name="h.1fob9te" w:colFirst="0" w:colLast="0"/>
+      <w:bookmarkEnd w:id="3"/>
       <w:r>
         <w:t>reprezintă cca. 5% din lucrare</w:t>
       </w:r>
@@ -5271,44 +5283,44 @@
           <w:numId w:val="1"/>
         </w:numPr>
       </w:pPr>
-      <w:bookmarkStart w:id="5" w:name="_Toc453586782"/>
+      <w:bookmarkStart w:id="4" w:name="_Toc453628619"/>
       <w:r>
         <w:t>Contextul proiectului (Heading 2 style)</w:t>
       </w:r>
+      <w:bookmarkEnd w:id="4"/>
+    </w:p>
+    <w:p>
+      <w:pPr>
+        <w:ind w:firstLine="706"/>
+      </w:pPr>
+      <w:r>
+        <w:t xml:space="preserve">Fontul folosit implicit în acest document este Times New Roman, dimensiune de 12, conform </w:t>
+      </w:r>
+      <w:r>
+        <w:rPr>
+          <w:i/>
+        </w:rPr>
+        <w:t>Normal style</w:t>
+      </w:r>
+      <w:r>
+        <w:t xml:space="preserve">, cu spaţiere la 1 rând (Paragraph, Line spacing de 1.0) şi </w:t>
+      </w:r>
+      <w:r>
+        <w:rPr>
+          <w:i/>
+        </w:rPr>
+        <w:t>Justify</w:t>
+      </w:r>
+      <w:r>
+        <w:t xml:space="preserve">. </w:t>
+      </w:r>
+    </w:p>
+    <w:p>
+      <w:pPr>
+        <w:ind w:firstLine="706"/>
+      </w:pPr>
+      <w:bookmarkStart w:id="5" w:name="h.3znysh7" w:colFirst="0" w:colLast="0"/>
       <w:bookmarkEnd w:id="5"/>
-    </w:p>
-    <w:p>
-      <w:pPr>
-        <w:ind w:firstLine="706"/>
-      </w:pPr>
-      <w:r>
-        <w:t xml:space="preserve">Fontul folosit implicit în acest document este Times New Roman, dimensiune de 12, conform </w:t>
-      </w:r>
-      <w:r>
-        <w:rPr>
-          <w:i/>
-        </w:rPr>
-        <w:t>Normal style</w:t>
-      </w:r>
-      <w:r>
-        <w:t xml:space="preserve">, cu spaţiere la 1 rând (Paragraph, Line spacing de 1.0) şi </w:t>
-      </w:r>
-      <w:r>
-        <w:rPr>
-          <w:i/>
-        </w:rPr>
-        <w:t>Justify</w:t>
-      </w:r>
-      <w:r>
-        <w:t xml:space="preserve">. </w:t>
-      </w:r>
-    </w:p>
-    <w:p>
-      <w:pPr>
-        <w:ind w:firstLine="706"/>
-      </w:pPr>
-      <w:bookmarkStart w:id="6" w:name="h.3znysh7" w:colFirst="0" w:colLast="0"/>
-      <w:bookmarkEnd w:id="6"/>
       <w:r>
         <w:t xml:space="preserve">Pentru prima linie din fiecare paragraf se foloseşte indentare (implicit in </w:t>
       </w:r>
@@ -5330,16 +5342,16 @@
           <w:numId w:val="1"/>
         </w:numPr>
       </w:pPr>
-      <w:bookmarkStart w:id="7" w:name="h.2et92p0" w:colFirst="0" w:colLast="0"/>
+      <w:bookmarkStart w:id="6" w:name="h.2et92p0" w:colFirst="0" w:colLast="0"/>
+      <w:bookmarkEnd w:id="6"/>
+      <w:r>
+        <w:t xml:space="preserve"> </w:t>
+      </w:r>
+      <w:bookmarkStart w:id="7" w:name="_Toc453628620"/>
+      <w:r>
+        <w:t>(Heading 3 style)</w:t>
+      </w:r>
       <w:bookmarkEnd w:id="7"/>
-      <w:r>
-        <w:t xml:space="preserve"> </w:t>
-      </w:r>
-      <w:bookmarkStart w:id="8" w:name="_Toc453586783"/>
-      <w:r>
-        <w:t>(Heading 3 style)</w:t>
-      </w:r>
-      <w:bookmarkEnd w:id="8"/>
     </w:p>
     <w:p>
       <w:pPr>
@@ -5590,13 +5602,13 @@
           <w:numId w:val="1"/>
         </w:numPr>
       </w:pPr>
-      <w:bookmarkStart w:id="9" w:name="h.tyjcwt" w:colFirst="0" w:colLast="0"/>
-      <w:bookmarkStart w:id="10" w:name="_Toc453586784"/>
+      <w:bookmarkStart w:id="8" w:name="h.tyjcwt" w:colFirst="0" w:colLast="0"/>
+      <w:bookmarkStart w:id="9" w:name="_Toc453628621"/>
+      <w:bookmarkEnd w:id="8"/>
+      <w:r>
+        <w:t>Obiectivele Proiectului</w:t>
+      </w:r>
       <w:bookmarkEnd w:id="9"/>
-      <w:r>
-        <w:t>Obiectivele Proiectului</w:t>
-      </w:r>
-      <w:bookmarkEnd w:id="10"/>
     </w:p>
     <w:p>
       <w:r>
@@ -5645,13 +5657,13 @@
           <w:numId w:val="1"/>
         </w:numPr>
       </w:pPr>
-      <w:bookmarkStart w:id="11" w:name="h.3dy6vkm" w:colFirst="0" w:colLast="0"/>
-      <w:bookmarkStart w:id="12" w:name="_Toc453586785"/>
+      <w:bookmarkStart w:id="10" w:name="h.3dy6vkm" w:colFirst="0" w:colLast="0"/>
+      <w:bookmarkStart w:id="11" w:name="_Toc453628622"/>
+      <w:bookmarkEnd w:id="10"/>
+      <w:r>
+        <w:t>Studiu Bibliografic</w:t>
+      </w:r>
       <w:bookmarkEnd w:id="11"/>
-      <w:r>
-        <w:t>Studiu Bibliografic</w:t>
-      </w:r>
-      <w:bookmarkEnd w:id="12"/>
     </w:p>
     <w:p>
       <w:r>
@@ -5696,11 +5708,11 @@
           <w:numId w:val="1"/>
         </w:numPr>
       </w:pPr>
-      <w:bookmarkStart w:id="13" w:name="_Toc453586786"/>
+      <w:bookmarkStart w:id="12" w:name="_Toc453628623"/>
       <w:r>
         <w:t>Dezvoltarea aplicatiilor web</w:t>
       </w:r>
-      <w:bookmarkEnd w:id="13"/>
+      <w:bookmarkEnd w:id="12"/>
     </w:p>
     <w:p>
       <w:r>
@@ -5773,11 +5785,11 @@
           <w:numId w:val="1"/>
         </w:numPr>
       </w:pPr>
-      <w:bookmarkStart w:id="14" w:name="_Toc453586787"/>
+      <w:bookmarkStart w:id="13" w:name="_Toc453628624"/>
       <w:r>
         <w:t>Comunicare in timp real</w:t>
       </w:r>
-      <w:bookmarkEnd w:id="14"/>
+      <w:bookmarkEnd w:id="13"/>
     </w:p>
     <w:p>
       <w:r>
@@ -5794,7 +5806,7 @@
         </w:rPr>
         <w:lastRenderedPageBreak/>
         <w:drawing>
-          <wp:anchor distT="0" distB="0" distL="114300" distR="114300" simplePos="0" relativeHeight="251659264" behindDoc="0" locked="0" layoutInCell="1" allowOverlap="1" wp14:anchorId="50747F35" wp14:editId="204102C7">
+          <wp:anchor distT="0" distB="0" distL="114300" distR="114300" simplePos="0" relativeHeight="251659776" behindDoc="0" locked="0" layoutInCell="1" allowOverlap="1" wp14:anchorId="50747F35" wp14:editId="204102C7">
             <wp:simplePos x="0" y="0"/>
             <wp:positionH relativeFrom="column">
               <wp:posOffset>1457325</wp:posOffset>
@@ -5935,12 +5947,12 @@
           <w:numId w:val="1"/>
         </w:numPr>
       </w:pPr>
-      <w:bookmarkStart w:id="15" w:name="_Toc453586788"/>
+      <w:bookmarkStart w:id="14" w:name="_Toc453628625"/>
       <w:r>
         <w:lastRenderedPageBreak/>
         <w:t>WebRTC</w:t>
       </w:r>
-      <w:bookmarkEnd w:id="15"/>
+      <w:bookmarkEnd w:id="14"/>
     </w:p>
     <w:p>
       <w:r>
@@ -6034,11 +6046,11 @@
           <w:numId w:val="1"/>
         </w:numPr>
       </w:pPr>
-      <w:bookmarkStart w:id="16" w:name="_Toc453586789"/>
+      <w:bookmarkStart w:id="15" w:name="_Toc453628626"/>
       <w:r>
         <w:t>Arhitectura WebRTC</w:t>
       </w:r>
-      <w:bookmarkEnd w:id="16"/>
+      <w:bookmarkEnd w:id="15"/>
     </w:p>
     <w:p/>
     <w:p>
@@ -6073,7 +6085,7 @@
         </w:rPr>
         <w:lastRenderedPageBreak/>
         <w:drawing>
-          <wp:anchor distT="0" distB="0" distL="114300" distR="114300" simplePos="0" relativeHeight="251663360" behindDoc="1" locked="0" layoutInCell="1" allowOverlap="1" wp14:anchorId="65B465CA" wp14:editId="54B1DDF8">
+          <wp:anchor distT="0" distB="0" distL="114300" distR="114300" simplePos="0" relativeHeight="251661824" behindDoc="1" locked="0" layoutInCell="1" allowOverlap="1" wp14:anchorId="65B465CA" wp14:editId="54B1DDF8">
             <wp:simplePos x="0" y="0"/>
             <wp:positionH relativeFrom="column">
               <wp:posOffset>-107950</wp:posOffset>
@@ -6224,12 +6236,12 @@
           <w:numId w:val="1"/>
         </w:numPr>
       </w:pPr>
-      <w:bookmarkStart w:id="17" w:name="_Toc453586790"/>
+      <w:bookmarkStart w:id="16" w:name="_Toc453628627"/>
       <w:r>
         <w:lastRenderedPageBreak/>
         <w:t>Media Path</w:t>
       </w:r>
-      <w:bookmarkEnd w:id="17"/>
+      <w:bookmarkEnd w:id="16"/>
     </w:p>
     <w:p>
       <w:r>
@@ -6507,11 +6519,11 @@
           <w:numId w:val="1"/>
         </w:numPr>
       </w:pPr>
-      <w:bookmarkStart w:id="18" w:name="_Toc453586791"/>
+      <w:bookmarkStart w:id="17" w:name="_Toc453628628"/>
       <w:r>
         <w:t>WebRTC vs WebSockets</w:t>
       </w:r>
-      <w:bookmarkEnd w:id="18"/>
+      <w:bookmarkEnd w:id="17"/>
     </w:p>
     <w:p>
       <w:r>
@@ -7219,11 +7231,11 @@
           <w:numId w:val="1"/>
         </w:numPr>
       </w:pPr>
-      <w:bookmarkStart w:id="19" w:name="_Toc453586792"/>
+      <w:bookmarkStart w:id="18" w:name="_Toc453628629"/>
       <w:r>
         <w:t>Sisteme similare</w:t>
       </w:r>
-      <w:bookmarkEnd w:id="19"/>
+      <w:bookmarkEnd w:id="18"/>
     </w:p>
     <w:p>
       <w:r>
@@ -7245,11 +7257,11 @@
           <w:numId w:val="1"/>
         </w:numPr>
       </w:pPr>
-      <w:bookmarkStart w:id="20" w:name="_Toc453586793"/>
+      <w:bookmarkStart w:id="19" w:name="_Toc453628630"/>
       <w:r>
         <w:t>Apizee</w:t>
       </w:r>
-      <w:bookmarkEnd w:id="20"/>
+      <w:bookmarkEnd w:id="19"/>
     </w:p>
     <w:p>
       <w:r>
@@ -7300,11 +7312,11 @@
           <w:numId w:val="1"/>
         </w:numPr>
       </w:pPr>
-      <w:bookmarkStart w:id="21" w:name="_Toc453586794"/>
+      <w:bookmarkStart w:id="20" w:name="_Toc453628631"/>
       <w:r>
         <w:t>Client Bee</w:t>
       </w:r>
-      <w:bookmarkEnd w:id="21"/>
+      <w:bookmarkEnd w:id="20"/>
     </w:p>
     <w:p>
       <w:r>
@@ -7332,11 +7344,11 @@
           <w:numId w:val="1"/>
         </w:numPr>
       </w:pPr>
-      <w:bookmarkStart w:id="22" w:name="_Toc453586795"/>
+      <w:bookmarkStart w:id="21" w:name="_Toc453628632"/>
       <w:r>
         <w:t>eFace2Face</w:t>
       </w:r>
-      <w:bookmarkEnd w:id="22"/>
+      <w:bookmarkEnd w:id="21"/>
     </w:p>
     <w:p>
       <w:r>
@@ -7364,11 +7376,11 @@
           <w:numId w:val="1"/>
         </w:numPr>
       </w:pPr>
-      <w:bookmarkStart w:id="23" w:name="_Toc453586796"/>
+      <w:bookmarkStart w:id="22" w:name="_Toc453628633"/>
       <w:r>
         <w:t>FACEmeeting</w:t>
       </w:r>
-      <w:bookmarkEnd w:id="23"/>
+      <w:bookmarkEnd w:id="22"/>
     </w:p>
     <w:p>
       <w:r>
@@ -7412,11 +7424,11 @@
           <w:numId w:val="1"/>
         </w:numPr>
       </w:pPr>
-      <w:bookmarkStart w:id="24" w:name="_Toc453586797"/>
+      <w:bookmarkStart w:id="23" w:name="_Toc453628634"/>
       <w:r>
         <w:t>Gearcloud Labs - Mixology</w:t>
       </w:r>
-      <w:bookmarkEnd w:id="24"/>
+      <w:bookmarkEnd w:id="23"/>
     </w:p>
     <w:p>
       <w:r>
@@ -7448,11 +7460,11 @@
           <w:numId w:val="1"/>
         </w:numPr>
       </w:pPr>
-      <w:bookmarkStart w:id="25" w:name="_Toc453586798"/>
+      <w:bookmarkStart w:id="24" w:name="_Toc453628635"/>
       <w:r>
         <w:t>Net Medical Xpress – RTC Conference Switch</w:t>
       </w:r>
-      <w:bookmarkEnd w:id="25"/>
+      <w:bookmarkEnd w:id="24"/>
     </w:p>
     <w:p>
       <w:r>
@@ -7481,11 +7493,11 @@
           <w:numId w:val="1"/>
         </w:numPr>
       </w:pPr>
-      <w:bookmarkStart w:id="26" w:name="_Toc453586799"/>
+      <w:bookmarkStart w:id="25" w:name="_Toc453628636"/>
       <w:r>
         <w:t>Proplogic Software Inc - Tawk</w:t>
       </w:r>
-      <w:bookmarkEnd w:id="26"/>
+      <w:bookmarkEnd w:id="25"/>
     </w:p>
     <w:p>
       <w:r>
@@ -7562,9 +7574,9 @@
           <w:numId w:val="1"/>
         </w:numPr>
       </w:pPr>
-      <w:bookmarkStart w:id="27" w:name="h.1t3h5sf" w:colFirst="0" w:colLast="0"/>
-      <w:bookmarkStart w:id="28" w:name="_Toc453586800"/>
-      <w:bookmarkEnd w:id="27"/>
+      <w:bookmarkStart w:id="26" w:name="h.1t3h5sf" w:colFirst="0" w:colLast="0"/>
+      <w:bookmarkStart w:id="27" w:name="_Toc453628637"/>
+      <w:bookmarkEnd w:id="26"/>
       <w:r>
         <w:lastRenderedPageBreak/>
         <w:t>Analiză</w:t>
@@ -7575,7 +7587,7 @@
       <w:r>
         <w:t>Fundamentare Teoretică</w:t>
       </w:r>
-      <w:bookmarkEnd w:id="28"/>
+      <w:bookmarkEnd w:id="27"/>
     </w:p>
     <w:p>
       <w:r>
@@ -7614,11 +7626,11 @@
           <w:numId w:val="1"/>
         </w:numPr>
       </w:pPr>
-      <w:bookmarkStart w:id="29" w:name="_Toc453586801"/>
+      <w:bookmarkStart w:id="28" w:name="_Toc453628638"/>
       <w:r>
         <w:t>Tehnologii și unelte utilizate pentru dezvoltarea aplicației web</w:t>
       </w:r>
-      <w:bookmarkEnd w:id="29"/>
+      <w:bookmarkEnd w:id="28"/>
     </w:p>
     <w:p>
       <w:pPr>
@@ -7628,11 +7640,11 @@
           <w:numId w:val="1"/>
         </w:numPr>
       </w:pPr>
-      <w:bookmarkStart w:id="30" w:name="_Toc453586802"/>
+      <w:bookmarkStart w:id="29" w:name="_Toc453628639"/>
       <w:r>
         <w:t>PHP</w:t>
       </w:r>
-      <w:bookmarkEnd w:id="30"/>
+      <w:bookmarkEnd w:id="29"/>
     </w:p>
     <w:p/>
     <w:p>
@@ -8130,11 +8142,11 @@
           <w:numId w:val="1"/>
         </w:numPr>
       </w:pPr>
-      <w:bookmarkStart w:id="31" w:name="_Toc453586803"/>
+      <w:bookmarkStart w:id="30" w:name="_Toc453628640"/>
       <w:r>
         <w:t>JavaScript</w:t>
       </w:r>
-      <w:bookmarkEnd w:id="31"/>
+      <w:bookmarkEnd w:id="30"/>
     </w:p>
     <w:p>
       <w:pPr>
@@ -8620,11 +8632,11 @@
           <w:numId w:val="1"/>
         </w:numPr>
       </w:pPr>
-      <w:bookmarkStart w:id="32" w:name="_Toc453586804"/>
+      <w:bookmarkStart w:id="31" w:name="_Toc453628641"/>
       <w:r>
         <w:t>HTML</w:t>
       </w:r>
-      <w:bookmarkEnd w:id="32"/>
+      <w:bookmarkEnd w:id="31"/>
     </w:p>
     <w:p>
       <w:pPr>
@@ -8892,12 +8904,23 @@
           <w:numId w:val="1"/>
         </w:numPr>
       </w:pPr>
-      <w:bookmarkStart w:id="33" w:name="_Toc453586805"/>
+      <w:bookmarkStart w:id="32" w:name="_Toc453628642"/>
       <w:r>
         <w:t>CSS</w:t>
       </w:r>
-      <w:bookmarkEnd w:id="33"/>
-    </w:p>
+      <w:bookmarkEnd w:id="32"/>
+    </w:p>
+    <w:p>
+      <w:r>
+        <w:t>CSS (Cascading Style Sheets) este un limbaj folosit pentru descrierea si stilizarea unui document scris intr-un limbaj de marcare. Acesta descrie cum sunt pozitionate si stilizate elementele HTML pe un ecran. De asemenea, este folosit pentru a controla aspectul mai multor pagini web in acelasi timp. Acelasi fisier CSS poate fi folosit pentru mai multe pagini HTML. De exemplu, paginile de Inregistrare si de Logare in aplicatie  pot folosi acelasi fisier de stilizare a elementelor HTML. Acest principiu a fost aplicat si pentru stilizarea paginilor de Inregistrare si Logare a Sistemului de comunicatie bazat pe tehnologii WebRTC. Desi cel mai des este folosit pentru setarea stilurilor vizuale ale paginilor web  impreuna cu HTML si XHTML, aceasta poate fi folosit inclusiv cu XML sau SVG. Impreuna cu HTML si JavaScript, CSS-ul este o tehnologie folosita de cele mai multe site-uri web pentru creearea paginilor , dar poate fi intalnita si pentru stilizarea aplicatiilor mobile.</w:t>
+      </w:r>
+    </w:p>
+    <w:p>
+      <w:r>
+        <w:t>CSS a fost creeat in primul rand pentru a permite separarea continutului si prezentarea acestuia (aspect, colori, pozitionare). Un avantaj al acestuia ar fi accesibilitatea continutului, deoarece ofera mai multa flexibilitate si control asupra caracteristicilor de prezentare. De asemenea, mai multe pagini HTML pot utiliza acelasi fisier CSS pentru a reduce complexitatea si repetitia in ceea ce priveste stilurile intalnite in aplicatie. Daca paginile HTML necesita elemente diferite de stilizare, acestea pot fi declarate in fisiere .css care contin doar informatiile relevante acelor pagini. De exemplu, paginile de Home si de Inregistrare pot contine declararea stilurilor in fisiere CSS diferite.</w:t>
+      </w:r>
+    </w:p>
+    <w:p/>
     <w:p>
       <w:pPr>
         <w:pStyle w:val="Heading3"/>
@@ -8906,14 +8929,14 @@
           <w:numId w:val="1"/>
         </w:numPr>
       </w:pPr>
-      <w:bookmarkStart w:id="34" w:name="_Toc453586806"/>
+      <w:bookmarkStart w:id="33" w:name="_Toc453628643"/>
       <w:r>
         <w:t>GitH</w:t>
       </w:r>
       <w:r>
         <w:t>ub</w:t>
       </w:r>
-      <w:bookmarkEnd w:id="34"/>
+      <w:bookmarkEnd w:id="33"/>
     </w:p>
     <w:p>
       <w:r>
@@ -8945,7 +8968,11 @@
         <w:t xml:space="preserve"> și </w:t>
       </w:r>
       <w:r>
-        <w:t>manipulate folosind linii de comandă standard. Spre deosebire de Git care este o aplicatie folosită strict din linia de comandă, GitHub oferă at</w:t>
+        <w:t xml:space="preserve">manipulate </w:t>
+      </w:r>
+      <w:r>
+        <w:lastRenderedPageBreak/>
+        <w:t>folosind linii de comandă standard. Spre deosebire de Git care este o aplicatie folosită strict din linia de comandă, GitHub oferă at</w:t>
       </w:r>
       <w:r>
         <w:rPr>
@@ -8989,7 +9016,6 @@
         <w:t xml:space="preserve">gestionarea noilor task-uri. </w:t>
       </w:r>
     </w:p>
-    <w:p/>
     <w:p>
       <w:pPr>
         <w:pStyle w:val="Heading3"/>
@@ -8998,12 +9024,38 @@
           <w:numId w:val="1"/>
         </w:numPr>
       </w:pPr>
-      <w:bookmarkStart w:id="35" w:name="_Toc453586807"/>
-      <w:r>
-        <w:t>PHP</w:t>
-      </w:r>
-      <w:bookmarkEnd w:id="35"/>
-    </w:p>
+      <w:bookmarkStart w:id="34" w:name="_Toc453628644"/>
+      <w:r>
+        <w:t>Apache Server</w:t>
+      </w:r>
+      <w:bookmarkEnd w:id="34"/>
+    </w:p>
+    <w:p>
+      <w:r>
+        <w:t>Apache HTTP Server, numit Apache este cel mai folosit software de server de web din lume. Initial bazat pe serverul NCSA HTTPd, dezvoltarea pentru Apache a inceput in anul 1995. Software-ul este disponibil pentru o gama larga de sisteme de operare pe langa Unix, inclusiv eComStation, Microsoft Windows, si altele. Eliberat sub licenta Apache, Apache este un software gratuit si open-source.</w:t>
+      </w:r>
+    </w:p>
+    <w:p>
+      <w:r>
+        <w:t>Pentru proiectul Apache HTTP Server a fost depus un efort de dezvoltare software care vizeaza creearea unui server HTTP bogat in caracteristici, disponibil in mod liber celor care doresc sa il utilizeze.</w:t>
+      </w:r>
+    </w:p>
+    <w:p>
+      <w:r>
+        <w:t>Apache a fost dezvoltat si intretinut de catre o comunitate deschisa de dezvoltatori. Proiectul este gestionat de un grup de voluntari situati in intreaga lume, folosind Internetul pentru a comunica, impartasi planuri, dar si sa dezvolte serverul si documentația acestuia. Acest proiect face parte din Apache Software Foundation. In plus, sute de utilizatori au contribuit cu idei, cod si documentatie pentru intretinerea si imbunatatirea proiectului.</w:t>
+      </w:r>
+    </w:p>
+    <w:p>
+      <w:r>
+        <w:t>Apache suporta o varietate larga de caracteristici, multe implementari care sa extinda functionalitatea de baza a proiectului initial. Dintre acestea ar putea fi suportul pentru autentificare oferit de partea de server. Dintre interfetele de limbaj comune care sunt sprijinite in acest sens fac parte Perl, Python, Tcl si PHP.</w:t>
+      </w:r>
+    </w:p>
+    <w:p>
+      <w:r>
+        <w:t>Virtual hosting permite instalarea Apache pentru deservirea mai multor aplicatii web diferite. O masina cu un singur server Apache poate deservi simultan "www.videocall.com", 'www.videocall.org'. O alta caracteristica ar fi suportul pentru autentificarea cu parola. Deoarece codul sursa este disponibil in mod gratuit, orice programator poate adapta server pentru nevoile proiectului.</w:t>
+      </w:r>
+    </w:p>
+    <w:p/>
     <w:p>
       <w:pPr>
         <w:pStyle w:val="Heading3"/>
@@ -9012,13 +9064,36 @@
           <w:numId w:val="1"/>
         </w:numPr>
       </w:pPr>
-      <w:bookmarkStart w:id="36" w:name="_Toc453586808"/>
-      <w:r>
-        <w:t>Apache Server</w:t>
-      </w:r>
-      <w:bookmarkEnd w:id="36"/>
-    </w:p>
-    <w:p/>
+      <w:bookmarkStart w:id="35" w:name="_Toc453628645"/>
+      <w:r>
+        <w:t>XAMPP</w:t>
+      </w:r>
+      <w:bookmarkEnd w:id="35"/>
+    </w:p>
+    <w:p>
+      <w:r>
+        <w:t xml:space="preserve">XAMPP este un pachet de server integrat in Apache, MySQL, PHP si Perl. Totul este pre-configurat si pregatit pentru rulare doar prin dezarhivarea sau instalarea acestuia. Este o distributie Apache care face ca dezvoltatorii sa aiba o munca simplificata in ceea ce priveste creearea unui web server local folosit pentru testare si implementare.Tot ceea ce este necesar </w:t>
+      </w:r>
+      <w:r>
+        <w:lastRenderedPageBreak/>
+        <w:t xml:space="preserve">pentru configurarea unui server web  este inclus intr-un fisier extractabil: aplicatia server (Apache), baza de data (MariaDB), si limbajul de scripting PHP [7]. </w:t>
+      </w:r>
+    </w:p>
+    <w:p>
+      <w:r>
+        <w:t>XAMPP are nevoie doar de un singur fisier zip, tar, 7z sau exe pentru a putea fi descarcat si rulat. Configurari ale diferitelor componente care alcatuiesc web serverul pot fi necesare, dar nu intotdeauna.</w:t>
+      </w:r>
+    </w:p>
+    <w:p>
+      <w:r>
+        <w:t>Acesta vine impreuna cu o serie de module, incluzand OpenSSL, phpMyAdmin, MediaWiki si altele. Mai multe instante ale XAMPP pot exista pe o singura masina, iar orice instanta poate fi copiata de pe un calculator pe altul. XAMPP poate fi folosit atat in versiunea standard (cea mica) cat si in versiunea completa.</w:t>
+      </w:r>
+    </w:p>
+    <w:p>
+      <w:r>
+        <w:t>Initial, designerii XAMPP-ului au avut intentia de a-l folosi numai ca un instrument de dezvoltare care permite dezoltatorilor si programatorilor site-urilor sa isi testeze programele fara a fi nevoiti sa aiba acces la internet. Pentru a facilita munca acestora, multe dintre caracteristicile XAMPP-ului sunt dezactivate in mod implicit. De asemenea, XAMPP are capacitatea de a deservi pagini web pe World Wide Web [11]. O caracteristica speciala ar fi protejarea anumitor parti ale pachetului cu o parola. O data ce XAMPP este instalat, este posibil sa tratam localhost-ul ca o gazda, prin conectarea folosind un client FTP.</w:t>
+      </w:r>
+    </w:p>
     <w:p/>
     <w:p>
       <w:pPr>
@@ -9028,19 +9103,15 @@
           <w:numId w:val="1"/>
         </w:numPr>
       </w:pPr>
-      <w:bookmarkStart w:id="37" w:name="_Toc453586809"/>
+      <w:bookmarkStart w:id="36" w:name="_Toc453628646"/>
       <w:r>
         <w:t>Cerințele sistemului</w:t>
       </w:r>
-      <w:bookmarkEnd w:id="37"/>
-    </w:p>
-    <w:p>
-      <w:r>
-        <w:t xml:space="preserve">Cerințele unui sistem pot fi clasificate între cerințe funcționale și cerințe non-funcționale. Cerințele funcționale prezintă o descriere completă a funcționalităților pe care sistemul trebuie să le îndeplinească, ce să se poată realiza utilizând sistemul. Cerințele non-funcționale dictează </w:t>
-      </w:r>
-      <w:r>
-        <w:lastRenderedPageBreak/>
-        <w:t>proprietăți și constrângeri asupra sistemului</w:t>
+      <w:bookmarkEnd w:id="36"/>
+    </w:p>
+    <w:p>
+      <w:r>
+        <w:t>Cerințele unui sistem pot fi clasificate între cerințe funcționale și cerințe non-funcționale. Cerințele funcționale prezintă o descriere completă a funcționalităților pe care sistemul trebuie să le îndeplinească, ce să se poată realiza utilizând sistemul. Cerințele non-funcționale dictează proprietăți și constrângeri asupra sistemului</w:t>
       </w:r>
       <w:r>
         <w:t xml:space="preserve"> și </w:t>
@@ -9057,11 +9128,11 @@
           <w:numId w:val="1"/>
         </w:numPr>
       </w:pPr>
-      <w:bookmarkStart w:id="38" w:name="_Toc453586810"/>
+      <w:bookmarkStart w:id="37" w:name="_Toc453628647"/>
       <w:r>
         <w:t>Cerinte functionale</w:t>
       </w:r>
-      <w:bookmarkEnd w:id="38"/>
+      <w:bookmarkEnd w:id="37"/>
     </w:p>
     <w:p>
       <w:r>
@@ -9204,6 +9275,7 @@
     </w:p>
     <w:p>
       <w:r>
+        <w:lastRenderedPageBreak/>
         <w:t>Utilizatorul isi va putea sincroniza contul de chat cu contul de Facebook, dupa care va putea sa intre aplicatie folosind acel cont de socializare.</w:t>
       </w:r>
     </w:p>
@@ -9343,22 +9415,150 @@
           <w:numId w:val="1"/>
         </w:numPr>
       </w:pPr>
-      <w:bookmarkStart w:id="39" w:name="_Toc453586811"/>
+      <w:bookmarkStart w:id="38" w:name="_Toc453628648"/>
+      <w:r>
+        <w:t>Cerinte functionale</w:t>
+      </w:r>
+      <w:bookmarkEnd w:id="38"/>
+    </w:p>
+    <w:p>
+      <w:pPr>
+        <w:rPr>
+          <w:rFonts w:ascii="Tahoma" w:hAnsi="Tahoma" w:cs="Tahoma"/>
+          <w:b/>
+        </w:rPr>
+      </w:pPr>
+      <w:r>
+        <w:t>În orice sistem informatic, cerințele non-funcționale sunt identificatorii de calitate ai sistemului. Dacă în subcapitolul precedent am vazut ce funcționalități trebuie să pună la dispoziție sistemul, în următoarele paragrafe vom decide și analliza care sunt principalale calități și constrângeri impuse sistemului.</w:t>
+      </w:r>
+    </w:p>
+    <w:p/>
+    <w:p>
+      <w:pPr>
+        <w:rPr>
+          <w:b/>
+        </w:rPr>
+      </w:pPr>
+      <w:r>
+        <w:rPr>
+          <w:b/>
+        </w:rPr>
+        <w:t>Accesibilitate</w:t>
+      </w:r>
+    </w:p>
+    <w:p>
+      <w:r>
+        <w:t>Aplicația web este ușor accesibilă</w:t>
+      </w:r>
+      <w:r>
+        <w:t xml:space="preserve"> dintr-un web browser. </w:t>
+      </w:r>
+      <w:r>
+        <w:t>Utilizatorul trebuie să introducă</w:t>
+      </w:r>
+      <w:r>
+        <w:t xml:space="preserve"> </w:t>
+      </w:r>
+      <w:r>
+        <w:t>URL-ul de baza a aplicației, după</w:t>
+      </w:r>
+      <w:r>
+        <w:t xml:space="preserve"> care va p</w:t>
+      </w:r>
+      <w:r>
+        <w:t>utea naviga între paginile aplicației. Linkurile pentru î</w:t>
+      </w:r>
+      <w:r>
+        <w:t>nregistrare</w:t>
+      </w:r>
+      <w:r>
+        <w:t xml:space="preserve"> și </w:t>
+      </w:r>
+      <w:r>
+        <w:t xml:space="preserve">logare vor </w:t>
+      </w:r>
+      <w:r>
+        <w:t>fi accesibile î</w:t>
+      </w:r>
+      <w:r>
+        <w:t>n</w:t>
+      </w:r>
+      <w:r>
+        <w:t xml:space="preserve"> pagina de bază a aplicaț</w:t>
+      </w:r>
+      <w:r>
+        <w:t>iei</w:t>
+      </w:r>
+      <w:r>
+        <w:t xml:space="preserve"> și utilizatorul va fi redirecționat î</w:t>
+      </w:r>
+      <w:r>
+        <w:t>nt</w:t>
+      </w:r>
+      <w:r>
+        <w:t>otdeauna că</w:t>
+      </w:r>
+      <w:r>
+        <w:t>tre paginile dorite</w:t>
+      </w:r>
+      <w:r>
+        <w:t>, fără</w:t>
+      </w:r>
+      <w:r>
+        <w:t xml:space="preserve"> a mai da clickuri suplimentare. </w:t>
+      </w:r>
+    </w:p>
+    <w:p/>
+    <w:p>
+      <w:pPr>
+        <w:rPr>
+          <w:b/>
+        </w:rPr>
+      </w:pPr>
+      <w:r>
+        <w:rPr>
+          <w:b/>
+        </w:rPr>
+        <w:t>Deploiare</w:t>
+      </w:r>
+    </w:p>
+    <w:p>
+      <w:r>
+        <w:t>Instalarea</w:t>
+      </w:r>
+      <w:r>
+        <w:t xml:space="preserve"> aplicatiei pe server este ușor realizată, prin copierea codului sursă pe serverul de aplicaț</w:t>
+      </w:r>
+      <w:r>
+        <w:t>ii.</w:t>
+      </w:r>
+      <w:r>
+        <w:t xml:space="preserve"> Pentru a vedea modifică</w:t>
+      </w:r>
+      <w:r>
+        <w:t>ri pe partea d</w:t>
+      </w:r>
+      <w:r>
+        <w:t>e client, tot ce trebuie sa facă</w:t>
+      </w:r>
+      <w:r>
+        <w:t xml:space="preserve"> utlizatorul</w:t>
+      </w:r>
+      <w:r>
+        <w:t xml:space="preserve"> este să </w:t>
+      </w:r>
       <w:r>
         <w:lastRenderedPageBreak/>
-        <w:t>Cerinte functionale</w:t>
-      </w:r>
-      <w:bookmarkEnd w:id="39"/>
-    </w:p>
-    <w:p>
-      <w:pPr>
-        <w:rPr>
-          <w:rFonts w:ascii="Tahoma" w:hAnsi="Tahoma" w:cs="Tahoma"/>
-          <w:b/>
-        </w:rPr>
-      </w:pPr>
-      <w:r>
-        <w:t>În orice sistem informatic, cerințele non-funcționale sunt identificatorii de calitate ai sistemului. Dacă în subcapitolul precedent am vazut ce funcționalități trebuie să pună la dispoziție sistemul, în următoarele paragrafe vom decide și analliza care sunt principalale calități și constrângeri impuse sistemului.</w:t>
+        <w:t>reî</w:t>
+      </w:r>
+      <w:r>
+        <w:t>ncarce pagina web, iar modificarile de serve</w:t>
+      </w:r>
+      <w:r>
+        <w:t>r se vor putea vedea instant, fără reî</w:t>
+      </w:r>
+      <w:r>
+        <w:t>ncarcarea paginilor.</w:t>
       </w:r>
     </w:p>
     <w:p/>
@@ -9372,345 +9572,216 @@
         <w:rPr>
           <w:b/>
         </w:rPr>
-        <w:t>Accesibilitate</w:t>
-      </w:r>
-    </w:p>
-    <w:p>
-      <w:r>
-        <w:t>Aplicația web este ușor accesibilă</w:t>
-      </w:r>
-      <w:r>
-        <w:t xml:space="preserve"> dintr-un web browser. </w:t>
-      </w:r>
-      <w:r>
-        <w:t>Utilizatorul trebuie să introducă</w:t>
-      </w:r>
-      <w:r>
-        <w:t xml:space="preserve"> </w:t>
-      </w:r>
-      <w:r>
-        <w:t>URL-ul de baza a aplicației, după</w:t>
-      </w:r>
-      <w:r>
-        <w:t xml:space="preserve"> care va p</w:t>
-      </w:r>
-      <w:r>
-        <w:t>utea naviga între paginile aplicației. Linkurile pentru î</w:t>
-      </w:r>
-      <w:r>
-        <w:t>nregistrare</w:t>
+        <w:t>Extindere</w:t>
+      </w:r>
+    </w:p>
+    <w:p>
+      <w:r>
+        <w:t>Extindarea aplicaț</w:t>
+      </w:r>
+      <w:r>
+        <w:t>iei</w:t>
+      </w:r>
+      <w:r>
+        <w:t xml:space="preserve"> este usor realizabilă datorită structurii codului sursă, care contine două părț</w:t>
+      </w:r>
+      <w:r>
+        <w:t>i majore: partea de server</w:t>
       </w:r>
       <w:r>
         <w:t xml:space="preserve"> și </w:t>
       </w:r>
       <w:r>
-        <w:t xml:space="preserve">logare vor </w:t>
-      </w:r>
-      <w:r>
-        <w:t>fi accesibile î</w:t>
-      </w:r>
-      <w:r>
-        <w:t>n</w:t>
-      </w:r>
-      <w:r>
-        <w:t xml:space="preserve"> pagina de bază a aplicaț</w:t>
+        <w:t>partea de client. Partea de serve</w:t>
+      </w:r>
+      <w:r>
+        <w:t>r are o arhitectura MVC, care uș</w:t>
+      </w:r>
+      <w:r>
+        <w:t>urea</w:t>
+      </w:r>
+      <w:r>
+        <w:t>za adă</w:t>
+      </w:r>
+      <w:r>
+        <w:t>ugarea noilor pagini web. Logica din spatele paginilor web</w:t>
+      </w:r>
+      <w:r>
+        <w:t xml:space="preserve"> se poate schimba cu ușurință deoarece interfaț</w:t>
+      </w:r>
+      <w:r>
+        <w:t>a de utilizator este decupl</w:t>
+      </w:r>
+      <w:r>
+        <w:t>at de controllerul ei corespunză</w:t>
+      </w:r>
+      <w:r>
+        <w:t xml:space="preserve">tor. </w:t>
+      </w:r>
+    </w:p>
+    <w:p/>
+    <w:p>
+      <w:pPr>
+        <w:rPr>
+          <w:b/>
+        </w:rPr>
+      </w:pPr>
+      <w:r>
+        <w:rPr>
+          <w:b/>
+        </w:rPr>
+        <w:t>Performanță</w:t>
+      </w:r>
+    </w:p>
+    <w:p>
+      <w:r>
+        <w:t>Performanța aplicației este ridicată</w:t>
+      </w:r>
+      <w:r>
+        <w:t>, deoarece serverul este folosit pentru semnalarea</w:t>
+      </w:r>
+      <w:r>
+        <w:t xml:space="preserve"> și </w:t>
+      </w:r>
+      <w:r>
+        <w:t>transmiterea informatiilor de conexiune de la un peer la altul. Transmiterea mesajelor de chat</w:t>
+      </w:r>
+      <w:r>
+        <w:t xml:space="preserve"> și </w:t>
+      </w:r>
+      <w:r>
+        <w:t xml:space="preserve">a frame-urilor video se face rapid, deoarece utilizatorii sunt </w:t>
+      </w:r>
+      <w:r>
+        <w:t>conectați direct î</w:t>
+      </w:r>
+      <w:r>
+        <w:t>ntre ei.</w:t>
+      </w:r>
+    </w:p>
+    <w:p/>
+    <w:p>
+      <w:pPr>
+        <w:rPr>
+          <w:b/>
+        </w:rPr>
+      </w:pPr>
+      <w:r>
+        <w:rPr>
+          <w:b/>
+        </w:rPr>
+        <w:t>Compatibilitate</w:t>
+      </w:r>
+    </w:p>
+    <w:p>
+      <w:r>
+        <w:t>Aplicaț</w:t>
+      </w:r>
+      <w:r>
+        <w:t>ia este compatibil</w:t>
+      </w:r>
+      <w:r>
+        <w:t>ă atât pe windows, câ</w:t>
+      </w:r>
+      <w:r>
+        <w:t>t</w:t>
+      </w:r>
+      <w:r>
+        <w:t xml:space="preserve"> și </w:t>
+      </w:r>
+      <w:r>
+        <w:t xml:space="preserve">pe linux sau alte sisteme de </w:t>
+      </w:r>
+      <w:r>
+        <w:t>operare, deoarece este o aplicaț</w:t>
+      </w:r>
+      <w:r>
+        <w:t>ie web. Majoritatea browserelor majore, Opera, Chrome, Firefox, chiar</w:t>
+      </w:r>
+      <w:r>
+        <w:t xml:space="preserve"> și </w:t>
+      </w:r>
+      <w:r>
+        <w:t>ultima versiune</w:t>
+      </w:r>
+      <w:r>
+        <w:t xml:space="preserve"> de Internet Explorer, au implementat</w:t>
+      </w:r>
+      <w:r>
+        <w:t>ă te</w:t>
+      </w:r>
+      <w:r>
+        <w:t>hnologia WebRTC,</w:t>
+      </w:r>
+      <w:r>
+        <w:t xml:space="preserve"> și </w:t>
+      </w:r>
+      <w:r>
+        <w:t>din cauza acea</w:t>
+      </w:r>
+      <w:r>
+        <w:t>sta aplicația web poate fi folosită</w:t>
+      </w:r>
+      <w:r>
+        <w:t xml:space="preserve"> pe oricare din </w:t>
+      </w:r>
+      <w:r>
+        <w:t>browserele menț</w:t>
+      </w:r>
+      <w:r>
+        <w:t>ionate mai sus.</w:t>
+      </w:r>
+    </w:p>
+    <w:p/>
+    <w:p>
+      <w:pPr>
+        <w:rPr>
+          <w:b/>
+        </w:rPr>
+      </w:pPr>
+      <w:r>
+        <w:rPr>
+          <w:b/>
+        </w:rPr>
+        <w:t>Securitate</w:t>
+      </w:r>
+    </w:p>
+    <w:p>
+      <w:r>
+        <w:t>Pentru folosirea a</w:t>
+      </w:r>
+      <w:r>
+        <w:t>plicaț</w:t>
       </w:r>
       <w:r>
         <w:t>iei</w:t>
       </w:r>
       <w:r>
-        <w:t xml:space="preserve"> și utilizatorul va fi redirecționat î</w:t>
-      </w:r>
-      <w:r>
-        <w:t>nt</w:t>
-      </w:r>
-      <w:r>
-        <w:t>otdeauna că</w:t>
-      </w:r>
-      <w:r>
-        <w:t>tre paginile dorite</w:t>
-      </w:r>
-      <w:r>
-        <w:t>, fără</w:t>
-      </w:r>
-      <w:r>
-        <w:t xml:space="preserve"> a mai da clickuri suplimentare. </w:t>
-      </w:r>
-    </w:p>
-    <w:p/>
-    <w:p>
-      <w:pPr>
-        <w:rPr>
-          <w:b/>
-        </w:rPr>
-      </w:pPr>
-      <w:r>
-        <w:rPr>
-          <w:b/>
-        </w:rPr>
-        <w:t>Deploiare</w:t>
-      </w:r>
-    </w:p>
-    <w:p>
-      <w:r>
-        <w:t>Instalarea</w:t>
-      </w:r>
-      <w:r>
-        <w:t xml:space="preserve"> aplicatiei pe server este ușor realizată, prin copierea codului sursă pe serverul de aplicaț</w:t>
-      </w:r>
-      <w:r>
-        <w:t>ii.</w:t>
-      </w:r>
-      <w:r>
-        <w:t xml:space="preserve"> Pentru a vedea modifică</w:t>
-      </w:r>
-      <w:r>
-        <w:t>ri pe partea d</w:t>
-      </w:r>
-      <w:r>
-        <w:t>e client, tot ce trebuie sa facă</w:t>
-      </w:r>
-      <w:r>
-        <w:t xml:space="preserve"> utlizatorul</w:t>
-      </w:r>
-      <w:r>
-        <w:t xml:space="preserve"> este să reî</w:t>
-      </w:r>
-      <w:r>
-        <w:t>ncarce pagina web, iar modificarile de serve</w:t>
-      </w:r>
-      <w:r>
-        <w:t>r se vor putea vedea instant, fără reî</w:t>
-      </w:r>
-      <w:r>
-        <w:t>ncarcarea paginilor.</w:t>
-      </w:r>
-    </w:p>
-    <w:p/>
-    <w:p>
-      <w:pPr>
-        <w:rPr>
-          <w:b/>
-        </w:rPr>
-      </w:pPr>
-      <w:r>
-        <w:rPr>
-          <w:b/>
-        </w:rPr>
-        <w:t>Extindere</w:t>
-      </w:r>
-    </w:p>
-    <w:p>
-      <w:r>
-        <w:t>Extindarea aplicaț</w:t>
-      </w:r>
-      <w:r>
-        <w:t>iei</w:t>
-      </w:r>
-      <w:r>
-        <w:t xml:space="preserve"> este usor realizabilă datorită structurii codului sursă, care contine două părț</w:t>
-      </w:r>
-      <w:r>
-        <w:t>i majore: partea de server</w:t>
-      </w:r>
-      <w:r>
         <w:t xml:space="preserve"> și </w:t>
       </w:r>
       <w:r>
-        <w:t>partea de client. Partea de serve</w:t>
-      </w:r>
-      <w:r>
-        <w:t>r are o arhitectura MVC, care uș</w:t>
-      </w:r>
-      <w:r>
-        <w:t>urea</w:t>
-      </w:r>
-      <w:r>
-        <w:t>za adă</w:t>
-      </w:r>
-      <w:r>
-        <w:t>ugarea noilor pagini web. Logica din spatele paginilor web</w:t>
-      </w:r>
-      <w:r>
-        <w:t xml:space="preserve"> se poate schimba cu ușurință deoarece interfaț</w:t>
-      </w:r>
-      <w:r>
-        <w:t>a de utilizator este decupl</w:t>
-      </w:r>
-      <w:r>
-        <w:t>at de controllerul ei corespunză</w:t>
-      </w:r>
-      <w:r>
-        <w:t xml:space="preserve">tor. </w:t>
-      </w:r>
-    </w:p>
-    <w:p/>
-    <w:p>
-      <w:pPr>
-        <w:rPr>
-          <w:b/>
-        </w:rPr>
-      </w:pPr>
-      <w:r>
-        <w:rPr>
-          <w:b/>
-        </w:rPr>
-        <w:t>Performanță</w:t>
-      </w:r>
-    </w:p>
-    <w:p>
-      <w:r>
-        <w:t>Performanța aplicației este ridicată</w:t>
-      </w:r>
-      <w:r>
-        <w:t>, deoarece serverul este folosit pentru semnalarea</w:t>
+        <w:t>a funcționalităților majore oferite de aplicaț</w:t>
+      </w:r>
+      <w:r>
+        <w:t>ie, serverul de ap</w:t>
+      </w:r>
+      <w:r>
+        <w:t>licaț</w:t>
+      </w:r>
+      <w:r>
+        <w:t>ie trebuie sa fie s</w:t>
+      </w:r>
+      <w:r>
+        <w:t>ecurizat cu SSL. Astfel informaț</w:t>
+      </w:r>
+      <w:r>
+        <w:t>iile trimise de la server-client</w:t>
       </w:r>
       <w:r>
         <w:t xml:space="preserve"> și </w:t>
       </w:r>
       <w:r>
-        <w:t>transmiterea informatiilor de conexiune de la un peer la altul. Transmiterea mesajelor de chat</w:t>
-      </w:r>
-      <w:r>
-        <w:t xml:space="preserve"> și </w:t>
-      </w:r>
-      <w:r>
-        <w:t xml:space="preserve">a frame-urilor video se face rapid, deoarece utilizatorii sunt </w:t>
-      </w:r>
-      <w:r>
-        <w:t>conectați direct î</w:t>
-      </w:r>
-      <w:r>
-        <w:t>ntre ei.</w:t>
-      </w:r>
-    </w:p>
-    <w:p/>
-    <w:p>
-      <w:pPr>
-        <w:rPr>
-          <w:b/>
-        </w:rPr>
-      </w:pPr>
-      <w:r>
-        <w:rPr>
-          <w:b/>
-        </w:rPr>
-        <w:t>Compatibilitate</w:t>
-      </w:r>
-    </w:p>
-    <w:p>
-      <w:r>
-        <w:t>Aplicaț</w:t>
-      </w:r>
-      <w:r>
-        <w:t>ia este compatibil</w:t>
-      </w:r>
-      <w:r>
-        <w:t>ă atât pe windows, câ</w:t>
-      </w:r>
-      <w:r>
-        <w:t>t</w:t>
-      </w:r>
-      <w:r>
-        <w:t xml:space="preserve"> și </w:t>
-      </w:r>
-      <w:r>
-        <w:t xml:space="preserve">pe linux sau alte sisteme de </w:t>
-      </w:r>
-      <w:r>
-        <w:t>operare, deoarece este o aplicaț</w:t>
-      </w:r>
-      <w:r>
-        <w:t>ie web. Majoritatea browserelor majore, Opera, Chrome, Firefox, chiar</w:t>
-      </w:r>
-      <w:r>
-        <w:t xml:space="preserve"> și </w:t>
-      </w:r>
-      <w:r>
-        <w:t>ultima versiune</w:t>
-      </w:r>
-      <w:r>
-        <w:t xml:space="preserve"> de Internet Explorer, au implementat</w:t>
-      </w:r>
-      <w:r>
-        <w:t>ă te</w:t>
-      </w:r>
-      <w:r>
-        <w:t>hnologia WebRTC,</w:t>
-      </w:r>
-      <w:r>
-        <w:t xml:space="preserve"> și </w:t>
-      </w:r>
-      <w:r>
-        <w:t>din cauza acea</w:t>
-      </w:r>
-      <w:r>
-        <w:t>sta aplicația web poate fi folosită</w:t>
-      </w:r>
-      <w:r>
-        <w:t xml:space="preserve"> pe oricare din </w:t>
-      </w:r>
-      <w:r>
-        <w:t>browserele menț</w:t>
-      </w:r>
-      <w:r>
-        <w:t>ionate mai sus.</w:t>
-      </w:r>
-    </w:p>
-    <w:p/>
-    <w:p>
-      <w:pPr>
-        <w:rPr>
-          <w:b/>
-        </w:rPr>
-      </w:pPr>
-      <w:r>
-        <w:rPr>
-          <w:b/>
-        </w:rPr>
-        <w:t>Securitate</w:t>
-      </w:r>
-    </w:p>
-    <w:p>
-      <w:r>
-        <w:t>Pentru folosirea a</w:t>
-      </w:r>
-      <w:r>
-        <w:t>plicaț</w:t>
-      </w:r>
-      <w:r>
-        <w:t>iei</w:t>
-      </w:r>
-      <w:r>
-        <w:t xml:space="preserve"> și </w:t>
-      </w:r>
-      <w:r>
-        <w:t>a funcționalităților majore oferite de aplicaț</w:t>
-      </w:r>
-      <w:r>
-        <w:t>ie, serverul de ap</w:t>
-      </w:r>
-      <w:r>
-        <w:t>licaț</w:t>
-      </w:r>
-      <w:r>
-        <w:t>ie trebuie sa fie s</w:t>
-      </w:r>
-      <w:r>
-        <w:t>ecurizat cu SSL. Astfel informaț</w:t>
-      </w:r>
-      <w:r>
-        <w:t>iile trimise de la server-client</w:t>
-      </w:r>
-      <w:r>
-        <w:t xml:space="preserve"> și </w:t>
-      </w:r>
-      <w:r>
-        <w:t>client-</w:t>
-      </w:r>
-      <w:r>
-        <w:lastRenderedPageBreak/>
-        <w:t>server vor fi î</w:t>
+        <w:t>client-server vor fi î</w:t>
       </w:r>
       <w:r>
         <w:t>ncriptate.</w:t>
@@ -9776,11 +9847,11 @@
           <w:numId w:val="1"/>
         </w:numPr>
       </w:pPr>
-      <w:bookmarkStart w:id="40" w:name="_Toc453586812"/>
+      <w:bookmarkStart w:id="39" w:name="_Toc453628649"/>
       <w:r>
         <w:t>Cazuri de utilizare</w:t>
       </w:r>
-      <w:bookmarkEnd w:id="40"/>
+      <w:bookmarkEnd w:id="39"/>
     </w:p>
     <w:p>
       <w:pPr>
@@ -9798,6 +9869,42 @@
     <w:p>
       <w:pPr>
         <w:rPr>
+          <w:noProof/>
+        </w:rPr>
+      </w:pPr>
+      <w:r>
+        <w:t>Cazurile de utilizator se poate observa in figura de mai jos</w:t>
+      </w:r>
+      <w:r>
+        <w:rPr>
+          <w:lang w:val="en-US"/>
+        </w:rPr>
+        <w:t>:</w:t>
+      </w:r>
+      <w:r>
+        <w:rPr>
+          <w:noProof/>
+        </w:rPr>
+        <w:t xml:space="preserve"> </w:t>
+      </w:r>
+    </w:p>
+    <w:p>
+      <w:pPr>
+        <w:rPr>
+          <w:noProof/>
+        </w:rPr>
+      </w:pPr>
+    </w:p>
+    <w:p>
+      <w:pPr>
+        <w:rPr>
+          <w:noProof/>
+        </w:rPr>
+      </w:pPr>
+    </w:p>
+    <w:p>
+      <w:pPr>
+        <w:rPr>
           <w:szCs w:val="23"/>
         </w:rPr>
       </w:pPr>
@@ -9805,14 +9912,15 @@
         <w:rPr>
           <w:noProof/>
         </w:rPr>
+        <w:lastRenderedPageBreak/>
         <w:drawing>
-          <wp:anchor distT="0" distB="0" distL="114300" distR="114300" simplePos="0" relativeHeight="251654144" behindDoc="0" locked="0" layoutInCell="1" allowOverlap="1" wp14:anchorId="6C0F8AB2" wp14:editId="2B48B0D2">
+          <wp:anchor distT="0" distB="0" distL="114300" distR="114300" simplePos="0" relativeHeight="251657728" behindDoc="0" locked="0" layoutInCell="1" allowOverlap="1" wp14:anchorId="5E3DBF2F" wp14:editId="01DC69B6">
             <wp:simplePos x="0" y="0"/>
             <wp:positionH relativeFrom="column">
-              <wp:posOffset>377131</wp:posOffset>
+              <wp:posOffset>313690</wp:posOffset>
             </wp:positionH>
             <wp:positionV relativeFrom="paragraph">
-              <wp:posOffset>200335</wp:posOffset>
+              <wp:posOffset>17145</wp:posOffset>
             </wp:positionV>
             <wp:extent cx="5166995" cy="3424555"/>
             <wp:effectExtent l="0" t="0" r="0" b="4445"/>
@@ -9868,21 +9976,6 @@
           </wp:anchor>
         </w:drawing>
       </w:r>
-      <w:r>
-        <w:t>Cazurile de utilizator se poate observa in figura de mai jos</w:t>
-      </w:r>
-      <w:r>
-        <w:rPr>
-          <w:lang w:val="en-US"/>
-        </w:rPr>
-        <w:t>:</w:t>
-      </w:r>
-      <w:r>
-        <w:rPr>
-          <w:noProof/>
-        </w:rPr>
-        <w:t xml:space="preserve"> </w:t>
-      </w:r>
     </w:p>
     <w:p>
       <w:pPr>
@@ -10402,7 +10495,6 @@
           <w:sz w:val="24"/>
           <w:szCs w:val="24"/>
         </w:rPr>
-        <w:lastRenderedPageBreak/>
         <w:t>Scenariu de success</w:t>
       </w:r>
       <w:r>
@@ -10662,6 +10754,7 @@
           <w:sz w:val="24"/>
           <w:szCs w:val="24"/>
         </w:rPr>
+        <w:lastRenderedPageBreak/>
         <w:t>Postconditii</w:t>
       </w:r>
       <w:r>
@@ -12051,6 +12144,7 @@
           <w:sz w:val="24"/>
           <w:szCs w:val="24"/>
         </w:rPr>
+        <w:lastRenderedPageBreak/>
         <w:t>b. mesajul de tip tip text nu este transmis</w:t>
       </w:r>
     </w:p>
@@ -12936,13 +13030,104 @@
           <w:szCs w:val="24"/>
         </w:rPr>
       </w:pPr>
-      <w:r>
-        <w:rPr>
-          <w:rFonts w:ascii="Times New Roman" w:hAnsi="Times New Roman" w:cs="Times New Roman"/>
-          <w:b/>
-          <w:sz w:val="24"/>
-          <w:szCs w:val="24"/>
-        </w:rPr>
+    </w:p>
+    <w:p>
+      <w:pPr>
+        <w:pStyle w:val="NoSpacing"/>
+        <w:rPr>
+          <w:rFonts w:ascii="Times New Roman" w:hAnsi="Times New Roman" w:cs="Times New Roman"/>
+          <w:sz w:val="24"/>
+          <w:szCs w:val="24"/>
+        </w:rPr>
+      </w:pPr>
+    </w:p>
+    <w:p>
+      <w:pPr>
+        <w:pStyle w:val="NoSpacing"/>
+        <w:rPr>
+          <w:rFonts w:ascii="Times New Roman" w:hAnsi="Times New Roman" w:cs="Times New Roman"/>
+          <w:sz w:val="24"/>
+          <w:szCs w:val="24"/>
+        </w:rPr>
+      </w:pPr>
+    </w:p>
+    <w:p>
+      <w:pPr>
+        <w:pStyle w:val="NoSpacing"/>
+        <w:rPr>
+          <w:rFonts w:ascii="Times New Roman" w:hAnsi="Times New Roman" w:cs="Times New Roman"/>
+          <w:sz w:val="24"/>
+          <w:szCs w:val="24"/>
+        </w:rPr>
+      </w:pPr>
+    </w:p>
+    <w:p>
+      <w:pPr>
+        <w:pStyle w:val="NoSpacing"/>
+        <w:rPr>
+          <w:rFonts w:ascii="Times New Roman" w:hAnsi="Times New Roman" w:cs="Times New Roman"/>
+          <w:sz w:val="24"/>
+          <w:szCs w:val="24"/>
+        </w:rPr>
+      </w:pPr>
+    </w:p>
+    <w:p>
+      <w:pPr>
+        <w:pStyle w:val="NoSpacing"/>
+        <w:rPr>
+          <w:rFonts w:ascii="Times New Roman" w:hAnsi="Times New Roman" w:cs="Times New Roman"/>
+          <w:sz w:val="24"/>
+          <w:szCs w:val="24"/>
+        </w:rPr>
+      </w:pPr>
+    </w:p>
+    <w:p>
+      <w:pPr>
+        <w:pStyle w:val="NoSpacing"/>
+        <w:rPr>
+          <w:rFonts w:ascii="Times New Roman" w:hAnsi="Times New Roman" w:cs="Times New Roman"/>
+          <w:sz w:val="24"/>
+          <w:szCs w:val="24"/>
+        </w:rPr>
+      </w:pPr>
+    </w:p>
+    <w:p>
+      <w:pPr>
+        <w:pStyle w:val="NoSpacing"/>
+        <w:rPr>
+          <w:rFonts w:ascii="Times New Roman" w:hAnsi="Times New Roman" w:cs="Times New Roman"/>
+          <w:sz w:val="24"/>
+          <w:szCs w:val="24"/>
+        </w:rPr>
+      </w:pPr>
+    </w:p>
+    <w:p>
+      <w:pPr>
+        <w:pStyle w:val="NoSpacing"/>
+        <w:rPr>
+          <w:rFonts w:ascii="Times New Roman" w:hAnsi="Times New Roman" w:cs="Times New Roman"/>
+          <w:sz w:val="24"/>
+          <w:szCs w:val="24"/>
+        </w:rPr>
+      </w:pPr>
+    </w:p>
+    <w:p>
+      <w:pPr>
+        <w:pStyle w:val="NoSpacing"/>
+        <w:rPr>
+          <w:rFonts w:ascii="Times New Roman" w:hAnsi="Times New Roman" w:cs="Times New Roman"/>
+          <w:sz w:val="24"/>
+          <w:szCs w:val="24"/>
+        </w:rPr>
+      </w:pPr>
+      <w:r>
+        <w:rPr>
+          <w:rFonts w:ascii="Times New Roman" w:hAnsi="Times New Roman" w:cs="Times New Roman"/>
+          <w:b/>
+          <w:sz w:val="24"/>
+          <w:szCs w:val="24"/>
+        </w:rPr>
+        <w:lastRenderedPageBreak/>
         <w:t>CU8</w:t>
       </w:r>
       <w:r>
@@ -13498,6 +13683,16 @@
         <w:ind w:firstLine="0"/>
         <w:jc w:val="left"/>
       </w:pPr>
+    </w:p>
+    <w:p>
+      <w:pPr>
+        <w:widowControl w:val="0"/>
+        <w:spacing w:line="276" w:lineRule="auto"/>
+        <w:ind w:firstLine="0"/>
+        <w:jc w:val="left"/>
+      </w:pPr>
+      <w:bookmarkStart w:id="40" w:name="_GoBack"/>
+      <w:bookmarkEnd w:id="40"/>
     </w:p>
     <w:p>
       <w:pPr>
@@ -13516,7 +13711,7 @@
         </w:numPr>
       </w:pPr>
       <w:bookmarkStart w:id="41" w:name="h.4d34og8" w:colFirst="0" w:colLast="0"/>
-      <w:bookmarkStart w:id="42" w:name="_Toc453586813"/>
+      <w:bookmarkStart w:id="42" w:name="_Toc453628650"/>
       <w:bookmarkEnd w:id="41"/>
       <w:r>
         <w:lastRenderedPageBreak/>
@@ -13529,60 +13724,6 @@
         <w:t>Implementare</w:t>
       </w:r>
       <w:bookmarkEnd w:id="42"/>
-    </w:p>
-    <w:p>
-      <w:r>
-        <w:t>Împreună cu capitolul precedent reprezintă aproximativ 60% din total.</w:t>
-      </w:r>
-    </w:p>
-    <w:p>
-      <w:r>
-        <w:t>Scopul acestui capitol este de a documenta aplicaţia dezvoltată în aşa fel încât dezvoltarea şi întreţinerea ulterioară să fie posibilă. Cititorul trebuie să identifice funcţiile principale ale aplicaţiei din ceea ce este scris aici.</w:t>
-      </w:r>
-    </w:p>
-    <w:p>
-      <w:r>
-        <w:t>Capitolul ar trebui sa conţină (nu se rezumă neapărat la):</w:t>
-      </w:r>
-    </w:p>
-    <w:p>
-      <w:pPr>
-        <w:numPr>
-          <w:ilvl w:val="0"/>
-          <w:numId w:val="3"/>
-        </w:numPr>
-        <w:ind w:hanging="360"/>
-        <w:contextualSpacing/>
-      </w:pPr>
-      <w:r>
-        <w:t>schema generală aplicaţiei,</w:t>
-      </w:r>
-    </w:p>
-    <w:p>
-      <w:pPr>
-        <w:numPr>
-          <w:ilvl w:val="0"/>
-          <w:numId w:val="3"/>
-        </w:numPr>
-        <w:ind w:hanging="360"/>
-        <w:contextualSpacing/>
-      </w:pPr>
-      <w:r>
-        <w:t>descriere a fiecărei componente implementate, la nivel de modul,</w:t>
-      </w:r>
-    </w:p>
-    <w:p>
-      <w:pPr>
-        <w:numPr>
-          <w:ilvl w:val="0"/>
-          <w:numId w:val="3"/>
-        </w:numPr>
-        <w:ind w:hanging="360"/>
-        <w:contextualSpacing/>
-      </w:pPr>
-      <w:r>
-        <w:t>diagrame de clase, clase importante şi metode ale claselor importante.</w:t>
-      </w:r>
     </w:p>
     <w:p/>
     <w:p/>
@@ -13609,7 +13750,7 @@
         </w:numPr>
       </w:pPr>
       <w:bookmarkStart w:id="43" w:name="h.2s8eyo1" w:colFirst="0" w:colLast="0"/>
-      <w:bookmarkStart w:id="44" w:name="_Toc453586814"/>
+      <w:bookmarkStart w:id="44" w:name="_Toc453628651"/>
       <w:bookmarkEnd w:id="43"/>
       <w:r>
         <w:t>Testare şi Validare</w:t>
@@ -13646,7 +13787,7 @@
         </w:numPr>
       </w:pPr>
       <w:bookmarkStart w:id="45" w:name="h.17dp8vu" w:colFirst="0" w:colLast="0"/>
-      <w:bookmarkStart w:id="46" w:name="_Toc453586815"/>
+      <w:bookmarkStart w:id="46" w:name="_Toc453628652"/>
       <w:bookmarkEnd w:id="45"/>
       <w:r>
         <w:t>Manual de Instalare</w:t>
@@ -13712,7 +13853,7 @@
         </w:numPr>
       </w:pPr>
       <w:bookmarkStart w:id="47" w:name="h.3rdcrjn" w:colFirst="0" w:colLast="0"/>
-      <w:bookmarkStart w:id="48" w:name="_Toc453586816"/>
+      <w:bookmarkStart w:id="48" w:name="_Toc453628653"/>
       <w:bookmarkEnd w:id="47"/>
       <w:r>
         <w:t>Concluzii</w:t>
@@ -13796,7 +13937,7 @@
         <w:ind w:left="432" w:firstLine="0"/>
       </w:pPr>
       <w:bookmarkStart w:id="49" w:name="h.26in1rg" w:colFirst="0" w:colLast="0"/>
-      <w:bookmarkStart w:id="50" w:name="_Toc453586817"/>
+      <w:bookmarkStart w:id="50" w:name="_Toc453628654"/>
       <w:bookmarkEnd w:id="49"/>
       <w:r>
         <w:t>Bibliografie</w:t>
@@ -14483,7 +14624,7 @@
         <w:pStyle w:val="Heading1"/>
       </w:pPr>
       <w:bookmarkStart w:id="51" w:name="h.lnxbz9" w:colFirst="0" w:colLast="0"/>
-      <w:bookmarkStart w:id="52" w:name="_Toc453586818"/>
+      <w:bookmarkStart w:id="52" w:name="_Toc453628655"/>
       <w:bookmarkEnd w:id="51"/>
       <w:r>
         <w:t>Anexa 1 (dacă este necesar)</w:t>
@@ -14584,7 +14725,7 @@
       <w:rPr>
         <w:noProof/>
       </w:rPr>
-      <w:t>8</w:t>
+      <w:t>33</w:t>
     </w:r>
     <w:r>
       <w:fldChar w:fldCharType="end"/>
@@ -18243,7 +18384,7 @@
 </file>
 
 <file path=customXml/itemProps1.xml><?xml version="1.0" encoding="utf-8"?>
-<ds:datastoreItem xmlns:ds="http://schemas.openxmlformats.org/officeDocument/2006/customXml" ds:itemID="{0AE975BA-DAF3-41C7-950E-FB2FCA9EA094}">
+<ds:datastoreItem xmlns:ds="http://schemas.openxmlformats.org/officeDocument/2006/customXml" ds:itemID="{8DC87145-5E56-4B5D-B216-AEC990C26FE9}">
   <ds:schemaRefs>
     <ds:schemaRef ds:uri="http://schemas.openxmlformats.org/officeDocument/2006/bibliography"/>
   </ds:schemaRefs>

</xml_diff>

<commit_message>
chapter 8 part 1
</commit_message>
<xml_diff>
--- a/documentation_ro/licenta_final.docx
+++ b/documentation_ro/licenta_final.docx
@@ -1417,7 +1417,7 @@
           <w:r>
             <w:fldChar w:fldCharType="separate"/>
           </w:r>
-          <w:hyperlink w:anchor="_Toc453856364" w:history="1">
+          <w:hyperlink w:anchor="_Toc453882895" w:history="1">
             <w:r>
               <w:rPr>
                 <w:rStyle w:val="Hyperlink"/>
@@ -1461,7 +1461,7 @@
                 <w:noProof/>
                 <w:webHidden/>
               </w:rPr>
-              <w:instrText xml:space="preserve"> PAGEREF _Toc453856364 \h </w:instrText>
+              <w:instrText xml:space="preserve"> PAGEREF _Toc453882895 \h </w:instrText>
             </w:r>
             <w:r>
               <w:rPr>
@@ -1507,7 +1507,7 @@
               <w:szCs w:val="22"/>
             </w:rPr>
           </w:pPr>
-          <w:hyperlink w:anchor="_Toc453856365" w:history="1">
+          <w:hyperlink w:anchor="_Toc453882896" w:history="1">
             <w:r>
               <w:rPr>
                 <w:rStyle w:val="Hyperlink"/>
@@ -1551,7 +1551,7 @@
                 <w:noProof/>
                 <w:webHidden/>
               </w:rPr>
-              <w:instrText xml:space="preserve"> PAGEREF _Toc453856365 \h </w:instrText>
+              <w:instrText xml:space="preserve"> PAGEREF _Toc453882896 \h </w:instrText>
             </w:r>
             <w:r>
               <w:rPr>
@@ -1597,7 +1597,7 @@
               <w:szCs w:val="22"/>
             </w:rPr>
           </w:pPr>
-          <w:hyperlink w:anchor="_Toc453856366" w:history="1">
+          <w:hyperlink w:anchor="_Toc453882897" w:history="1">
             <w:r>
               <w:rPr>
                 <w:rStyle w:val="Hyperlink"/>
@@ -1641,7 +1641,7 @@
                 <w:noProof/>
                 <w:webHidden/>
               </w:rPr>
-              <w:instrText xml:space="preserve"> PAGEREF _Toc453856366 \h </w:instrText>
+              <w:instrText xml:space="preserve"> PAGEREF _Toc453882897 \h </w:instrText>
             </w:r>
             <w:r>
               <w:rPr>
@@ -1687,7 +1687,7 @@
               <w:szCs w:val="22"/>
             </w:rPr>
           </w:pPr>
-          <w:hyperlink w:anchor="_Toc453856367" w:history="1">
+          <w:hyperlink w:anchor="_Toc453882898" w:history="1">
             <w:r>
               <w:rPr>
                 <w:rStyle w:val="Hyperlink"/>
@@ -1731,7 +1731,7 @@
                 <w:noProof/>
                 <w:webHidden/>
               </w:rPr>
-              <w:instrText xml:space="preserve"> PAGEREF _Toc453856367 \h </w:instrText>
+              <w:instrText xml:space="preserve"> PAGEREF _Toc453882898 \h </w:instrText>
             </w:r>
             <w:r>
               <w:rPr>
@@ -1773,7 +1773,7 @@
               <w:szCs w:val="22"/>
             </w:rPr>
           </w:pPr>
-          <w:hyperlink w:anchor="_Toc453856368" w:history="1">
+          <w:hyperlink w:anchor="_Toc453882899" w:history="1">
             <w:r>
               <w:rPr>
                 <w:rStyle w:val="Hyperlink"/>
@@ -1817,7 +1817,7 @@
                 <w:noProof/>
                 <w:webHidden/>
               </w:rPr>
-              <w:instrText xml:space="preserve"> PAGEREF _Toc453856368 \h </w:instrText>
+              <w:instrText xml:space="preserve"> PAGEREF _Toc453882899 \h </w:instrText>
             </w:r>
             <w:r>
               <w:rPr>
@@ -1837,7 +1837,7 @@
                 <w:noProof/>
                 <w:webHidden/>
               </w:rPr>
-              <w:t>13</w:t>
+              <w:t>12</w:t>
             </w:r>
             <w:r>
               <w:rPr>
@@ -1863,7 +1863,7 @@
               <w:szCs w:val="22"/>
             </w:rPr>
           </w:pPr>
-          <w:hyperlink w:anchor="_Toc453856369" w:history="1">
+          <w:hyperlink w:anchor="_Toc453882900" w:history="1">
             <w:r>
               <w:rPr>
                 <w:rStyle w:val="Hyperlink"/>
@@ -1907,7 +1907,7 @@
                 <w:noProof/>
                 <w:webHidden/>
               </w:rPr>
-              <w:instrText xml:space="preserve"> PAGEREF _Toc453856369 \h </w:instrText>
+              <w:instrText xml:space="preserve"> PAGEREF _Toc453882900 \h </w:instrText>
             </w:r>
             <w:r>
               <w:rPr>
@@ -1927,7 +1927,7 @@
                 <w:noProof/>
                 <w:webHidden/>
               </w:rPr>
-              <w:t>13</w:t>
+              <w:t>12</w:t>
             </w:r>
             <w:r>
               <w:rPr>
@@ -1953,7 +1953,7 @@
               <w:szCs w:val="22"/>
             </w:rPr>
           </w:pPr>
-          <w:hyperlink w:anchor="_Toc453856370" w:history="1">
+          <w:hyperlink w:anchor="_Toc453882901" w:history="1">
             <w:r>
               <w:rPr>
                 <w:rStyle w:val="Hyperlink"/>
@@ -1997,7 +1997,7 @@
                 <w:noProof/>
                 <w:webHidden/>
               </w:rPr>
-              <w:instrText xml:space="preserve"> PAGEREF _Toc453856370 \h </w:instrText>
+              <w:instrText xml:space="preserve"> PAGEREF _Toc453882901 \h </w:instrText>
             </w:r>
             <w:r>
               <w:rPr>
@@ -2017,7 +2017,7 @@
                 <w:noProof/>
                 <w:webHidden/>
               </w:rPr>
-              <w:t>13</w:t>
+              <w:t>12</w:t>
             </w:r>
             <w:r>
               <w:rPr>
@@ -2039,7 +2039,7 @@
               <w:szCs w:val="22"/>
             </w:rPr>
           </w:pPr>
-          <w:hyperlink w:anchor="_Toc453856371" w:history="1">
+          <w:hyperlink w:anchor="_Toc453882902" w:history="1">
             <w:r>
               <w:rPr>
                 <w:rStyle w:val="Hyperlink"/>
@@ -2083,7 +2083,7 @@
                 <w:noProof/>
                 <w:webHidden/>
               </w:rPr>
-              <w:instrText xml:space="preserve"> PAGEREF _Toc453856371 \h </w:instrText>
+              <w:instrText xml:space="preserve"> PAGEREF _Toc453882902 \h </w:instrText>
             </w:r>
             <w:r>
               <w:rPr>
@@ -2129,7 +2129,7 @@
               <w:szCs w:val="22"/>
             </w:rPr>
           </w:pPr>
-          <w:hyperlink w:anchor="_Toc453856372" w:history="1">
+          <w:hyperlink w:anchor="_Toc453882903" w:history="1">
             <w:r>
               <w:rPr>
                 <w:rStyle w:val="Hyperlink"/>
@@ -2173,7 +2173,7 @@
                 <w:noProof/>
                 <w:webHidden/>
               </w:rPr>
-              <w:instrText xml:space="preserve"> PAGEREF _Toc453856372 \h </w:instrText>
+              <w:instrText xml:space="preserve"> PAGEREF _Toc453882903 \h </w:instrText>
             </w:r>
             <w:r>
               <w:rPr>
@@ -2219,7 +2219,7 @@
               <w:szCs w:val="22"/>
             </w:rPr>
           </w:pPr>
-          <w:hyperlink w:anchor="_Toc453856373" w:history="1">
+          <w:hyperlink w:anchor="_Toc453882904" w:history="1">
             <w:r>
               <w:rPr>
                 <w:rStyle w:val="Hyperlink"/>
@@ -2263,7 +2263,7 @@
                 <w:noProof/>
                 <w:webHidden/>
               </w:rPr>
-              <w:instrText xml:space="preserve"> PAGEREF _Toc453856373 \h </w:instrText>
+              <w:instrText xml:space="preserve"> PAGEREF _Toc453882904 \h </w:instrText>
             </w:r>
             <w:r>
               <w:rPr>
@@ -2309,7 +2309,7 @@
               <w:szCs w:val="22"/>
             </w:rPr>
           </w:pPr>
-          <w:hyperlink w:anchor="_Toc453856374" w:history="1">
+          <w:hyperlink w:anchor="_Toc453882905" w:history="1">
             <w:r>
               <w:rPr>
                 <w:rStyle w:val="Hyperlink"/>
@@ -2353,7 +2353,7 @@
                 <w:noProof/>
                 <w:webHidden/>
               </w:rPr>
-              <w:instrText xml:space="preserve"> PAGEREF _Toc453856374 \h </w:instrText>
+              <w:instrText xml:space="preserve"> PAGEREF _Toc453882905 \h </w:instrText>
             </w:r>
             <w:r>
               <w:rPr>
@@ -2399,7 +2399,7 @@
               <w:szCs w:val="22"/>
             </w:rPr>
           </w:pPr>
-          <w:hyperlink w:anchor="_Toc453856375" w:history="1">
+          <w:hyperlink w:anchor="_Toc453882906" w:history="1">
             <w:r>
               <w:rPr>
                 <w:rStyle w:val="Hyperlink"/>
@@ -2443,7 +2443,7 @@
                 <w:noProof/>
                 <w:webHidden/>
               </w:rPr>
-              <w:instrText xml:space="preserve"> PAGEREF _Toc453856375 \h </w:instrText>
+              <w:instrText xml:space="preserve"> PAGEREF _Toc453882906 \h </w:instrText>
             </w:r>
             <w:r>
               <w:rPr>
@@ -2489,7 +2489,7 @@
               <w:szCs w:val="22"/>
             </w:rPr>
           </w:pPr>
-          <w:hyperlink w:anchor="_Toc453856376" w:history="1">
+          <w:hyperlink w:anchor="_Toc453882907" w:history="1">
             <w:r>
               <w:rPr>
                 <w:rStyle w:val="Hyperlink"/>
@@ -2533,7 +2533,7 @@
                 <w:noProof/>
                 <w:webHidden/>
               </w:rPr>
-              <w:instrText xml:space="preserve"> PAGEREF _Toc453856376 \h </w:instrText>
+              <w:instrText xml:space="preserve"> PAGEREF _Toc453882907 \h </w:instrText>
             </w:r>
             <w:r>
               <w:rPr>
@@ -2579,7 +2579,7 @@
               <w:szCs w:val="22"/>
             </w:rPr>
           </w:pPr>
-          <w:hyperlink w:anchor="_Toc453856377" w:history="1">
+          <w:hyperlink w:anchor="_Toc453882908" w:history="1">
             <w:r>
               <w:rPr>
                 <w:rStyle w:val="Hyperlink"/>
@@ -2623,7 +2623,7 @@
                 <w:noProof/>
                 <w:webHidden/>
               </w:rPr>
-              <w:instrText xml:space="preserve"> PAGEREF _Toc453856377 \h </w:instrText>
+              <w:instrText xml:space="preserve"> PAGEREF _Toc453882908 \h </w:instrText>
             </w:r>
             <w:r>
               <w:rPr>
@@ -2669,7 +2669,7 @@
               <w:szCs w:val="22"/>
             </w:rPr>
           </w:pPr>
-          <w:hyperlink w:anchor="_Toc453856378" w:history="1">
+          <w:hyperlink w:anchor="_Toc453882909" w:history="1">
             <w:r>
               <w:rPr>
                 <w:rStyle w:val="Hyperlink"/>
@@ -2713,7 +2713,7 @@
                 <w:noProof/>
                 <w:webHidden/>
               </w:rPr>
-              <w:instrText xml:space="preserve"> PAGEREF _Toc453856378 \h </w:instrText>
+              <w:instrText xml:space="preserve"> PAGEREF _Toc453882909 \h </w:instrText>
             </w:r>
             <w:r>
               <w:rPr>
@@ -2759,7 +2759,7 @@
               <w:szCs w:val="22"/>
             </w:rPr>
           </w:pPr>
-          <w:hyperlink w:anchor="_Toc453856379" w:history="1">
+          <w:hyperlink w:anchor="_Toc453882910" w:history="1">
             <w:r>
               <w:rPr>
                 <w:rStyle w:val="Hyperlink"/>
@@ -2803,7 +2803,7 @@
                 <w:noProof/>
                 <w:webHidden/>
               </w:rPr>
-              <w:instrText xml:space="preserve"> PAGEREF _Toc453856379 \h </w:instrText>
+              <w:instrText xml:space="preserve"> PAGEREF _Toc453882910 \h </w:instrText>
             </w:r>
             <w:r>
               <w:rPr>
@@ -2849,7 +2849,7 @@
               <w:szCs w:val="22"/>
             </w:rPr>
           </w:pPr>
-          <w:hyperlink w:anchor="_Toc453856380" w:history="1">
+          <w:hyperlink w:anchor="_Toc453882911" w:history="1">
             <w:r>
               <w:rPr>
                 <w:rStyle w:val="Hyperlink"/>
@@ -2893,7 +2893,7 @@
                 <w:noProof/>
                 <w:webHidden/>
               </w:rPr>
-              <w:instrText xml:space="preserve"> PAGEREF _Toc453856380 \h </w:instrText>
+              <w:instrText xml:space="preserve"> PAGEREF _Toc453882911 \h </w:instrText>
             </w:r>
             <w:r>
               <w:rPr>
@@ -2939,7 +2939,7 @@
               <w:szCs w:val="22"/>
             </w:rPr>
           </w:pPr>
-          <w:hyperlink w:anchor="_Toc453856381" w:history="1">
+          <w:hyperlink w:anchor="_Toc453882912" w:history="1">
             <w:r>
               <w:rPr>
                 <w:rStyle w:val="Hyperlink"/>
@@ -2983,7 +2983,7 @@
                 <w:noProof/>
                 <w:webHidden/>
               </w:rPr>
-              <w:instrText xml:space="preserve"> PAGEREF _Toc453856381 \h </w:instrText>
+              <w:instrText xml:space="preserve"> PAGEREF _Toc453882912 \h </w:instrText>
             </w:r>
             <w:r>
               <w:rPr>
@@ -3029,7 +3029,7 @@
               <w:szCs w:val="22"/>
             </w:rPr>
           </w:pPr>
-          <w:hyperlink w:anchor="_Toc453856382" w:history="1">
+          <w:hyperlink w:anchor="_Toc453882913" w:history="1">
             <w:r>
               <w:rPr>
                 <w:rStyle w:val="Hyperlink"/>
@@ -3073,7 +3073,7 @@
                 <w:noProof/>
                 <w:webHidden/>
               </w:rPr>
-              <w:instrText xml:space="preserve"> PAGEREF _Toc453856382 \h </w:instrText>
+              <w:instrText xml:space="preserve"> PAGEREF _Toc453882913 \h </w:instrText>
             </w:r>
             <w:r>
               <w:rPr>
@@ -3119,7 +3119,7 @@
               <w:szCs w:val="22"/>
             </w:rPr>
           </w:pPr>
-          <w:hyperlink w:anchor="_Toc453856383" w:history="1">
+          <w:hyperlink w:anchor="_Toc453882914" w:history="1">
             <w:r>
               <w:rPr>
                 <w:rStyle w:val="Hyperlink"/>
@@ -3163,7 +3163,7 @@
                 <w:noProof/>
                 <w:webHidden/>
               </w:rPr>
-              <w:instrText xml:space="preserve"> PAGEREF _Toc453856383 \h </w:instrText>
+              <w:instrText xml:space="preserve"> PAGEREF _Toc453882914 \h </w:instrText>
             </w:r>
             <w:r>
               <w:rPr>
@@ -3205,7 +3205,7 @@
               <w:szCs w:val="22"/>
             </w:rPr>
           </w:pPr>
-          <w:hyperlink w:anchor="_Toc453856384" w:history="1">
+          <w:hyperlink w:anchor="_Toc453882915" w:history="1">
             <w:r>
               <w:rPr>
                 <w:rStyle w:val="Hyperlink"/>
@@ -3249,7 +3249,7 @@
                 <w:noProof/>
                 <w:webHidden/>
               </w:rPr>
-              <w:instrText xml:space="preserve"> PAGEREF _Toc453856384 \h </w:instrText>
+              <w:instrText xml:space="preserve"> PAGEREF _Toc453882915 \h </w:instrText>
             </w:r>
             <w:r>
               <w:rPr>
@@ -3295,7 +3295,7 @@
               <w:szCs w:val="22"/>
             </w:rPr>
           </w:pPr>
-          <w:hyperlink w:anchor="_Toc453856385" w:history="1">
+          <w:hyperlink w:anchor="_Toc453882916" w:history="1">
             <w:r>
               <w:rPr>
                 <w:rStyle w:val="Hyperlink"/>
@@ -3339,7 +3339,7 @@
                 <w:noProof/>
                 <w:webHidden/>
               </w:rPr>
-              <w:instrText xml:space="preserve"> PAGEREF _Toc453856385 \h </w:instrText>
+              <w:instrText xml:space="preserve"> PAGEREF _Toc453882916 \h </w:instrText>
             </w:r>
             <w:r>
               <w:rPr>
@@ -3385,7 +3385,7 @@
               <w:szCs w:val="22"/>
             </w:rPr>
           </w:pPr>
-          <w:hyperlink w:anchor="_Toc453856386" w:history="1">
+          <w:hyperlink w:anchor="_Toc453882917" w:history="1">
             <w:r>
               <w:rPr>
                 <w:rStyle w:val="Hyperlink"/>
@@ -3429,7 +3429,7 @@
                 <w:noProof/>
                 <w:webHidden/>
               </w:rPr>
-              <w:instrText xml:space="preserve"> PAGEREF _Toc453856386 \h </w:instrText>
+              <w:instrText xml:space="preserve"> PAGEREF _Toc453882917 \h </w:instrText>
             </w:r>
             <w:r>
               <w:rPr>
@@ -3475,7 +3475,7 @@
               <w:szCs w:val="22"/>
             </w:rPr>
           </w:pPr>
-          <w:hyperlink w:anchor="_Toc453856387" w:history="1">
+          <w:hyperlink w:anchor="_Toc453882918" w:history="1">
             <w:r>
               <w:rPr>
                 <w:rStyle w:val="Hyperlink"/>
@@ -3519,7 +3519,7 @@
                 <w:noProof/>
                 <w:webHidden/>
               </w:rPr>
-              <w:instrText xml:space="preserve"> PAGEREF _Toc453856387 \h </w:instrText>
+              <w:instrText xml:space="preserve"> PAGEREF _Toc453882918 \h </w:instrText>
             </w:r>
             <w:r>
               <w:rPr>
@@ -3565,7 +3565,7 @@
               <w:szCs w:val="22"/>
             </w:rPr>
           </w:pPr>
-          <w:hyperlink w:anchor="_Toc453856388" w:history="1">
+          <w:hyperlink w:anchor="_Toc453882919" w:history="1">
             <w:r>
               <w:rPr>
                 <w:rStyle w:val="Hyperlink"/>
@@ -3609,7 +3609,7 @@
                 <w:noProof/>
                 <w:webHidden/>
               </w:rPr>
-              <w:instrText xml:space="preserve"> PAGEREF _Toc453856388 \h </w:instrText>
+              <w:instrText xml:space="preserve"> PAGEREF _Toc453882919 \h </w:instrText>
             </w:r>
             <w:r>
               <w:rPr>
@@ -3655,7 +3655,7 @@
               <w:szCs w:val="22"/>
             </w:rPr>
           </w:pPr>
-          <w:hyperlink w:anchor="_Toc453856389" w:history="1">
+          <w:hyperlink w:anchor="_Toc453882920" w:history="1">
             <w:r>
               <w:rPr>
                 <w:rStyle w:val="Hyperlink"/>
@@ -3699,7 +3699,7 @@
                 <w:noProof/>
                 <w:webHidden/>
               </w:rPr>
-              <w:instrText xml:space="preserve"> PAGEREF _Toc453856389 \h </w:instrText>
+              <w:instrText xml:space="preserve"> PAGEREF _Toc453882920 \h </w:instrText>
             </w:r>
             <w:r>
               <w:rPr>
@@ -3745,7 +3745,7 @@
               <w:szCs w:val="22"/>
             </w:rPr>
           </w:pPr>
-          <w:hyperlink w:anchor="_Toc453856390" w:history="1">
+          <w:hyperlink w:anchor="_Toc453882921" w:history="1">
             <w:r>
               <w:rPr>
                 <w:rStyle w:val="Hyperlink"/>
@@ -3789,7 +3789,7 @@
                 <w:noProof/>
                 <w:webHidden/>
               </w:rPr>
-              <w:instrText xml:space="preserve"> PAGEREF _Toc453856390 \h </w:instrText>
+              <w:instrText xml:space="preserve"> PAGEREF _Toc453882921 \h </w:instrText>
             </w:r>
             <w:r>
               <w:rPr>
@@ -3835,7 +3835,7 @@
               <w:szCs w:val="22"/>
             </w:rPr>
           </w:pPr>
-          <w:hyperlink w:anchor="_Toc453856391" w:history="1">
+          <w:hyperlink w:anchor="_Toc453882922" w:history="1">
             <w:r>
               <w:rPr>
                 <w:rStyle w:val="Hyperlink"/>
@@ -3879,7 +3879,7 @@
                 <w:noProof/>
                 <w:webHidden/>
               </w:rPr>
-              <w:instrText xml:space="preserve"> PAGEREF _Toc453856391 \h </w:instrText>
+              <w:instrText xml:space="preserve"> PAGEREF _Toc453882922 \h </w:instrText>
             </w:r>
             <w:r>
               <w:rPr>
@@ -3925,7 +3925,7 @@
               <w:szCs w:val="22"/>
             </w:rPr>
           </w:pPr>
-          <w:hyperlink w:anchor="_Toc453856392" w:history="1">
+          <w:hyperlink w:anchor="_Toc453882923" w:history="1">
             <w:r>
               <w:rPr>
                 <w:rStyle w:val="Hyperlink"/>
@@ -3969,7 +3969,7 @@
                 <w:noProof/>
                 <w:webHidden/>
               </w:rPr>
-              <w:instrText xml:space="preserve"> PAGEREF _Toc453856392 \h </w:instrText>
+              <w:instrText xml:space="preserve"> PAGEREF _Toc453882923 \h </w:instrText>
             </w:r>
             <w:r>
               <w:rPr>
@@ -4015,7 +4015,7 @@
               <w:szCs w:val="22"/>
             </w:rPr>
           </w:pPr>
-          <w:hyperlink w:anchor="_Toc453856393" w:history="1">
+          <w:hyperlink w:anchor="_Toc453882924" w:history="1">
             <w:r>
               <w:rPr>
                 <w:rStyle w:val="Hyperlink"/>
@@ -4059,7 +4059,7 @@
                 <w:noProof/>
                 <w:webHidden/>
               </w:rPr>
-              <w:instrText xml:space="preserve"> PAGEREF _Toc453856393 \h </w:instrText>
+              <w:instrText xml:space="preserve"> PAGEREF _Toc453882924 \h </w:instrText>
             </w:r>
             <w:r>
               <w:rPr>
@@ -4105,7 +4105,7 @@
               <w:szCs w:val="22"/>
             </w:rPr>
           </w:pPr>
-          <w:hyperlink w:anchor="_Toc453856394" w:history="1">
+          <w:hyperlink w:anchor="_Toc453882925" w:history="1">
             <w:r>
               <w:rPr>
                 <w:rStyle w:val="Hyperlink"/>
@@ -4149,7 +4149,7 @@
                 <w:noProof/>
                 <w:webHidden/>
               </w:rPr>
-              <w:instrText xml:space="preserve"> PAGEREF _Toc453856394 \h </w:instrText>
+              <w:instrText xml:space="preserve"> PAGEREF _Toc453882925 \h </w:instrText>
             </w:r>
             <w:r>
               <w:rPr>
@@ -4195,7 +4195,7 @@
               <w:szCs w:val="22"/>
             </w:rPr>
           </w:pPr>
-          <w:hyperlink w:anchor="_Toc453856395" w:history="1">
+          <w:hyperlink w:anchor="_Toc453882926" w:history="1">
             <w:r>
               <w:rPr>
                 <w:rStyle w:val="Hyperlink"/>
@@ -4239,7 +4239,7 @@
                 <w:noProof/>
                 <w:webHidden/>
               </w:rPr>
-              <w:instrText xml:space="preserve"> PAGEREF _Toc453856395 \h </w:instrText>
+              <w:instrText xml:space="preserve"> PAGEREF _Toc453882926 \h </w:instrText>
             </w:r>
             <w:r>
               <w:rPr>
@@ -4285,7 +4285,7 @@
               <w:szCs w:val="22"/>
             </w:rPr>
           </w:pPr>
-          <w:hyperlink w:anchor="_Toc453856396" w:history="1">
+          <w:hyperlink w:anchor="_Toc453882927" w:history="1">
             <w:r>
               <w:rPr>
                 <w:rStyle w:val="Hyperlink"/>
@@ -4329,7 +4329,7 @@
                 <w:noProof/>
                 <w:webHidden/>
               </w:rPr>
-              <w:instrText xml:space="preserve"> PAGEREF _Toc453856396 \h </w:instrText>
+              <w:instrText xml:space="preserve"> PAGEREF _Toc453882927 \h </w:instrText>
             </w:r>
             <w:r>
               <w:rPr>
@@ -4371,7 +4371,7 @@
               <w:szCs w:val="22"/>
             </w:rPr>
           </w:pPr>
-          <w:hyperlink w:anchor="_Toc453856397" w:history="1">
+          <w:hyperlink w:anchor="_Toc453882928" w:history="1">
             <w:r>
               <w:rPr>
                 <w:rStyle w:val="Hyperlink"/>
@@ -4415,7 +4415,7 @@
                 <w:noProof/>
                 <w:webHidden/>
               </w:rPr>
-              <w:instrText xml:space="preserve"> PAGEREF _Toc453856397 \h </w:instrText>
+              <w:instrText xml:space="preserve"> PAGEREF _Toc453882928 \h </w:instrText>
             </w:r>
             <w:r>
               <w:rPr>
@@ -4461,7 +4461,7 @@
               <w:szCs w:val="22"/>
             </w:rPr>
           </w:pPr>
-          <w:hyperlink w:anchor="_Toc453856398" w:history="1">
+          <w:hyperlink w:anchor="_Toc453882929" w:history="1">
             <w:r>
               <w:rPr>
                 <w:rStyle w:val="Hyperlink"/>
@@ -4505,7 +4505,7 @@
                 <w:noProof/>
                 <w:webHidden/>
               </w:rPr>
-              <w:instrText xml:space="preserve"> PAGEREF _Toc453856398 \h </w:instrText>
+              <w:instrText xml:space="preserve"> PAGEREF _Toc453882929 \h </w:instrText>
             </w:r>
             <w:r>
               <w:rPr>
@@ -4551,7 +4551,7 @@
               <w:szCs w:val="22"/>
             </w:rPr>
           </w:pPr>
-          <w:hyperlink w:anchor="_Toc453856399" w:history="1">
+          <w:hyperlink w:anchor="_Toc453882930" w:history="1">
             <w:r>
               <w:rPr>
                 <w:rStyle w:val="Hyperlink"/>
@@ -4595,7 +4595,7 @@
                 <w:noProof/>
                 <w:webHidden/>
               </w:rPr>
-              <w:instrText xml:space="preserve"> PAGEREF _Toc453856399 \h </w:instrText>
+              <w:instrText xml:space="preserve"> PAGEREF _Toc453882930 \h </w:instrText>
             </w:r>
             <w:r>
               <w:rPr>
@@ -4641,7 +4641,7 @@
               <w:szCs w:val="22"/>
             </w:rPr>
           </w:pPr>
-          <w:hyperlink w:anchor="_Toc453856400" w:history="1">
+          <w:hyperlink w:anchor="_Toc453882931" w:history="1">
             <w:r>
               <w:rPr>
                 <w:rStyle w:val="Hyperlink"/>
@@ -4685,7 +4685,7 @@
                 <w:noProof/>
                 <w:webHidden/>
               </w:rPr>
-              <w:instrText xml:space="preserve"> PAGEREF _Toc453856400 \h </w:instrText>
+              <w:instrText xml:space="preserve"> PAGEREF _Toc453882931 \h </w:instrText>
             </w:r>
             <w:r>
               <w:rPr>
@@ -4731,7 +4731,7 @@
               <w:szCs w:val="22"/>
             </w:rPr>
           </w:pPr>
-          <w:hyperlink w:anchor="_Toc453856401" w:history="1">
+          <w:hyperlink w:anchor="_Toc453882932" w:history="1">
             <w:r>
               <w:rPr>
                 <w:rStyle w:val="Hyperlink"/>
@@ -4775,7 +4775,7 @@
                 <w:noProof/>
                 <w:webHidden/>
               </w:rPr>
-              <w:instrText xml:space="preserve"> PAGEREF _Toc453856401 \h </w:instrText>
+              <w:instrText xml:space="preserve"> PAGEREF _Toc453882932 \h </w:instrText>
             </w:r>
             <w:r>
               <w:rPr>
@@ -4821,7 +4821,7 @@
               <w:szCs w:val="22"/>
             </w:rPr>
           </w:pPr>
-          <w:hyperlink w:anchor="_Toc453856402" w:history="1">
+          <w:hyperlink w:anchor="_Toc453882933" w:history="1">
             <w:r>
               <w:rPr>
                 <w:rStyle w:val="Hyperlink"/>
@@ -4865,7 +4865,7 @@
                 <w:noProof/>
                 <w:webHidden/>
               </w:rPr>
-              <w:instrText xml:space="preserve"> PAGEREF _Toc453856402 \h </w:instrText>
+              <w:instrText xml:space="preserve"> PAGEREF _Toc453882933 \h </w:instrText>
             </w:r>
             <w:r>
               <w:rPr>
@@ -4911,7 +4911,7 @@
               <w:szCs w:val="22"/>
             </w:rPr>
           </w:pPr>
-          <w:hyperlink w:anchor="_Toc453856403" w:history="1">
+          <w:hyperlink w:anchor="_Toc453882934" w:history="1">
             <w:r>
               <w:rPr>
                 <w:rStyle w:val="Hyperlink"/>
@@ -4955,7 +4955,7 @@
                 <w:noProof/>
                 <w:webHidden/>
               </w:rPr>
-              <w:instrText xml:space="preserve"> PAGEREF _Toc453856403 \h </w:instrText>
+              <w:instrText xml:space="preserve"> PAGEREF _Toc453882934 \h </w:instrText>
             </w:r>
             <w:r>
               <w:rPr>
@@ -5001,7 +5001,7 @@
               <w:szCs w:val="22"/>
             </w:rPr>
           </w:pPr>
-          <w:hyperlink w:anchor="_Toc453856404" w:history="1">
+          <w:hyperlink w:anchor="_Toc453882935" w:history="1">
             <w:r>
               <w:rPr>
                 <w:rStyle w:val="Hyperlink"/>
@@ -5045,7 +5045,7 @@
                 <w:noProof/>
                 <w:webHidden/>
               </w:rPr>
-              <w:instrText xml:space="preserve"> PAGEREF _Toc453856404 \h </w:instrText>
+              <w:instrText xml:space="preserve"> PAGEREF _Toc453882935 \h </w:instrText>
             </w:r>
             <w:r>
               <w:rPr>
@@ -5091,7 +5091,7 @@
               <w:szCs w:val="22"/>
             </w:rPr>
           </w:pPr>
-          <w:hyperlink w:anchor="_Toc453856405" w:history="1">
+          <w:hyperlink w:anchor="_Toc453882936" w:history="1">
             <w:r>
               <w:rPr>
                 <w:rStyle w:val="Hyperlink"/>
@@ -5135,7 +5135,7 @@
                 <w:noProof/>
                 <w:webHidden/>
               </w:rPr>
-              <w:instrText xml:space="preserve"> PAGEREF _Toc453856405 \h </w:instrText>
+              <w:instrText xml:space="preserve"> PAGEREF _Toc453882936 \h </w:instrText>
             </w:r>
             <w:r>
               <w:rPr>
@@ -5181,7 +5181,7 @@
               <w:szCs w:val="22"/>
             </w:rPr>
           </w:pPr>
-          <w:hyperlink w:anchor="_Toc453856406" w:history="1">
+          <w:hyperlink w:anchor="_Toc453882937" w:history="1">
             <w:r>
               <w:rPr>
                 <w:rStyle w:val="Hyperlink"/>
@@ -5225,7 +5225,7 @@
                 <w:noProof/>
                 <w:webHidden/>
               </w:rPr>
-              <w:instrText xml:space="preserve"> PAGEREF _Toc453856406 \h </w:instrText>
+              <w:instrText xml:space="preserve"> PAGEREF _Toc453882937 \h </w:instrText>
             </w:r>
             <w:r>
               <w:rPr>
@@ -5271,7 +5271,7 @@
               <w:szCs w:val="22"/>
             </w:rPr>
           </w:pPr>
-          <w:hyperlink w:anchor="_Toc453856407" w:history="1">
+          <w:hyperlink w:anchor="_Toc453882938" w:history="1">
             <w:r>
               <w:rPr>
                 <w:rStyle w:val="Hyperlink"/>
@@ -5315,7 +5315,7 @@
                 <w:noProof/>
                 <w:webHidden/>
               </w:rPr>
-              <w:instrText xml:space="preserve"> PAGEREF _Toc453856407 \h </w:instrText>
+              <w:instrText xml:space="preserve"> PAGEREF _Toc453882938 \h </w:instrText>
             </w:r>
             <w:r>
               <w:rPr>
@@ -5361,7 +5361,7 @@
               <w:szCs w:val="22"/>
             </w:rPr>
           </w:pPr>
-          <w:hyperlink w:anchor="_Toc453856408" w:history="1">
+          <w:hyperlink w:anchor="_Toc453882939" w:history="1">
             <w:r>
               <w:rPr>
                 <w:rStyle w:val="Hyperlink"/>
@@ -5405,7 +5405,7 @@
                 <w:noProof/>
                 <w:webHidden/>
               </w:rPr>
-              <w:instrText xml:space="preserve"> PAGEREF _Toc453856408 \h </w:instrText>
+              <w:instrText xml:space="preserve"> PAGEREF _Toc453882939 \h </w:instrText>
             </w:r>
             <w:r>
               <w:rPr>
@@ -5451,7 +5451,7 @@
               <w:szCs w:val="22"/>
             </w:rPr>
           </w:pPr>
-          <w:hyperlink w:anchor="_Toc453856409" w:history="1">
+          <w:hyperlink w:anchor="_Toc453882940" w:history="1">
             <w:r>
               <w:rPr>
                 <w:rStyle w:val="Hyperlink"/>
@@ -5495,7 +5495,7 @@
                 <w:noProof/>
                 <w:webHidden/>
               </w:rPr>
-              <w:instrText xml:space="preserve"> PAGEREF _Toc453856409 \h </w:instrText>
+              <w:instrText xml:space="preserve"> PAGEREF _Toc453882940 \h </w:instrText>
             </w:r>
             <w:r>
               <w:rPr>
@@ -5541,7 +5541,7 @@
               <w:szCs w:val="22"/>
             </w:rPr>
           </w:pPr>
-          <w:hyperlink w:anchor="_Toc453856410" w:history="1">
+          <w:hyperlink w:anchor="_Toc453882941" w:history="1">
             <w:r>
               <w:rPr>
                 <w:rStyle w:val="Hyperlink"/>
@@ -5585,7 +5585,7 @@
                 <w:noProof/>
                 <w:webHidden/>
               </w:rPr>
-              <w:instrText xml:space="preserve"> PAGEREF _Toc453856410 \h </w:instrText>
+              <w:instrText xml:space="preserve"> PAGEREF _Toc453882941 \h </w:instrText>
             </w:r>
             <w:r>
               <w:rPr>
@@ -5631,7 +5631,7 @@
               <w:szCs w:val="22"/>
             </w:rPr>
           </w:pPr>
-          <w:hyperlink w:anchor="_Toc453856411" w:history="1">
+          <w:hyperlink w:anchor="_Toc453882942" w:history="1">
             <w:r>
               <w:rPr>
                 <w:rStyle w:val="Hyperlink"/>
@@ -5675,7 +5675,7 @@
                 <w:noProof/>
                 <w:webHidden/>
               </w:rPr>
-              <w:instrText xml:space="preserve"> PAGEREF _Toc453856411 \h </w:instrText>
+              <w:instrText xml:space="preserve"> PAGEREF _Toc453882942 \h </w:instrText>
             </w:r>
             <w:r>
               <w:rPr>
@@ -5721,7 +5721,7 @@
               <w:szCs w:val="22"/>
             </w:rPr>
           </w:pPr>
-          <w:hyperlink w:anchor="_Toc453856412" w:history="1">
+          <w:hyperlink w:anchor="_Toc453882943" w:history="1">
             <w:r>
               <w:rPr>
                 <w:rStyle w:val="Hyperlink"/>
@@ -5765,7 +5765,7 @@
                 <w:noProof/>
                 <w:webHidden/>
               </w:rPr>
-              <w:instrText xml:space="preserve"> PAGEREF _Toc453856412 \h </w:instrText>
+              <w:instrText xml:space="preserve"> PAGEREF _Toc453882943 \h </w:instrText>
             </w:r>
             <w:r>
               <w:rPr>
@@ -5811,7 +5811,7 @@
               <w:szCs w:val="22"/>
             </w:rPr>
           </w:pPr>
-          <w:hyperlink w:anchor="_Toc453856413" w:history="1">
+          <w:hyperlink w:anchor="_Toc453882944" w:history="1">
             <w:r>
               <w:rPr>
                 <w:rStyle w:val="Hyperlink"/>
@@ -5855,7 +5855,7 @@
                 <w:noProof/>
                 <w:webHidden/>
               </w:rPr>
-              <w:instrText xml:space="preserve"> PAGEREF _Toc453856413 \h </w:instrText>
+              <w:instrText xml:space="preserve"> PAGEREF _Toc453882944 \h </w:instrText>
             </w:r>
             <w:r>
               <w:rPr>
@@ -5901,7 +5901,7 @@
               <w:szCs w:val="22"/>
             </w:rPr>
           </w:pPr>
-          <w:hyperlink w:anchor="_Toc453856414" w:history="1">
+          <w:hyperlink w:anchor="_Toc453882945" w:history="1">
             <w:r>
               <w:rPr>
                 <w:rStyle w:val="Hyperlink"/>
@@ -5945,7 +5945,7 @@
                 <w:noProof/>
                 <w:webHidden/>
               </w:rPr>
-              <w:instrText xml:space="preserve"> PAGEREF _Toc453856414 \h </w:instrText>
+              <w:instrText xml:space="preserve"> PAGEREF _Toc453882945 \h </w:instrText>
             </w:r>
             <w:r>
               <w:rPr>
@@ -5991,7 +5991,7 @@
               <w:szCs w:val="22"/>
             </w:rPr>
           </w:pPr>
-          <w:hyperlink w:anchor="_Toc453856415" w:history="1">
+          <w:hyperlink w:anchor="_Toc453882946" w:history="1">
             <w:r>
               <w:rPr>
                 <w:rStyle w:val="Hyperlink"/>
@@ -6035,7 +6035,7 @@
                 <w:noProof/>
                 <w:webHidden/>
               </w:rPr>
-              <w:instrText xml:space="preserve"> PAGEREF _Toc453856415 \h </w:instrText>
+              <w:instrText xml:space="preserve"> PAGEREF _Toc453882946 \h </w:instrText>
             </w:r>
             <w:r>
               <w:rPr>
@@ -6081,7 +6081,7 @@
               <w:szCs w:val="22"/>
             </w:rPr>
           </w:pPr>
-          <w:hyperlink w:anchor="_Toc453856416" w:history="1">
+          <w:hyperlink w:anchor="_Toc453882947" w:history="1">
             <w:r>
               <w:rPr>
                 <w:rStyle w:val="Hyperlink"/>
@@ -6125,7 +6125,7 @@
                 <w:noProof/>
                 <w:webHidden/>
               </w:rPr>
-              <w:instrText xml:space="preserve"> PAGEREF _Toc453856416 \h </w:instrText>
+              <w:instrText xml:space="preserve"> PAGEREF _Toc453882947 \h </w:instrText>
             </w:r>
             <w:r>
               <w:rPr>
@@ -6171,7 +6171,7 @@
               <w:szCs w:val="22"/>
             </w:rPr>
           </w:pPr>
-          <w:hyperlink w:anchor="_Toc453856417" w:history="1">
+          <w:hyperlink w:anchor="_Toc453882948" w:history="1">
             <w:r>
               <w:rPr>
                 <w:rStyle w:val="Hyperlink"/>
@@ -6215,7 +6215,7 @@
                 <w:noProof/>
                 <w:webHidden/>
               </w:rPr>
-              <w:instrText xml:space="preserve"> PAGEREF _Toc453856417 \h </w:instrText>
+              <w:instrText xml:space="preserve"> PAGEREF _Toc453882948 \h </w:instrText>
             </w:r>
             <w:r>
               <w:rPr>
@@ -6261,7 +6261,7 @@
               <w:szCs w:val="22"/>
             </w:rPr>
           </w:pPr>
-          <w:hyperlink w:anchor="_Toc453856418" w:history="1">
+          <w:hyperlink w:anchor="_Toc453882949" w:history="1">
             <w:r>
               <w:rPr>
                 <w:rStyle w:val="Hyperlink"/>
@@ -6305,7 +6305,7 @@
                 <w:noProof/>
                 <w:webHidden/>
               </w:rPr>
-              <w:instrText xml:space="preserve"> PAGEREF _Toc453856418 \h </w:instrText>
+              <w:instrText xml:space="preserve"> PAGEREF _Toc453882949 \h </w:instrText>
             </w:r>
             <w:r>
               <w:rPr>
@@ -6347,7 +6347,7 @@
               <w:szCs w:val="22"/>
             </w:rPr>
           </w:pPr>
-          <w:hyperlink w:anchor="_Toc453856419" w:history="1">
+          <w:hyperlink w:anchor="_Toc453882950" w:history="1">
             <w:r>
               <w:rPr>
                 <w:rStyle w:val="Hyperlink"/>
@@ -6391,7 +6391,7 @@
                 <w:noProof/>
                 <w:webHidden/>
               </w:rPr>
-              <w:instrText xml:space="preserve"> PAGEREF _Toc453856419 \h </w:instrText>
+              <w:instrText xml:space="preserve"> PAGEREF _Toc453882950 \h </w:instrText>
             </w:r>
             <w:r>
               <w:rPr>
@@ -6433,7 +6433,7 @@
               <w:szCs w:val="22"/>
             </w:rPr>
           </w:pPr>
-          <w:hyperlink w:anchor="_Toc453856420" w:history="1">
+          <w:hyperlink w:anchor="_Toc453882951" w:history="1">
             <w:r>
               <w:rPr>
                 <w:rStyle w:val="Hyperlink"/>
@@ -6477,7 +6477,7 @@
                 <w:noProof/>
                 <w:webHidden/>
               </w:rPr>
-              <w:instrText xml:space="preserve"> PAGEREF _Toc453856420 \h </w:instrText>
+              <w:instrText xml:space="preserve"> PAGEREF _Toc453882951 \h </w:instrText>
             </w:r>
             <w:r>
               <w:rPr>
@@ -6523,7 +6523,7 @@
               <w:szCs w:val="22"/>
             </w:rPr>
           </w:pPr>
-          <w:hyperlink w:anchor="_Toc453856421" w:history="1">
+          <w:hyperlink w:anchor="_Toc453882952" w:history="1">
             <w:r>
               <w:rPr>
                 <w:rStyle w:val="Hyperlink"/>
@@ -6567,7 +6567,7 @@
                 <w:noProof/>
                 <w:webHidden/>
               </w:rPr>
-              <w:instrText xml:space="preserve"> PAGEREF _Toc453856421 \h </w:instrText>
+              <w:instrText xml:space="preserve"> PAGEREF _Toc453882952 \h </w:instrText>
             </w:r>
             <w:r>
               <w:rPr>
@@ -6613,7 +6613,7 @@
               <w:szCs w:val="22"/>
             </w:rPr>
           </w:pPr>
-          <w:hyperlink w:anchor="_Toc453856422" w:history="1">
+          <w:hyperlink w:anchor="_Toc453882953" w:history="1">
             <w:r>
               <w:rPr>
                 <w:rStyle w:val="Hyperlink"/>
@@ -6657,7 +6657,7 @@
                 <w:noProof/>
                 <w:webHidden/>
               </w:rPr>
-              <w:instrText xml:space="preserve"> PAGEREF _Toc453856422 \h </w:instrText>
+              <w:instrText xml:space="preserve"> PAGEREF _Toc453882953 \h </w:instrText>
             </w:r>
             <w:r>
               <w:rPr>
@@ -6703,7 +6703,7 @@
               <w:szCs w:val="22"/>
             </w:rPr>
           </w:pPr>
-          <w:hyperlink w:anchor="_Toc453856423" w:history="1">
+          <w:hyperlink w:anchor="_Toc453882954" w:history="1">
             <w:r>
               <w:rPr>
                 <w:rStyle w:val="Hyperlink"/>
@@ -6747,7 +6747,7 @@
                 <w:noProof/>
                 <w:webHidden/>
               </w:rPr>
-              <w:instrText xml:space="preserve"> PAGEREF _Toc453856423 \h </w:instrText>
+              <w:instrText xml:space="preserve"> PAGEREF _Toc453882954 \h </w:instrText>
             </w:r>
             <w:r>
               <w:rPr>
@@ -6793,7 +6793,7 @@
               <w:szCs w:val="22"/>
             </w:rPr>
           </w:pPr>
-          <w:hyperlink w:anchor="_Toc453856424" w:history="1">
+          <w:hyperlink w:anchor="_Toc453882955" w:history="1">
             <w:r>
               <w:rPr>
                 <w:rStyle w:val="Hyperlink"/>
@@ -6837,7 +6837,7 @@
                 <w:noProof/>
                 <w:webHidden/>
               </w:rPr>
-              <w:instrText xml:space="preserve"> PAGEREF _Toc453856424 \h </w:instrText>
+              <w:instrText xml:space="preserve"> PAGEREF _Toc453882955 \h </w:instrText>
             </w:r>
             <w:r>
               <w:rPr>
@@ -6879,7 +6879,7 @@
               <w:szCs w:val="22"/>
             </w:rPr>
           </w:pPr>
-          <w:hyperlink w:anchor="_Toc453856425" w:history="1">
+          <w:hyperlink w:anchor="_Toc453882956" w:history="1">
             <w:r>
               <w:rPr>
                 <w:rStyle w:val="Hyperlink"/>
@@ -6923,7 +6923,187 @@
                 <w:noProof/>
                 <w:webHidden/>
               </w:rPr>
-              <w:instrText xml:space="preserve"> PAGEREF _Toc453856425 \h </w:instrText>
+              <w:instrText xml:space="preserve"> PAGEREF _Toc453882956 \h </w:instrText>
+            </w:r>
+            <w:r>
+              <w:rPr>
+                <w:noProof/>
+                <w:webHidden/>
+              </w:rPr>
+            </w:r>
+            <w:r>
+              <w:rPr>
+                <w:noProof/>
+                <w:webHidden/>
+              </w:rPr>
+              <w:fldChar w:fldCharType="separate"/>
+            </w:r>
+            <w:r>
+              <w:rPr>
+                <w:noProof/>
+                <w:webHidden/>
+              </w:rPr>
+              <w:t>72</w:t>
+            </w:r>
+            <w:r>
+              <w:rPr>
+                <w:noProof/>
+                <w:webHidden/>
+              </w:rPr>
+              <w:fldChar w:fldCharType="end"/>
+            </w:r>
+          </w:hyperlink>
+        </w:p>
+        <w:p>
+          <w:pPr>
+            <w:pStyle w:val="TOC2"/>
+            <w:tabs>
+              <w:tab w:val="left" w:pos="1760"/>
+              <w:tab w:val="right" w:leader="dot" w:pos="9350"/>
+            </w:tabs>
+            <w:rPr>
+              <w:rFonts w:asciiTheme="minorHAnsi" w:eastAsiaTheme="minorEastAsia" w:hAnsiTheme="minorHAnsi" w:cstheme="minorBidi"/>
+              <w:noProof/>
+              <w:color w:val="auto"/>
+              <w:sz w:val="22"/>
+              <w:szCs w:val="22"/>
+            </w:rPr>
+          </w:pPr>
+          <w:hyperlink w:anchor="_Toc453882957" w:history="1">
+            <w:r>
+              <w:rPr>
+                <w:rStyle w:val="Hyperlink"/>
+                <w:noProof/>
+              </w:rPr>
+              <w:t>8.1.</w:t>
+            </w:r>
+            <w:r>
+              <w:rPr>
+                <w:rFonts w:asciiTheme="minorHAnsi" w:eastAsiaTheme="minorEastAsia" w:hAnsiTheme="minorHAnsi" w:cstheme="minorBidi"/>
+                <w:noProof/>
+                <w:color w:val="auto"/>
+                <w:sz w:val="22"/>
+                <w:szCs w:val="22"/>
+              </w:rPr>
+              <w:tab/>
+            </w:r>
+            <w:r>
+              <w:rPr>
+                <w:rStyle w:val="Hyperlink"/>
+                <w:noProof/>
+              </w:rPr>
+              <w:t>Realizarea obiectivelor propuse</w:t>
+            </w:r>
+            <w:r>
+              <w:rPr>
+                <w:noProof/>
+                <w:webHidden/>
+              </w:rPr>
+              <w:tab/>
+            </w:r>
+            <w:r>
+              <w:rPr>
+                <w:noProof/>
+                <w:webHidden/>
+              </w:rPr>
+              <w:fldChar w:fldCharType="begin"/>
+            </w:r>
+            <w:r>
+              <w:rPr>
+                <w:noProof/>
+                <w:webHidden/>
+              </w:rPr>
+              <w:instrText xml:space="preserve"> PAGEREF _Toc453882957 \h </w:instrText>
+            </w:r>
+            <w:r>
+              <w:rPr>
+                <w:noProof/>
+                <w:webHidden/>
+              </w:rPr>
+            </w:r>
+            <w:r>
+              <w:rPr>
+                <w:noProof/>
+                <w:webHidden/>
+              </w:rPr>
+              <w:fldChar w:fldCharType="separate"/>
+            </w:r>
+            <w:r>
+              <w:rPr>
+                <w:noProof/>
+                <w:webHidden/>
+              </w:rPr>
+              <w:t>72</w:t>
+            </w:r>
+            <w:r>
+              <w:rPr>
+                <w:noProof/>
+                <w:webHidden/>
+              </w:rPr>
+              <w:fldChar w:fldCharType="end"/>
+            </w:r>
+          </w:hyperlink>
+        </w:p>
+        <w:p>
+          <w:pPr>
+            <w:pStyle w:val="TOC2"/>
+            <w:tabs>
+              <w:tab w:val="left" w:pos="1760"/>
+              <w:tab w:val="right" w:leader="dot" w:pos="9350"/>
+            </w:tabs>
+            <w:rPr>
+              <w:rFonts w:asciiTheme="minorHAnsi" w:eastAsiaTheme="minorEastAsia" w:hAnsiTheme="minorHAnsi" w:cstheme="minorBidi"/>
+              <w:noProof/>
+              <w:color w:val="auto"/>
+              <w:sz w:val="22"/>
+              <w:szCs w:val="22"/>
+            </w:rPr>
+          </w:pPr>
+          <w:hyperlink w:anchor="_Toc453882958" w:history="1">
+            <w:r>
+              <w:rPr>
+                <w:rStyle w:val="Hyperlink"/>
+                <w:noProof/>
+              </w:rPr>
+              <w:t>8.2.</w:t>
+            </w:r>
+            <w:r>
+              <w:rPr>
+                <w:rFonts w:asciiTheme="minorHAnsi" w:eastAsiaTheme="minorEastAsia" w:hAnsiTheme="minorHAnsi" w:cstheme="minorBidi"/>
+                <w:noProof/>
+                <w:color w:val="auto"/>
+                <w:sz w:val="22"/>
+                <w:szCs w:val="22"/>
+              </w:rPr>
+              <w:tab/>
+            </w:r>
+            <w:r>
+              <w:rPr>
+                <w:rStyle w:val="Hyperlink"/>
+                <w:noProof/>
+              </w:rPr>
+              <w:t>Dezvoltari ulterioare</w:t>
+            </w:r>
+            <w:r>
+              <w:rPr>
+                <w:noProof/>
+                <w:webHidden/>
+              </w:rPr>
+              <w:tab/>
+            </w:r>
+            <w:r>
+              <w:rPr>
+                <w:noProof/>
+                <w:webHidden/>
+              </w:rPr>
+              <w:fldChar w:fldCharType="begin"/>
+            </w:r>
+            <w:r>
+              <w:rPr>
+                <w:noProof/>
+                <w:webHidden/>
+              </w:rPr>
+              <w:instrText xml:space="preserve"> PAGEREF _Toc453882958 \h </w:instrText>
             </w:r>
             <w:r>
               <w:rPr>
@@ -6965,7 +7145,7 @@
               <w:szCs w:val="22"/>
             </w:rPr>
           </w:pPr>
-          <w:hyperlink w:anchor="_Toc453856426" w:history="1">
+          <w:hyperlink w:anchor="_Toc453882959" w:history="1">
             <w:r>
               <w:rPr>
                 <w:rStyle w:val="Hyperlink"/>
@@ -6992,7 +7172,7 @@
                 <w:noProof/>
                 <w:webHidden/>
               </w:rPr>
-              <w:instrText xml:space="preserve"> PAGEREF _Toc453856426 \h </w:instrText>
+              <w:instrText xml:space="preserve"> PAGEREF _Toc453882959 \h </w:instrText>
             </w:r>
             <w:r>
               <w:rPr>
@@ -7034,7 +7214,7 @@
               <w:szCs w:val="22"/>
             </w:rPr>
           </w:pPr>
-          <w:hyperlink w:anchor="_Toc453856427" w:history="1">
+          <w:hyperlink w:anchor="_Toc453882960" w:history="1">
             <w:r>
               <w:rPr>
                 <w:rStyle w:val="Hyperlink"/>
@@ -7061,7 +7241,7 @@
                 <w:noProof/>
                 <w:webHidden/>
               </w:rPr>
-              <w:instrText xml:space="preserve"> PAGEREF _Toc453856427 \h </w:instrText>
+              <w:instrText xml:space="preserve"> PAGEREF _Toc453882960 \h </w:instrText>
             </w:r>
             <w:r>
               <w:rPr>
@@ -7118,7 +7298,7 @@
         </w:numPr>
       </w:pPr>
       <w:bookmarkStart w:id="1" w:name="h.30j0zll" w:colFirst="0" w:colLast="0"/>
-      <w:bookmarkStart w:id="2" w:name="_Toc453856364"/>
+      <w:bookmarkStart w:id="2" w:name="_Toc453882895"/>
       <w:bookmarkEnd w:id="1"/>
       <w:r>
         <w:lastRenderedPageBreak/>
@@ -7163,7 +7343,7 @@
           <w:numId w:val="1"/>
         </w:numPr>
       </w:pPr>
-      <w:bookmarkStart w:id="3" w:name="_Toc453856365"/>
+      <w:bookmarkStart w:id="3" w:name="_Toc453882896"/>
       <w:r>
         <w:t>Contextul proiectului</w:t>
       </w:r>
@@ -7210,7 +7390,7 @@
           <w:numId w:val="1"/>
         </w:numPr>
       </w:pPr>
-      <w:bookmarkStart w:id="4" w:name="_Toc453856366"/>
+      <w:bookmarkStart w:id="4" w:name="_Toc453882897"/>
       <w:r>
         <w:t>Motivatia</w:t>
       </w:r>
@@ -7247,7 +7427,7 @@
           <w:numId w:val="1"/>
         </w:numPr>
       </w:pPr>
-      <w:bookmarkStart w:id="5" w:name="_Toc453856367"/>
+      <w:bookmarkStart w:id="5" w:name="_Toc453882898"/>
       <w:r>
         <w:t>Continutul lucrarii</w:t>
       </w:r>
@@ -7436,7 +7616,7 @@
         </w:numPr>
       </w:pPr>
       <w:bookmarkStart w:id="6" w:name="h.tyjcwt" w:colFirst="0" w:colLast="0"/>
-      <w:bookmarkStart w:id="7" w:name="_Toc453856368"/>
+      <w:bookmarkStart w:id="7" w:name="_Toc453882899"/>
       <w:bookmarkEnd w:id="6"/>
       <w:r>
         <w:lastRenderedPageBreak/>
@@ -7457,7 +7637,7 @@
           <w:numId w:val="1"/>
         </w:numPr>
       </w:pPr>
-      <w:bookmarkStart w:id="8" w:name="_Toc453856369"/>
+      <w:bookmarkStart w:id="8" w:name="_Toc453882900"/>
       <w:r>
         <w:t>Obiectivul principal</w:t>
       </w:r>
@@ -7476,7 +7656,7 @@
           <w:numId w:val="1"/>
         </w:numPr>
       </w:pPr>
-      <w:bookmarkStart w:id="9" w:name="_Toc453856370"/>
+      <w:bookmarkStart w:id="9" w:name="_Toc453882901"/>
       <w:r>
         <w:t>Obiective secundare</w:t>
       </w:r>
@@ -7809,8 +7989,6 @@
         </w:rPr>
         <w:t>Sistemul trebuie sa ofere utilizatorului posibilitatea de a transmite fisiere la celalalt utilizator in timp real. Obiectivul proupus este ca utilizatorul sa poata alege fisierul dorit la o apasare de buton ,si la apasarea butonului send, sa trimita fisierul respectiv. La primirea fisierului utilizatorul va putea accesa si descarca fisierul transmis prin apasarea unui link care va fi generat la transmiterea fisierului.</w:t>
       </w:r>
-      <w:bookmarkStart w:id="10" w:name="_GoBack"/>
-      <w:bookmarkEnd w:id="10"/>
     </w:p>
     <w:p>
       <w:r>
@@ -7833,13 +8011,13 @@
           <w:numId w:val="1"/>
         </w:numPr>
       </w:pPr>
-      <w:bookmarkStart w:id="11" w:name="h.3dy6vkm" w:colFirst="0" w:colLast="0"/>
-      <w:bookmarkStart w:id="12" w:name="_Toc453856371"/>
+      <w:bookmarkStart w:id="10" w:name="h.3dy6vkm" w:colFirst="0" w:colLast="0"/>
+      <w:bookmarkStart w:id="11" w:name="_Toc453882902"/>
+      <w:bookmarkEnd w:id="10"/>
+      <w:r>
+        <w:t>Studiu Bibliografic</w:t>
+      </w:r>
       <w:bookmarkEnd w:id="11"/>
-      <w:r>
-        <w:t>Studiu Bibliografic</w:t>
-      </w:r>
-      <w:bookmarkEnd w:id="12"/>
     </w:p>
     <w:p>
       <w:r>
@@ -7884,11 +8062,11 @@
           <w:numId w:val="1"/>
         </w:numPr>
       </w:pPr>
-      <w:bookmarkStart w:id="13" w:name="_Toc453856372"/>
+      <w:bookmarkStart w:id="12" w:name="_Toc453882903"/>
       <w:r>
         <w:t>Dezvoltarea aplicatiilor web</w:t>
       </w:r>
-      <w:bookmarkEnd w:id="13"/>
+      <w:bookmarkEnd w:id="12"/>
     </w:p>
     <w:p>
       <w:r>
@@ -7961,11 +8139,11 @@
           <w:numId w:val="1"/>
         </w:numPr>
       </w:pPr>
-      <w:bookmarkStart w:id="14" w:name="_Toc453856373"/>
+      <w:bookmarkStart w:id="13" w:name="_Toc453882904"/>
       <w:r>
         <w:t>Comunicare in timp real</w:t>
       </w:r>
-      <w:bookmarkEnd w:id="14"/>
+      <w:bookmarkEnd w:id="13"/>
     </w:p>
     <w:p>
       <w:r>
@@ -7982,7 +8160,7 @@
         </w:rPr>
         <w:lastRenderedPageBreak/>
         <w:drawing>
-          <wp:anchor distT="0" distB="0" distL="114300" distR="114300" simplePos="0" relativeHeight="251662848" behindDoc="0" locked="0" layoutInCell="1" allowOverlap="1" wp14:anchorId="3331BD56" wp14:editId="163964BC">
+          <wp:anchor distT="0" distB="0" distL="114300" distR="114300" simplePos="0" relativeHeight="251659264" behindDoc="0" locked="0" layoutInCell="1" allowOverlap="1" wp14:anchorId="3331BD56" wp14:editId="163964BC">
             <wp:simplePos x="0" y="0"/>
             <wp:positionH relativeFrom="column">
               <wp:posOffset>876876</wp:posOffset>
@@ -8126,11 +8304,11 @@
           <w:numId w:val="1"/>
         </w:numPr>
       </w:pPr>
-      <w:bookmarkStart w:id="15" w:name="_Toc453856374"/>
+      <w:bookmarkStart w:id="14" w:name="_Toc453882905"/>
       <w:r>
         <w:t>WebRTC</w:t>
       </w:r>
-      <w:bookmarkEnd w:id="15"/>
+      <w:bookmarkEnd w:id="14"/>
     </w:p>
     <w:p>
       <w:r>
@@ -8224,11 +8402,11 @@
           <w:numId w:val="1"/>
         </w:numPr>
       </w:pPr>
-      <w:bookmarkStart w:id="16" w:name="_Toc453856375"/>
+      <w:bookmarkStart w:id="15" w:name="_Toc453882906"/>
       <w:r>
         <w:t>Arhitectura WebRTC</w:t>
       </w:r>
-      <w:bookmarkEnd w:id="16"/>
+      <w:bookmarkEnd w:id="15"/>
     </w:p>
     <w:p/>
     <w:p>
@@ -8263,7 +8441,7 @@
         </w:rPr>
         <w:lastRenderedPageBreak/>
         <w:drawing>
-          <wp:anchor distT="0" distB="0" distL="114300" distR="114300" simplePos="0" relativeHeight="251642368" behindDoc="1" locked="0" layoutInCell="1" allowOverlap="1" wp14:anchorId="65B465CA" wp14:editId="54B1DDF8">
+          <wp:anchor distT="0" distB="0" distL="114300" distR="114300" simplePos="0" relativeHeight="251651072" behindDoc="1" locked="0" layoutInCell="1" allowOverlap="1" wp14:anchorId="65B465CA" wp14:editId="54B1DDF8">
             <wp:simplePos x="0" y="0"/>
             <wp:positionH relativeFrom="column">
               <wp:posOffset>-107950</wp:posOffset>
@@ -8414,12 +8592,12 @@
           <w:numId w:val="1"/>
         </w:numPr>
       </w:pPr>
-      <w:bookmarkStart w:id="17" w:name="_Toc453856376"/>
+      <w:bookmarkStart w:id="16" w:name="_Toc453882907"/>
       <w:r>
         <w:lastRenderedPageBreak/>
         <w:t>Media Path</w:t>
       </w:r>
-      <w:bookmarkEnd w:id="17"/>
+      <w:bookmarkEnd w:id="16"/>
     </w:p>
     <w:p>
       <w:r>
@@ -8697,11 +8875,11 @@
           <w:numId w:val="1"/>
         </w:numPr>
       </w:pPr>
-      <w:bookmarkStart w:id="18" w:name="_Toc453856377"/>
+      <w:bookmarkStart w:id="17" w:name="_Toc453882908"/>
       <w:r>
         <w:t>WebRTC vs WebSockets</w:t>
       </w:r>
-      <w:bookmarkEnd w:id="18"/>
+      <w:bookmarkEnd w:id="17"/>
     </w:p>
     <w:p>
       <w:r>
@@ -9409,11 +9587,11 @@
           <w:numId w:val="1"/>
         </w:numPr>
       </w:pPr>
-      <w:bookmarkStart w:id="19" w:name="_Toc453856378"/>
+      <w:bookmarkStart w:id="18" w:name="_Toc453882909"/>
       <w:r>
         <w:t>WebRTC API</w:t>
       </w:r>
-      <w:bookmarkEnd w:id="19"/>
+      <w:bookmarkEnd w:id="18"/>
     </w:p>
     <w:p>
       <w:pPr>
@@ -9636,11 +9814,11 @@
           <w:numId w:val="1"/>
         </w:numPr>
       </w:pPr>
-      <w:bookmarkStart w:id="20" w:name="_Toc453856379"/>
+      <w:bookmarkStart w:id="19" w:name="_Toc453882910"/>
       <w:r>
         <w:t>Negocierea informatiilor de retea</w:t>
       </w:r>
-      <w:bookmarkEnd w:id="20"/>
+      <w:bookmarkEnd w:id="19"/>
     </w:p>
     <w:p>
       <w:pPr>
@@ -10552,11 +10730,11 @@
           <w:numId w:val="1"/>
         </w:numPr>
       </w:pPr>
-      <w:bookmarkStart w:id="21" w:name="_Toc453856380"/>
+      <w:bookmarkStart w:id="20" w:name="_Toc453882911"/>
       <w:r>
         <w:t>Stream API</w:t>
       </w:r>
-      <w:bookmarkEnd w:id="21"/>
+      <w:bookmarkEnd w:id="20"/>
     </w:p>
     <w:p>
       <w:pPr>
@@ -10629,7 +10807,7 @@
           <w:numId w:val="1"/>
         </w:numPr>
       </w:pPr>
-      <w:bookmarkStart w:id="22" w:name="_Toc453856381"/>
+      <w:bookmarkStart w:id="21" w:name="_Toc453882912"/>
       <w:r>
         <w:lastRenderedPageBreak/>
         <w:t>PeerConnection</w:t>
@@ -10637,7 +10815,7 @@
       <w:r>
         <w:t xml:space="preserve"> API</w:t>
       </w:r>
-      <w:bookmarkEnd w:id="22"/>
+      <w:bookmarkEnd w:id="21"/>
     </w:p>
     <w:p>
       <w:pPr>
@@ -10686,14 +10864,14 @@
           <w:numId w:val="1"/>
         </w:numPr>
       </w:pPr>
-      <w:bookmarkStart w:id="23" w:name="_Toc453856382"/>
+      <w:bookmarkStart w:id="22" w:name="_Toc453882913"/>
       <w:r>
         <w:t>Data Channel</w:t>
       </w:r>
       <w:r>
         <w:t xml:space="preserve"> API</w:t>
       </w:r>
-      <w:bookmarkEnd w:id="23"/>
+      <w:bookmarkEnd w:id="22"/>
     </w:p>
     <w:p>
       <w:pPr>
@@ -10819,11 +10997,11 @@
           <w:numId w:val="1"/>
         </w:numPr>
       </w:pPr>
-      <w:bookmarkStart w:id="24" w:name="_Toc453856383"/>
+      <w:bookmarkStart w:id="23" w:name="_Toc453882914"/>
       <w:r>
         <w:t>Sisteme similare</w:t>
       </w:r>
-      <w:bookmarkEnd w:id="24"/>
+      <w:bookmarkEnd w:id="23"/>
     </w:p>
     <w:p>
       <w:r>
@@ -11149,9 +11327,9 @@
           <w:numId w:val="1"/>
         </w:numPr>
       </w:pPr>
-      <w:bookmarkStart w:id="25" w:name="h.1t3h5sf" w:colFirst="0" w:colLast="0"/>
-      <w:bookmarkStart w:id="26" w:name="_Toc453856384"/>
-      <w:bookmarkEnd w:id="25"/>
+      <w:bookmarkStart w:id="24" w:name="h.1t3h5sf" w:colFirst="0" w:colLast="0"/>
+      <w:bookmarkStart w:id="25" w:name="_Toc453882915"/>
+      <w:bookmarkEnd w:id="24"/>
       <w:r>
         <w:lastRenderedPageBreak/>
         <w:t>Analiză</w:t>
@@ -11162,7 +11340,7 @@
       <w:r>
         <w:t>Fundamentare Teoretică</w:t>
       </w:r>
-      <w:bookmarkEnd w:id="26"/>
+      <w:bookmarkEnd w:id="25"/>
     </w:p>
     <w:p>
       <w:r>
@@ -11201,11 +11379,11 @@
           <w:numId w:val="1"/>
         </w:numPr>
       </w:pPr>
-      <w:bookmarkStart w:id="27" w:name="_Toc453856385"/>
+      <w:bookmarkStart w:id="26" w:name="_Toc453882916"/>
       <w:r>
         <w:t>Tehnologii și unelte utilizate pentru dezvoltarea aplicației web</w:t>
       </w:r>
-      <w:bookmarkEnd w:id="27"/>
+      <w:bookmarkEnd w:id="26"/>
     </w:p>
     <w:p>
       <w:pPr>
@@ -11215,11 +11393,11 @@
           <w:numId w:val="1"/>
         </w:numPr>
       </w:pPr>
-      <w:bookmarkStart w:id="28" w:name="_Toc453856386"/>
+      <w:bookmarkStart w:id="27" w:name="_Toc453882917"/>
       <w:r>
         <w:t>PHP</w:t>
       </w:r>
-      <w:bookmarkEnd w:id="28"/>
+      <w:bookmarkEnd w:id="27"/>
     </w:p>
     <w:p/>
     <w:p>
@@ -11726,11 +11904,11 @@
           <w:numId w:val="1"/>
         </w:numPr>
       </w:pPr>
-      <w:bookmarkStart w:id="29" w:name="_Toc453856387"/>
+      <w:bookmarkStart w:id="28" w:name="_Toc453882918"/>
       <w:r>
         <w:t>JavaScript</w:t>
       </w:r>
-      <w:bookmarkEnd w:id="29"/>
+      <w:bookmarkEnd w:id="28"/>
     </w:p>
     <w:p>
       <w:pPr>
@@ -12225,11 +12403,11 @@
           <w:numId w:val="1"/>
         </w:numPr>
       </w:pPr>
-      <w:bookmarkStart w:id="30" w:name="_Toc453856388"/>
+      <w:bookmarkStart w:id="29" w:name="_Toc453882919"/>
       <w:r>
         <w:t>HTML</w:t>
       </w:r>
-      <w:bookmarkEnd w:id="30"/>
+      <w:bookmarkEnd w:id="29"/>
     </w:p>
     <w:p>
       <w:pPr>
@@ -12507,11 +12685,11 @@
           <w:numId w:val="1"/>
         </w:numPr>
       </w:pPr>
-      <w:bookmarkStart w:id="31" w:name="_Toc453856389"/>
+      <w:bookmarkStart w:id="30" w:name="_Toc453882920"/>
       <w:r>
         <w:t>CSS</w:t>
       </w:r>
-      <w:bookmarkEnd w:id="31"/>
+      <w:bookmarkEnd w:id="30"/>
     </w:p>
     <w:p>
       <w:r>
@@ -12536,14 +12714,14 @@
           <w:numId w:val="1"/>
         </w:numPr>
       </w:pPr>
-      <w:bookmarkStart w:id="32" w:name="_Toc453856390"/>
+      <w:bookmarkStart w:id="31" w:name="_Toc453882921"/>
       <w:r>
         <w:t>GitH</w:t>
       </w:r>
       <w:r>
         <w:t>ub</w:t>
       </w:r>
-      <w:bookmarkEnd w:id="32"/>
+      <w:bookmarkEnd w:id="31"/>
     </w:p>
     <w:p>
       <w:r>
@@ -12636,11 +12814,11 @@
           <w:numId w:val="1"/>
         </w:numPr>
       </w:pPr>
-      <w:bookmarkStart w:id="33" w:name="_Toc453856391"/>
+      <w:bookmarkStart w:id="32" w:name="_Toc453882922"/>
       <w:r>
         <w:t>Apache Server</w:t>
       </w:r>
-      <w:bookmarkEnd w:id="33"/>
+      <w:bookmarkEnd w:id="32"/>
     </w:p>
     <w:p>
       <w:r>
@@ -12677,11 +12855,11 @@
           <w:numId w:val="1"/>
         </w:numPr>
       </w:pPr>
-      <w:bookmarkStart w:id="34" w:name="_Toc453856392"/>
+      <w:bookmarkStart w:id="33" w:name="_Toc453882923"/>
       <w:r>
         <w:t>XAMPP</w:t>
       </w:r>
-      <w:bookmarkEnd w:id="34"/>
+      <w:bookmarkEnd w:id="33"/>
     </w:p>
     <w:p>
       <w:r>
@@ -12720,11 +12898,11 @@
           <w:numId w:val="1"/>
         </w:numPr>
       </w:pPr>
-      <w:bookmarkStart w:id="35" w:name="_Toc453856393"/>
+      <w:bookmarkStart w:id="34" w:name="_Toc453882924"/>
       <w:r>
         <w:t>Cerințele sistemului</w:t>
       </w:r>
-      <w:bookmarkEnd w:id="35"/>
+      <w:bookmarkEnd w:id="34"/>
     </w:p>
     <w:p>
       <w:r>
@@ -12749,11 +12927,11 @@
           <w:numId w:val="1"/>
         </w:numPr>
       </w:pPr>
-      <w:bookmarkStart w:id="36" w:name="_Toc453856394"/>
+      <w:bookmarkStart w:id="35" w:name="_Toc453882925"/>
       <w:r>
         <w:t>Cerinte functionale</w:t>
       </w:r>
-      <w:bookmarkEnd w:id="36"/>
+      <w:bookmarkEnd w:id="35"/>
     </w:p>
     <w:p>
       <w:r>
@@ -13035,11 +13213,11 @@
           <w:numId w:val="1"/>
         </w:numPr>
       </w:pPr>
-      <w:bookmarkStart w:id="37" w:name="_Toc453856395"/>
+      <w:bookmarkStart w:id="36" w:name="_Toc453882926"/>
       <w:r>
         <w:t>Cerinte functionale</w:t>
       </w:r>
-      <w:bookmarkEnd w:id="37"/>
+      <w:bookmarkEnd w:id="36"/>
     </w:p>
     <w:p>
       <w:pPr>
@@ -13464,11 +13642,11 @@
           <w:numId w:val="1"/>
         </w:numPr>
       </w:pPr>
-      <w:bookmarkStart w:id="38" w:name="_Toc453856396"/>
+      <w:bookmarkStart w:id="37" w:name="_Toc453882927"/>
       <w:r>
         <w:t>Cazuri de utilizare</w:t>
       </w:r>
-      <w:bookmarkEnd w:id="38"/>
+      <w:bookmarkEnd w:id="37"/>
     </w:p>
     <w:p>
       <w:pPr>
@@ -13530,7 +13708,7 @@
           <w:noProof/>
         </w:rPr>
         <w:drawing>
-          <wp:anchor distT="0" distB="0" distL="114300" distR="114300" simplePos="0" relativeHeight="251633152" behindDoc="0" locked="0" layoutInCell="1" allowOverlap="1" wp14:anchorId="5E3DBF2F" wp14:editId="01DC69B6">
+          <wp:anchor distT="0" distB="0" distL="114300" distR="114300" simplePos="0" relativeHeight="251646976" behindDoc="0" locked="0" layoutInCell="1" allowOverlap="1" wp14:anchorId="5E3DBF2F" wp14:editId="01DC69B6">
             <wp:simplePos x="0" y="0"/>
             <wp:positionH relativeFrom="column">
               <wp:posOffset>313690</wp:posOffset>
@@ -17236,9 +17414,9 @@
           <w:numId w:val="1"/>
         </w:numPr>
       </w:pPr>
-      <w:bookmarkStart w:id="39" w:name="h.4d34og8" w:colFirst="0" w:colLast="0"/>
-      <w:bookmarkStart w:id="40" w:name="_Toc453856397"/>
-      <w:bookmarkEnd w:id="39"/>
+      <w:bookmarkStart w:id="38" w:name="h.4d34og8" w:colFirst="0" w:colLast="0"/>
+      <w:bookmarkStart w:id="39" w:name="_Toc453882928"/>
+      <w:bookmarkEnd w:id="38"/>
       <w:r>
         <w:lastRenderedPageBreak/>
         <w:t>Proiectare de Detaliu</w:t>
@@ -17249,7 +17427,7 @@
       <w:r>
         <w:t>Implementare</w:t>
       </w:r>
-      <w:bookmarkEnd w:id="40"/>
+      <w:bookmarkEnd w:id="39"/>
     </w:p>
     <w:p>
       <w:r>
@@ -17264,7 +17442,7 @@
           <w:numId w:val="1"/>
         </w:numPr>
       </w:pPr>
-      <w:bookmarkStart w:id="41" w:name="_Toc453856398"/>
+      <w:bookmarkStart w:id="40" w:name="_Toc453882929"/>
       <w:r>
         <w:t xml:space="preserve">Arhitectura </w:t>
       </w:r>
@@ -17274,7 +17452,7 @@
       <w:r>
         <w:t>sistemului</w:t>
       </w:r>
-      <w:bookmarkEnd w:id="41"/>
+      <w:bookmarkEnd w:id="40"/>
     </w:p>
     <w:p>
       <w:r>
@@ -17380,11 +17558,11 @@
           <w:numId w:val="1"/>
         </w:numPr>
       </w:pPr>
-      <w:bookmarkStart w:id="42" w:name="_Toc453856399"/>
+      <w:bookmarkStart w:id="41" w:name="_Toc453882930"/>
       <w:r>
         <w:t>Nivelul interfata utilizator</w:t>
       </w:r>
-      <w:bookmarkEnd w:id="42"/>
+      <w:bookmarkEnd w:id="41"/>
     </w:p>
     <w:p>
       <w:r>
@@ -17410,11 +17588,11 @@
           <w:numId w:val="1"/>
         </w:numPr>
       </w:pPr>
-      <w:bookmarkStart w:id="43" w:name="_Toc453856400"/>
+      <w:bookmarkStart w:id="42" w:name="_Toc453882931"/>
       <w:r>
         <w:t>Nivelul de aplicatie</w:t>
       </w:r>
-      <w:bookmarkEnd w:id="43"/>
+      <w:bookmarkEnd w:id="42"/>
     </w:p>
     <w:p>
       <w:r>
@@ -17446,11 +17624,11 @@
           <w:numId w:val="1"/>
         </w:numPr>
       </w:pPr>
-      <w:bookmarkStart w:id="44" w:name="_Toc453856401"/>
+      <w:bookmarkStart w:id="43" w:name="_Toc453882932"/>
       <w:r>
         <w:t>Nivelul de business logic</w:t>
       </w:r>
-      <w:bookmarkEnd w:id="44"/>
+      <w:bookmarkEnd w:id="43"/>
     </w:p>
     <w:p>
       <w:r>
@@ -17465,11 +17643,11 @@
           <w:numId w:val="1"/>
         </w:numPr>
       </w:pPr>
-      <w:bookmarkStart w:id="45" w:name="_Toc453856402"/>
+      <w:bookmarkStart w:id="44" w:name="_Toc453882933"/>
       <w:r>
         <w:t>Nivelul de acces de date</w:t>
       </w:r>
-      <w:bookmarkEnd w:id="45"/>
+      <w:bookmarkEnd w:id="44"/>
     </w:p>
     <w:p>
       <w:r>
@@ -17484,11 +17662,11 @@
           <w:numId w:val="1"/>
         </w:numPr>
       </w:pPr>
-      <w:bookmarkStart w:id="46" w:name="_Toc453856403"/>
+      <w:bookmarkStart w:id="45" w:name="_Toc453882934"/>
       <w:r>
         <w:t>Nivelul de baza de date</w:t>
       </w:r>
-      <w:bookmarkEnd w:id="46"/>
+      <w:bookmarkEnd w:id="45"/>
     </w:p>
     <w:p>
       <w:r>
@@ -17510,12 +17688,12 @@
           <w:numId w:val="1"/>
         </w:numPr>
       </w:pPr>
-      <w:bookmarkStart w:id="47" w:name="_Toc453856404"/>
+      <w:bookmarkStart w:id="46" w:name="_Toc453882935"/>
       <w:r>
         <w:lastRenderedPageBreak/>
         <w:t>Arhitectura MVC</w:t>
       </w:r>
-      <w:bookmarkEnd w:id="47"/>
+      <w:bookmarkEnd w:id="46"/>
     </w:p>
     <w:p>
       <w:r>
@@ -17689,12 +17867,12 @@
           <w:numId w:val="1"/>
         </w:numPr>
       </w:pPr>
-      <w:bookmarkStart w:id="48" w:name="_Toc453856405"/>
+      <w:bookmarkStart w:id="47" w:name="_Toc453882936"/>
       <w:r>
         <w:lastRenderedPageBreak/>
         <w:t>Patternul Front Controller</w:t>
       </w:r>
-      <w:bookmarkEnd w:id="48"/>
+      <w:bookmarkEnd w:id="47"/>
     </w:p>
     <w:p>
       <w:r>
@@ -17823,12 +18001,12 @@
           <w:numId w:val="1"/>
         </w:numPr>
       </w:pPr>
-      <w:bookmarkStart w:id="49" w:name="_Toc453856406"/>
+      <w:bookmarkStart w:id="48" w:name="_Toc453882937"/>
       <w:r>
         <w:lastRenderedPageBreak/>
         <w:t>Componentele aplicatiei</w:t>
       </w:r>
-      <w:bookmarkEnd w:id="49"/>
+      <w:bookmarkEnd w:id="48"/>
     </w:p>
     <w:p>
       <w:r>
@@ -17850,7 +18028,7 @@
           <w:noProof/>
         </w:rPr>
         <w:drawing>
-          <wp:anchor distT="0" distB="0" distL="114300" distR="114300" simplePos="0" relativeHeight="251651584" behindDoc="0" locked="0" layoutInCell="1" allowOverlap="1" wp14:anchorId="772C6A7F" wp14:editId="7DFE8551">
+          <wp:anchor distT="0" distB="0" distL="114300" distR="114300" simplePos="0" relativeHeight="251655168" behindDoc="0" locked="0" layoutInCell="1" allowOverlap="1" wp14:anchorId="772C6A7F" wp14:editId="7DFE8551">
             <wp:simplePos x="0" y="0"/>
             <wp:positionH relativeFrom="column">
               <wp:posOffset>0</wp:posOffset>
@@ -17972,7 +18150,7 @@
         </w:rPr>
         <w:lastRenderedPageBreak/>
         <w:drawing>
-          <wp:anchor distT="0" distB="0" distL="114300" distR="114300" simplePos="0" relativeHeight="251672064" behindDoc="0" locked="0" layoutInCell="1" allowOverlap="1" wp14:anchorId="51F217C7" wp14:editId="4F870509">
+          <wp:anchor distT="0" distB="0" distL="114300" distR="114300" simplePos="0" relativeHeight="251663360" behindDoc="0" locked="0" layoutInCell="1" allowOverlap="1" wp14:anchorId="51F217C7" wp14:editId="4F870509">
             <wp:simplePos x="0" y="0"/>
             <wp:positionH relativeFrom="margin">
               <wp:posOffset>-676275</wp:posOffset>
@@ -18045,12 +18223,12 @@
           <w:numId w:val="1"/>
         </w:numPr>
       </w:pPr>
-      <w:bookmarkStart w:id="50" w:name="_Toc453856407"/>
+      <w:bookmarkStart w:id="49" w:name="_Toc453882938"/>
       <w:r>
         <w:lastRenderedPageBreak/>
         <w:t>Componenta de server</w:t>
       </w:r>
-      <w:bookmarkEnd w:id="50"/>
+      <w:bookmarkEnd w:id="49"/>
     </w:p>
     <w:p>
       <w:r>
@@ -20127,12 +20305,12 @@
           <w:numId w:val="1"/>
         </w:numPr>
       </w:pPr>
-      <w:bookmarkStart w:id="51" w:name="_Toc453856408"/>
+      <w:bookmarkStart w:id="50" w:name="_Toc453882939"/>
       <w:r>
         <w:lastRenderedPageBreak/>
         <w:t>Componenta de client</w:t>
       </w:r>
-      <w:bookmarkEnd w:id="51"/>
+      <w:bookmarkEnd w:id="50"/>
     </w:p>
     <w:p>
       <w:r>
@@ -21552,12 +21730,12 @@
           <w:numId w:val="1"/>
         </w:numPr>
       </w:pPr>
-      <w:bookmarkStart w:id="52" w:name="_Toc453856409"/>
+      <w:bookmarkStart w:id="51" w:name="_Toc453882940"/>
       <w:r>
         <w:lastRenderedPageBreak/>
         <w:t>Stabilirea conexiunii intre doi utilizatori</w:t>
       </w:r>
-      <w:bookmarkEnd w:id="52"/>
+      <w:bookmarkEnd w:id="51"/>
     </w:p>
     <w:p>
       <w:pPr>
@@ -21655,11 +21833,11 @@
           <w:numId w:val="1"/>
         </w:numPr>
       </w:pPr>
-      <w:bookmarkStart w:id="53" w:name="_Toc453856410"/>
+      <w:bookmarkStart w:id="52" w:name="_Toc453882941"/>
       <w:r>
         <w:t>Crearea ofertei</w:t>
       </w:r>
-      <w:bookmarkEnd w:id="53"/>
+      <w:bookmarkEnd w:id="52"/>
     </w:p>
     <w:p>
       <w:pPr>
@@ -22603,11 +22781,11 @@
           <w:numId w:val="1"/>
         </w:numPr>
       </w:pPr>
-      <w:bookmarkStart w:id="54" w:name="_Toc453856411"/>
+      <w:bookmarkStart w:id="53" w:name="_Toc453882942"/>
       <w:r>
         <w:t>Asteptarea ofertei</w:t>
       </w:r>
-      <w:bookmarkEnd w:id="54"/>
+      <w:bookmarkEnd w:id="53"/>
     </w:p>
     <w:p>
       <w:pPr>
@@ -22896,11 +23074,11 @@
           <w:numId w:val="1"/>
         </w:numPr>
       </w:pPr>
-      <w:bookmarkStart w:id="55" w:name="_Toc453856412"/>
+      <w:bookmarkStart w:id="54" w:name="_Toc453882943"/>
       <w:r>
         <w:t>Asteptarea raspunsului</w:t>
       </w:r>
-      <w:bookmarkEnd w:id="55"/>
+      <w:bookmarkEnd w:id="54"/>
     </w:p>
     <w:p>
       <w:pPr>
@@ -22957,11 +23135,11 @@
           <w:numId w:val="1"/>
         </w:numPr>
       </w:pPr>
-      <w:bookmarkStart w:id="56" w:name="_Toc453856413"/>
+      <w:bookmarkStart w:id="55" w:name="_Toc453882944"/>
       <w:r>
         <w:t>Asteptarea candidatilor</w:t>
       </w:r>
-      <w:bookmarkEnd w:id="56"/>
+      <w:bookmarkEnd w:id="55"/>
     </w:p>
     <w:p>
       <w:pPr>
@@ -23633,11 +23811,11 @@
           <w:numId w:val="1"/>
         </w:numPr>
       </w:pPr>
-      <w:bookmarkStart w:id="57" w:name="_Toc453856414"/>
+      <w:bookmarkStart w:id="56" w:name="_Toc453882945"/>
       <w:r>
         <w:t>Trimiterea datelor prin DataChannel</w:t>
       </w:r>
-      <w:bookmarkEnd w:id="57"/>
+      <w:bookmarkEnd w:id="56"/>
     </w:p>
     <w:p>
       <w:pPr>
@@ -24052,11 +24230,11 @@
           <w:numId w:val="1"/>
         </w:numPr>
       </w:pPr>
-      <w:bookmarkStart w:id="58" w:name="_Toc453856415"/>
+      <w:bookmarkStart w:id="57" w:name="_Toc453882946"/>
       <w:r>
         <w:t>Primirea datelor de pe DataChannel</w:t>
       </w:r>
-      <w:bookmarkEnd w:id="58"/>
+      <w:bookmarkEnd w:id="57"/>
     </w:p>
     <w:p>
       <w:pPr>
@@ -24472,11 +24650,11 @@
           <w:numId w:val="1"/>
         </w:numPr>
       </w:pPr>
-      <w:bookmarkStart w:id="59" w:name="_Toc453856416"/>
+      <w:bookmarkStart w:id="58" w:name="_Toc453882947"/>
       <w:r>
         <w:t>Vizualizarea istoricului</w:t>
       </w:r>
-      <w:bookmarkEnd w:id="59"/>
+      <w:bookmarkEnd w:id="58"/>
     </w:p>
     <w:p>
       <w:pPr>
@@ -24665,11 +24843,11 @@
           <w:numId w:val="1"/>
         </w:numPr>
       </w:pPr>
-      <w:bookmarkStart w:id="60" w:name="_Toc453856417"/>
+      <w:bookmarkStart w:id="59" w:name="_Toc453882948"/>
       <w:r>
         <w:t>Proiectarae bazei de date</w:t>
       </w:r>
-      <w:bookmarkEnd w:id="60"/>
+      <w:bookmarkEnd w:id="59"/>
     </w:p>
     <w:p>
       <w:pPr>
@@ -24796,11 +24974,11 @@
           <w:numId w:val="1"/>
         </w:numPr>
       </w:pPr>
-      <w:bookmarkStart w:id="61" w:name="_Toc453856418"/>
+      <w:bookmarkStart w:id="60" w:name="_Toc453882949"/>
       <w:r>
         <w:t>Concluzie</w:t>
       </w:r>
-      <w:bookmarkEnd w:id="61"/>
+      <w:bookmarkEnd w:id="60"/>
     </w:p>
     <w:p>
       <w:pPr>
@@ -24862,13 +25040,13 @@
           <w:numId w:val="1"/>
         </w:numPr>
       </w:pPr>
-      <w:bookmarkStart w:id="62" w:name="h.2s8eyo1" w:colFirst="0" w:colLast="0"/>
-      <w:bookmarkStart w:id="63" w:name="_Toc453856419"/>
+      <w:bookmarkStart w:id="61" w:name="h.2s8eyo1" w:colFirst="0" w:colLast="0"/>
+      <w:bookmarkStart w:id="62" w:name="_Toc453882950"/>
+      <w:bookmarkEnd w:id="61"/>
+      <w:r>
+        <w:t>Testare şi Validare</w:t>
+      </w:r>
       <w:bookmarkEnd w:id="62"/>
-      <w:r>
-        <w:t>Testare şi Validare</w:t>
-      </w:r>
-      <w:bookmarkEnd w:id="63"/>
     </w:p>
     <w:p>
       <w:r>
@@ -24899,19 +25077,19 @@
           <w:numId w:val="1"/>
         </w:numPr>
       </w:pPr>
-      <w:bookmarkStart w:id="64" w:name="h.17dp8vu" w:colFirst="0" w:colLast="0"/>
-      <w:bookmarkStart w:id="65" w:name="_Toc453856420"/>
+      <w:bookmarkStart w:id="63" w:name="h.17dp8vu" w:colFirst="0" w:colLast="0"/>
+      <w:bookmarkStart w:id="64" w:name="_Toc453882951"/>
+      <w:bookmarkEnd w:id="63"/>
+      <w:r>
+        <w:t>Manual de Instalare</w:t>
+      </w:r>
+      <w:r>
+        <w:t xml:space="preserve"> și </w:t>
+      </w:r>
+      <w:r>
+        <w:t>Utilizare</w:t>
+      </w:r>
       <w:bookmarkEnd w:id="64"/>
-      <w:r>
-        <w:t>Manual de Instalare</w:t>
-      </w:r>
-      <w:r>
-        <w:t xml:space="preserve"> și </w:t>
-      </w:r>
-      <w:r>
-        <w:t>Utilizare</w:t>
-      </w:r>
-      <w:bookmarkEnd w:id="65"/>
     </w:p>
     <w:p>
       <w:pPr>
@@ -24935,11 +25113,11 @@
           <w:numId w:val="1"/>
         </w:numPr>
       </w:pPr>
-      <w:bookmarkStart w:id="66" w:name="_Toc453856421"/>
+      <w:bookmarkStart w:id="65" w:name="_Toc453882952"/>
       <w:r>
         <w:t>Instalare si rulare</w:t>
       </w:r>
-      <w:bookmarkEnd w:id="66"/>
+      <w:bookmarkEnd w:id="65"/>
     </w:p>
     <w:p>
       <w:r>
@@ -24972,11 +25150,11 @@
           <w:numId w:val="1"/>
         </w:numPr>
       </w:pPr>
-      <w:bookmarkStart w:id="67" w:name="_Toc453856422"/>
+      <w:bookmarkStart w:id="66" w:name="_Toc453882953"/>
       <w:r>
         <w:t>Instalare Git</w:t>
       </w:r>
-      <w:bookmarkEnd w:id="67"/>
+      <w:bookmarkEnd w:id="66"/>
     </w:p>
     <w:p>
       <w:r>
@@ -25017,8 +25195,8 @@
         </w:rPr>
         <w:drawing>
           <wp:inline distT="0" distB="0" distL="0" distR="0">
-            <wp:extent cx="4070320" cy="3157870"/>
-            <wp:effectExtent l="0" t="0" r="6985" b="4445"/>
+            <wp:extent cx="3439902" cy="2668773"/>
+            <wp:effectExtent l="0" t="0" r="8255" b="0"/>
             <wp:docPr id="26" name="Picture 26"/>
             <wp:cNvGraphicFramePr>
               <a:graphicFrameLocks xmlns:a="http://schemas.openxmlformats.org/drawingml/2006/main" noChangeAspect="1"/>
@@ -25045,7 +25223,7 @@
                   <pic:spPr>
                     <a:xfrm>
                       <a:off x="0" y="0"/>
-                      <a:ext cx="4142575" cy="3213927"/>
+                      <a:ext cx="3527196" cy="2736498"/>
                     </a:xfrm>
                     <a:prstGeom prst="rect">
                       <a:avLst/>
@@ -25077,8 +25255,8 @@
         <w:lastRenderedPageBreak/>
         <w:drawing>
           <wp:inline distT="0" distB="0" distL="0" distR="0">
-            <wp:extent cx="4015501" cy="3115340"/>
-            <wp:effectExtent l="0" t="0" r="4445" b="8890"/>
+            <wp:extent cx="4248483" cy="3296093"/>
+            <wp:effectExtent l="0" t="0" r="0" b="0"/>
             <wp:docPr id="27" name="Picture 27"/>
             <wp:cNvGraphicFramePr>
               <a:graphicFrameLocks xmlns:a="http://schemas.openxmlformats.org/drawingml/2006/main" noChangeAspect="1"/>
@@ -25105,7 +25283,7 @@
                   <pic:spPr>
                     <a:xfrm>
                       <a:off x="0" y="0"/>
-                      <a:ext cx="4022222" cy="3120554"/>
+                      <a:ext cx="4322553" cy="3353559"/>
                     </a:xfrm>
                     <a:prstGeom prst="rect">
                       <a:avLst/>
@@ -25147,11 +25325,11 @@
           <w:numId w:val="1"/>
         </w:numPr>
       </w:pPr>
-      <w:bookmarkStart w:id="68" w:name="_Toc453856423"/>
+      <w:bookmarkStart w:id="67" w:name="_Toc453882954"/>
       <w:r>
         <w:t>Instalare XAMPP</w:t>
       </w:r>
-      <w:bookmarkEnd w:id="68"/>
+      <w:bookmarkEnd w:id="67"/>
     </w:p>
     <w:p>
       <w:r>
@@ -25536,11 +25714,11 @@
           <w:numId w:val="1"/>
         </w:numPr>
       </w:pPr>
-      <w:bookmarkStart w:id="69" w:name="_Toc453856424"/>
+      <w:bookmarkStart w:id="68" w:name="_Toc453882955"/>
       <w:r>
         <w:t>Utilizarea aplicatiei</w:t>
       </w:r>
-      <w:bookmarkEnd w:id="69"/>
+      <w:bookmarkEnd w:id="68"/>
     </w:p>
     <w:p>
       <w:r>
@@ -25548,7 +25726,7 @@
           <w:noProof/>
         </w:rPr>
         <w:drawing>
-          <wp:anchor distT="0" distB="0" distL="114300" distR="114300" simplePos="0" relativeHeight="251690496" behindDoc="0" locked="0" layoutInCell="1" allowOverlap="1" wp14:anchorId="372B61C7" wp14:editId="1652E4A4">
+          <wp:anchor distT="0" distB="0" distL="114300" distR="114300" simplePos="0" relativeHeight="251671552" behindDoc="0" locked="0" layoutInCell="1" allowOverlap="1" wp14:anchorId="372B61C7" wp14:editId="1652E4A4">
             <wp:simplePos x="0" y="0"/>
             <wp:positionH relativeFrom="column">
               <wp:posOffset>-807602</wp:posOffset>
@@ -25668,7 +25846,7 @@
         </w:rPr>
         <w:lastRenderedPageBreak/>
         <w:drawing>
-          <wp:anchor distT="0" distB="0" distL="114300" distR="114300" simplePos="0" relativeHeight="251681280" behindDoc="0" locked="0" layoutInCell="1" allowOverlap="1">
+          <wp:anchor distT="0" distB="0" distL="114300" distR="114300" simplePos="0" relativeHeight="251667456" behindDoc="0" locked="0" layoutInCell="1" allowOverlap="1">
             <wp:simplePos x="0" y="0"/>
             <wp:positionH relativeFrom="column">
               <wp:posOffset>-647212</wp:posOffset>
@@ -25753,72 +25931,91 @@
           <w:numId w:val="1"/>
         </w:numPr>
       </w:pPr>
-      <w:bookmarkStart w:id="70" w:name="h.3rdcrjn" w:colFirst="0" w:colLast="0"/>
-      <w:bookmarkStart w:id="71" w:name="_Toc453856425"/>
+      <w:bookmarkStart w:id="69" w:name="h.3rdcrjn" w:colFirst="0" w:colLast="0"/>
+      <w:bookmarkStart w:id="70" w:name="_Toc453882956"/>
+      <w:bookmarkEnd w:id="69"/>
+      <w:r>
+        <w:t>Concluzii</w:t>
+      </w:r>
       <w:bookmarkEnd w:id="70"/>
-      <w:r>
-        <w:t>Concluzii</w:t>
+    </w:p>
+    <w:p>
+      <w:r>
+        <w:t>În acest capitol vor fi prezentate ralizările, obiectivele care s-au atins prin acest proiect, dar și descrierea dezvoltărilor și îmbunătățirilor viitoare.</w:t>
+      </w:r>
+    </w:p>
+    <w:p>
+      <w:pPr>
+        <w:pStyle w:val="Heading2"/>
+        <w:numPr>
+          <w:ilvl w:val="1"/>
+          <w:numId w:val="1"/>
+        </w:numPr>
+      </w:pPr>
+      <w:bookmarkStart w:id="71" w:name="_Toc453882957"/>
+      <w:r>
+        <w:t>Realizarea obiectivelor propuse</w:t>
       </w:r>
       <w:bookmarkEnd w:id="71"/>
     </w:p>
     <w:p>
       <w:r>
-        <w:t>Cca. 5% din total.</w:t>
-      </w:r>
-    </w:p>
-    <w:p>
-      <w:r>
-        <w:t>Capitolul ar trebui sa conţină (nu se rezumă neapărat la):</w:t>
-      </w:r>
-    </w:p>
-    <w:p>
-      <w:pPr>
+        <w:t>Sistemul care s-a realizat reuseste sa isi atinga scopul de a putea fi un sistem competitiv cu sistemele similare disponibile.</w:t>
+      </w:r>
+    </w:p>
+    <w:p>
+      <w:r>
+        <w:t xml:space="preserve">Obiectivele secundare propuse s-au realizat in totalitate, utilizatorii se pot autentifica in aplicatie prin nume de utilizator si parola sau cont de Facebook, si pot sa se conecteze la alti utilizator pentru a realiza convorbiri in mesaje de text sau audio/video in timp real. Aplicatia nu are nevoie de alte pluginuri sau programe externe pentru a realiza conexiunile cu alti utilizatori. </w:t>
+      </w:r>
+      <w:r>
+        <w:t xml:space="preserve">Un utilizatori poate adauga mai multi prieteni in lista de prieteni si poate sa se conecteze la mai multi utilizatori in aceasi timp. </w:t>
+      </w:r>
+      <w:r>
+        <w:t>Utilizatorul mai poate accesa si conversatiile anterioare pe care le-a avut cu alti utilizatori, si poate sa trimita fisiere catre utilizatorii deja conectati, in timp real.</w:t>
+      </w:r>
+    </w:p>
+    <w:p>
+      <w:r>
+        <w:t>Componenta de client se ocupa cu afisarea interfetei utilizator si cu tratarea evenimentelor pornite de catre utilizator, si impreuna cu componenta de server poate sa realizeze conexiunea dintre utilizatori.</w:t>
+      </w:r>
+    </w:p>
+    <w:p>
+      <w:r>
+        <w:t>Componenta de server se ocupa cu scrierea si citirea de informatii din baza de date, dar si cu controlul paginilor si a requesturilor utilizatorului.</w:t>
+      </w:r>
+      <w:r>
+        <w:t xml:space="preserve"> Conexiunea dintre componenta de client si componenta de server se face prin requesturi sau apelari de functii AJAX.</w:t>
+      </w:r>
+    </w:p>
+    <w:p>
+      <w:r>
+        <w:t>Sistemul reuseste sa livreze un mediu usor de inteles si de utilizat, lucru sustinut si de datele obtinute in urma studiului de evaluare. Utilizabilitatea si lipsa nevoii de o perioada lunga de acomodare cu sistemul este sustinuta tot de rezultatele obtinute in urma efectuarii studiului.</w:t>
+      </w:r>
+      <w:r>
+        <w:t xml:space="preserve"> </w:t>
+      </w:r>
+    </w:p>
+    <w:p>
+      <w:pPr>
+        <w:pStyle w:val="Heading2"/>
         <w:numPr>
-          <w:ilvl w:val="0"/>
-          <w:numId w:val="4"/>
+          <w:ilvl w:val="1"/>
+          <w:numId w:val="1"/>
         </w:numPr>
-        <w:ind w:hanging="360"/>
-        <w:contextualSpacing/>
-      </w:pPr>
-      <w:r>
-        <w:t>un rezumat al contribuţiilor voastre</w:t>
-      </w:r>
-    </w:p>
-    <w:p>
-      <w:pPr>
-        <w:numPr>
-          <w:ilvl w:val="0"/>
-          <w:numId w:val="4"/>
-        </w:numPr>
-        <w:ind w:hanging="360"/>
-        <w:contextualSpacing/>
-      </w:pPr>
-      <w:r>
-        <w:t>analiză critică a rezultatelor obţinute</w:t>
-      </w:r>
-    </w:p>
-    <w:p>
-      <w:pPr>
-        <w:numPr>
-          <w:ilvl w:val="0"/>
-          <w:numId w:val="4"/>
-        </w:numPr>
-        <w:ind w:hanging="360"/>
-        <w:contextualSpacing/>
-      </w:pPr>
-      <w:r>
-        <w:t>descriere a posibilelor dezvoltări</w:t>
-      </w:r>
-      <w:r>
-        <w:t xml:space="preserve"> și </w:t>
-      </w:r>
-      <w:r>
-        <w:t>îmbunătăţiri ulterioare</w:t>
-      </w:r>
-    </w:p>
-    <w:p/>
-    <w:p/>
-    <w:p/>
+      </w:pPr>
+      <w:bookmarkStart w:id="72" w:name="_Toc453882958"/>
+      <w:r>
+        <w:t>Dezvoltari ulterioare</w:t>
+      </w:r>
+      <w:bookmarkStart w:id="73" w:name="_GoBack"/>
+      <w:bookmarkEnd w:id="72"/>
+      <w:bookmarkEnd w:id="73"/>
+    </w:p>
+    <w:p>
+      <w:r>
+        <w:t>În general orice sistem informatic poate să beneficieze de dezvoltări ulterioare, dezvoltări de orice natură, de la implementarea de noi funcționalități până la perfectarea și îmbunătățirea celor existente, iar sistemul care s-a realizat nu reprezintă o excepție.</w:t>
+      </w:r>
+    </w:p>
     <w:p>
       <w:r>
         <w:br w:type="page"/>
@@ -25837,13 +26034,13 @@
         <w:pStyle w:val="Heading1"/>
         <w:ind w:left="432" w:firstLine="0"/>
       </w:pPr>
-      <w:bookmarkStart w:id="72" w:name="h.26in1rg" w:colFirst="0" w:colLast="0"/>
-      <w:bookmarkStart w:id="73" w:name="_Toc453856426"/>
-      <w:bookmarkEnd w:id="72"/>
+      <w:bookmarkStart w:id="74" w:name="h.26in1rg" w:colFirst="0" w:colLast="0"/>
+      <w:bookmarkStart w:id="75" w:name="_Toc453882959"/>
+      <w:bookmarkEnd w:id="74"/>
       <w:r>
         <w:t>Bibliografie</w:t>
       </w:r>
-      <w:bookmarkEnd w:id="73"/>
+      <w:bookmarkEnd w:id="75"/>
     </w:p>
     <w:p/>
     <w:p>
@@ -26957,13 +27154,13 @@
       <w:pPr>
         <w:pStyle w:val="Heading1"/>
       </w:pPr>
-      <w:bookmarkStart w:id="74" w:name="h.lnxbz9" w:colFirst="0" w:colLast="0"/>
-      <w:bookmarkStart w:id="75" w:name="_Toc453856427"/>
-      <w:bookmarkEnd w:id="74"/>
+      <w:bookmarkStart w:id="76" w:name="h.lnxbz9" w:colFirst="0" w:colLast="0"/>
+      <w:bookmarkStart w:id="77" w:name="_Toc453882960"/>
+      <w:bookmarkEnd w:id="76"/>
       <w:r>
         <w:t>Anexa 1 (dacă este necesar)</w:t>
       </w:r>
-      <w:bookmarkEnd w:id="75"/>
+      <w:bookmarkEnd w:id="77"/>
       <w:r>
         <w:t xml:space="preserve"> </w:t>
       </w:r>
@@ -27060,7 +27257,7 @@
       <w:rPr>
         <w:noProof/>
       </w:rPr>
-      <w:t>13</w:t>
+      <w:t>20</w:t>
     </w:r>
     <w:r>
       <w:fldChar w:fldCharType="end"/>
@@ -33177,7 +33374,7 @@
 </file>
 
 <file path=customXml/itemProps1.xml><?xml version="1.0" encoding="utf-8"?>
-<ds:datastoreItem xmlns:ds="http://schemas.openxmlformats.org/officeDocument/2006/customXml" ds:itemID="{A98C1558-CB64-4466-A342-24A4956ABA75}">
+<ds:datastoreItem xmlns:ds="http://schemas.openxmlformats.org/officeDocument/2006/customXml" ds:itemID="{C4025E32-3040-4657-A6E3-05C6B6F385E6}">
   <ds:schemaRefs>
     <ds:schemaRef ds:uri="http://schemas.openxmlformats.org/officeDocument/2006/bibliography"/>
   </ds:schemaRefs>

</xml_diff>